<commit_message>
Update report session 1
Added code fragments from this session
</commit_message>
<xml_diff>
--- a/3_documentation/4_reports/Smart Objects - Verslag 1.docx
+++ b/3_documentation/4_reports/Smart Objects - Verslag 1.docx
@@ -20,13 +20,31 @@
         <w:t>O</w:t>
       </w:r>
       <w:r>
-        <w:t>p een bepaald event sturen we verscheidene camera’s tegelijkertijd aan, om op een gestructureerde manier foto’s nemen. De camera sturen we aan met een Arduino, iedere camera heeft één Arduino module. We sturen alle modules tegelijkertijd</w:t>
-      </w:r>
-      <w:r>
-        <w:t xml:space="preserve"> &amp; draadloos</w:t>
-      </w:r>
-      <w:r>
-        <w:t xml:space="preserve"> aan vanuit één Master Arduino. </w:t>
+        <w:t xml:space="preserve">p een bepaald event sturen we verscheidene camera’s tegelijkertijd aan, om op een gestructureerde manier foto’s nemen. De camera sturen we aan met een </w:t>
+      </w:r>
+      <w:proofErr w:type="spellStart"/>
+      <w:r>
+        <w:t>Arduino</w:t>
+      </w:r>
+      <w:proofErr w:type="spellEnd"/>
+      <w:r>
+        <w:t xml:space="preserve">, iedere camera heeft één </w:t>
+      </w:r>
+      <w:proofErr w:type="spellStart"/>
+      <w:r>
+        <w:t>Arduino</w:t>
+      </w:r>
+      <w:proofErr w:type="spellEnd"/>
+      <w:r>
+        <w:t xml:space="preserve"> module. We sturen alle modules tegelijkertijd &amp; draadloos aan vanuit één Master </w:t>
+      </w:r>
+      <w:proofErr w:type="spellStart"/>
+      <w:r>
+        <w:t>Arduino</w:t>
+      </w:r>
+      <w:proofErr w:type="spellEnd"/>
+      <w:r>
+        <w:t xml:space="preserve">. </w:t>
       </w:r>
       <w:r>
         <w:t xml:space="preserve">Dit hoort op een dynamische manier mogelijk te zijn zodat we meer of minder camera’s kunnen gebruiken indien nodig. </w:t>
@@ -41,7 +59,15 @@
         <w:t xml:space="preserve"> op</w:t>
       </w:r>
       <w:r>
-        <w:t xml:space="preserve"> met behulp van een RaspberryPi &amp; </w:t>
+        <w:t xml:space="preserve"> met behulp van een </w:t>
+      </w:r>
+      <w:proofErr w:type="spellStart"/>
+      <w:r>
+        <w:t>RaspberryPi</w:t>
+      </w:r>
+      <w:proofErr w:type="spellEnd"/>
+      <w:r>
+        <w:t xml:space="preserve"> &amp; </w:t>
       </w:r>
       <w:r>
         <w:t>sturen deze rechtstreeks door naar</w:t>
@@ -71,8 +97,13 @@
         </w:numPr>
       </w:pPr>
       <w:r>
-        <w:t>Aansturen camera met een Arduino</w:t>
-      </w:r>
+        <w:t xml:space="preserve">Aansturen camera met een </w:t>
+      </w:r>
+      <w:proofErr w:type="spellStart"/>
+      <w:r>
+        <w:t>Arduino</w:t>
+      </w:r>
+      <w:proofErr w:type="spellEnd"/>
     </w:p>
     <w:p>
       <w:pPr>
@@ -83,8 +114,13 @@
         </w:numPr>
       </w:pPr>
       <w:r>
-        <w:t>Communicatie tussen Arduino’s</w:t>
-      </w:r>
+        <w:t xml:space="preserve">Communicatie tussen </w:t>
+      </w:r>
+      <w:proofErr w:type="spellStart"/>
+      <w:r>
+        <w:t>Arduino’s</w:t>
+      </w:r>
+      <w:proofErr w:type="spellEnd"/>
     </w:p>
     <w:p>
       <w:pPr>
@@ -94,8 +130,13 @@
           <w:numId w:val="1"/>
         </w:numPr>
       </w:pPr>
-      <w:r>
-        <w:t>Bedraad aansturen</w:t>
+      <w:proofErr w:type="spellStart"/>
+      <w:r>
+        <w:t>Bedraad</w:t>
+      </w:r>
+      <w:proofErr w:type="spellEnd"/>
+      <w:r>
+        <w:t xml:space="preserve"> aansturen</w:t>
       </w:r>
     </w:p>
     <w:p>
@@ -119,8 +160,13 @@
         </w:numPr>
       </w:pPr>
       <w:r>
-        <w:t>Uitlezen van de foto’s met een RaspberryPi</w:t>
-      </w:r>
+        <w:t xml:space="preserve">Uitlezen van de foto’s met een </w:t>
+      </w:r>
+      <w:proofErr w:type="spellStart"/>
+      <w:r>
+        <w:t>RaspberryPi</w:t>
+      </w:r>
+      <w:proofErr w:type="spellEnd"/>
     </w:p>
     <w:p>
       <w:pPr>
@@ -131,7 +177,15 @@
         </w:numPr>
       </w:pPr>
       <w:r>
-        <w:t>Data op de RaspberryPi naar een server sturen</w:t>
+        <w:t xml:space="preserve">Data op de </w:t>
+      </w:r>
+      <w:proofErr w:type="spellStart"/>
+      <w:r>
+        <w:t>RaspberryPi</w:t>
+      </w:r>
+      <w:proofErr w:type="spellEnd"/>
+      <w:r>
+        <w:t xml:space="preserve"> naar een server sturen</w:t>
       </w:r>
     </w:p>
     <w:p>
@@ -159,7 +213,15 @@
         <w:t>.</w:t>
       </w:r>
       <w:r>
-        <w:t xml:space="preserve"> De opstelling bestond uit een Arduino, een laser &amp; een sensor die op elkaar gericht werden. Indien de laser straal onderbroken werd namen we een foto.</w:t>
+        <w:t xml:space="preserve"> De opstelling bestond uit een </w:t>
+      </w:r>
+      <w:proofErr w:type="spellStart"/>
+      <w:r>
+        <w:t>Arduino</w:t>
+      </w:r>
+      <w:proofErr w:type="spellEnd"/>
+      <w:r>
+        <w:t>, een laser &amp; een sensor die op elkaar gericht werden. Indien de laser straal onderbroken werd namen we een foto.</w:t>
       </w:r>
       <w:r>
         <w:t xml:space="preserve"> Hierin werd al meteen duidelijk dat de afstelling van de camera </w:t>
@@ -168,13 +230,7 @@
         <w:t xml:space="preserve">&amp; het inschatten van de val van het onderwerp </w:t>
       </w:r>
       <w:r>
-        <w:t>van cruciaal</w:t>
-      </w:r>
-      <w:r>
-        <w:t xml:space="preserve"> belang</w:t>
-      </w:r>
-      <w:r>
-        <w:t xml:space="preserve"> was. </w:t>
+        <w:t xml:space="preserve">van cruciaal belang was. </w:t>
       </w:r>
     </w:p>
     <w:p>
@@ -249,10 +305,18 @@
     </w:p>
     <w:p>
       <w:r>
-        <w:t>Hierop volgend zijn</w:t>
-      </w:r>
-      <w:r>
-        <w:t>we opzoek</w:t>
+        <w:t xml:space="preserve">Hierop volgend </w:t>
+      </w:r>
+      <w:proofErr w:type="spellStart"/>
+      <w:r>
+        <w:t>zijn</w:t>
+      </w:r>
+      <w:r>
+        <w:t>we</w:t>
+      </w:r>
+      <w:proofErr w:type="spellEnd"/>
+      <w:r>
+        <w:t xml:space="preserve"> opzoek</w:t>
       </w:r>
       <w:r>
         <w:t xml:space="preserve"> gegaan om een manier om </w:t>
@@ -276,7 +340,15 @@
         <w:t xml:space="preserve">eek: </w:t>
       </w:r>
       <w:r>
-        <w:t xml:space="preserve">gphoto2 en de applicatie die hierop gebaseerd is: gtkam. Dit programma </w:t>
+        <w:t xml:space="preserve">gphoto2 en de applicatie die hierop gebaseerd is: </w:t>
+      </w:r>
+      <w:proofErr w:type="spellStart"/>
+      <w:r>
+        <w:t>gtkam</w:t>
+      </w:r>
+      <w:proofErr w:type="spellEnd"/>
+      <w:r>
+        <w:t xml:space="preserve">. Dit programma </w:t>
       </w:r>
       <w:r>
         <w:t>kunnen we draaien</w:t>
@@ -288,63 +360,3639 @@
         <w:t>een</w:t>
       </w:r>
       <w:r>
-        <w:t xml:space="preserve"> RaspberryPi</w:t>
-      </w:r>
+        <w:t xml:space="preserve"> </w:t>
+      </w:r>
+      <w:proofErr w:type="spellStart"/>
+      <w:r>
+        <w:t>RaspberryPi</w:t>
+      </w:r>
+      <w:proofErr w:type="spellEnd"/>
       <w:r>
         <w:t>. Dit is niet in de praktijk getest omdat we het nodige materiaal niet ter beschikking hadden.</w:t>
       </w:r>
     </w:p>
     <w:p>
       <w:r>
-        <w:t>Achteraf zijn we gestart met onderzoek hoe we de Arduino’s met elkaar kunnen laten communiceren. Hierbij konden we twee Arduino’s met elkaar laten communiceren waar één Arduino een signaal doorgaf zodat de andere Arduino de foto nam.</w:t>
-      </w:r>
-    </w:p>
-    <w:p>
-      <w:r>
-        <w:rPr>
-          <w:noProof/>
+        <w:t xml:space="preserve">Achteraf zijn we gestart met onderzoek hoe we de </w:t>
+      </w:r>
+      <w:proofErr w:type="spellStart"/>
+      <w:r>
+        <w:t>Arduino’s</w:t>
+      </w:r>
+      <w:proofErr w:type="spellEnd"/>
+      <w:r>
+        <w:t xml:space="preserve"> met elkaar kunnen laten communiceren. Hierbij konden we twee </w:t>
+      </w:r>
+      <w:proofErr w:type="spellStart"/>
+      <w:r>
+        <w:t>Arduino’s</w:t>
+      </w:r>
+      <w:proofErr w:type="spellEnd"/>
+      <w:r>
+        <w:t xml:space="preserve"> met elkaar laten communiceren waar één </w:t>
+      </w:r>
+      <w:proofErr w:type="spellStart"/>
+      <w:r>
+        <w:t>Arduino</w:t>
+      </w:r>
+      <w:proofErr w:type="spellEnd"/>
+      <w:r>
+        <w:t xml:space="preserve"> een signaal doorgaf zodat de andere </w:t>
+      </w:r>
+      <w:proofErr w:type="spellStart"/>
+      <w:r>
+        <w:t>Arduino</w:t>
+      </w:r>
+      <w:proofErr w:type="spellEnd"/>
+      <w:r>
+        <w:t xml:space="preserve"> de foto nam.</w:t>
+      </w:r>
+    </w:p>
+    <w:p>
+      <w:r>
+        <w:t>Het ontvangen van data:</w:t>
+      </w:r>
+    </w:p>
+    <w:p>
+      <w:pPr>
+        <w:spacing w:after="0" w:line="240" w:lineRule="auto"/>
+        <w:rPr>
+          <w:rFonts w:ascii="Times New Roman" w:eastAsia="Times New Roman" w:hAnsi="Times New Roman" w:cs="Times New Roman"/>
+          <w:sz w:val="24"/>
+          <w:szCs w:val="24"/>
+          <w:lang w:eastAsia="nl-BE"/>
+        </w:rPr>
+      </w:pPr>
+      <w:r>
+        <w:rPr>
+          <w:rFonts w:ascii="Consolas" w:eastAsia="Times New Roman" w:hAnsi="Consolas" w:cs="Consolas"/>
+          <w:color w:val="000088"/>
+          <w:sz w:val="18"/>
+          <w:szCs w:val="18"/>
           <w:lang w:eastAsia="nl-BE"/>
         </w:rPr>
         <w:lastRenderedPageBreak/>
-        <w:drawing>
-          <wp:inline distT="0" distB="0" distL="0" distR="0" wp14:anchorId="79C6FAD2" wp14:editId="062CBF91">
-            <wp:extent cx="2266950" cy="2952520"/>
-            <wp:effectExtent l="0" t="0" r="0" b="635"/>
-            <wp:docPr id="1" name="Afbeelding 1"/>
-            <wp:cNvGraphicFramePr>
-              <a:graphicFrameLocks xmlns:a="http://schemas.openxmlformats.org/drawingml/2006/main" noChangeAspect="1"/>
-            </wp:cNvGraphicFramePr>
-            <a:graphic xmlns:a="http://schemas.openxmlformats.org/drawingml/2006/main">
-              <a:graphicData uri="http://schemas.openxmlformats.org/drawingml/2006/picture">
-                <pic:pic xmlns:pic="http://schemas.openxmlformats.org/drawingml/2006/picture">
-                  <pic:nvPicPr>
-                    <pic:cNvPr id="1" name=""/>
-                    <pic:cNvPicPr/>
-                  </pic:nvPicPr>
-                  <pic:blipFill>
-                    <a:blip r:embed="rId7"/>
-                    <a:stretch>
-                      <a:fillRect/>
-                    </a:stretch>
-                  </pic:blipFill>
-                  <pic:spPr>
-                    <a:xfrm>
-                      <a:off x="0" y="0"/>
-                      <a:ext cx="2277909" cy="2966793"/>
-                    </a:xfrm>
-                    <a:prstGeom prst="rect">
-                      <a:avLst/>
-                    </a:prstGeom>
-                  </pic:spPr>
-                </pic:pic>
-              </a:graphicData>
-            </a:graphic>
-          </wp:inline>
-        </w:drawing>
+        <w:t>int</w:t>
+      </w:r>
+      <w:r>
+        <w:rPr>
+          <w:rFonts w:ascii="Consolas" w:eastAsia="Times New Roman" w:hAnsi="Consolas" w:cs="Consolas"/>
+          <w:color w:val="000000"/>
+          <w:sz w:val="18"/>
+          <w:szCs w:val="18"/>
+          <w:lang w:eastAsia="nl-BE"/>
+        </w:rPr>
+        <w:t xml:space="preserve"> </w:t>
+      </w:r>
+      <w:proofErr w:type="spellStart"/>
+      <w:r>
+        <w:rPr>
+          <w:rFonts w:ascii="Consolas" w:eastAsia="Times New Roman" w:hAnsi="Consolas" w:cs="Consolas"/>
+          <w:color w:val="000000"/>
+          <w:sz w:val="18"/>
+          <w:szCs w:val="18"/>
+          <w:lang w:eastAsia="nl-BE"/>
+        </w:rPr>
+        <w:t>analogpin</w:t>
+      </w:r>
+      <w:proofErr w:type="spellEnd"/>
+      <w:r>
+        <w:rPr>
+          <w:rFonts w:ascii="Consolas" w:eastAsia="Times New Roman" w:hAnsi="Consolas" w:cs="Consolas"/>
+          <w:color w:val="000000"/>
+          <w:sz w:val="18"/>
+          <w:szCs w:val="18"/>
+          <w:lang w:eastAsia="nl-BE"/>
+        </w:rPr>
+        <w:t xml:space="preserve"> </w:t>
+      </w:r>
+      <w:r>
+        <w:rPr>
+          <w:rFonts w:ascii="Consolas" w:eastAsia="Times New Roman" w:hAnsi="Consolas" w:cs="Consolas"/>
+          <w:color w:val="666600"/>
+          <w:sz w:val="18"/>
+          <w:szCs w:val="18"/>
+          <w:lang w:eastAsia="nl-BE"/>
+        </w:rPr>
+        <w:t>=</w:t>
+      </w:r>
+      <w:r>
+        <w:rPr>
+          <w:rFonts w:ascii="Consolas" w:eastAsia="Times New Roman" w:hAnsi="Consolas" w:cs="Consolas"/>
+          <w:color w:val="000000"/>
+          <w:sz w:val="18"/>
+          <w:szCs w:val="18"/>
+          <w:lang w:eastAsia="nl-BE"/>
+        </w:rPr>
+        <w:t xml:space="preserve"> </w:t>
+      </w:r>
+      <w:r>
+        <w:rPr>
+          <w:rFonts w:ascii="Consolas" w:eastAsia="Times New Roman" w:hAnsi="Consolas" w:cs="Consolas"/>
+          <w:color w:val="006666"/>
+          <w:sz w:val="18"/>
+          <w:szCs w:val="18"/>
+          <w:lang w:eastAsia="nl-BE"/>
+        </w:rPr>
+        <w:t>0;</w:t>
+      </w:r>
+    </w:p>
+    <w:p>
+      <w:pPr>
+        <w:spacing w:after="0" w:line="240" w:lineRule="auto"/>
+        <w:rPr>
+          <w:rFonts w:ascii="Times New Roman" w:eastAsia="Times New Roman" w:hAnsi="Times New Roman" w:cs="Times New Roman"/>
+          <w:sz w:val="24"/>
+          <w:szCs w:val="24"/>
+          <w:lang w:eastAsia="nl-BE"/>
+        </w:rPr>
+      </w:pPr>
+      <w:r>
+        <w:rPr>
+          <w:rFonts w:ascii="Consolas" w:eastAsia="Times New Roman" w:hAnsi="Consolas" w:cs="Consolas"/>
+          <w:color w:val="000088"/>
+          <w:sz w:val="18"/>
+          <w:szCs w:val="18"/>
+          <w:lang w:eastAsia="nl-BE"/>
+        </w:rPr>
+        <w:t>int</w:t>
+      </w:r>
+      <w:r>
+        <w:rPr>
+          <w:rFonts w:ascii="Consolas" w:eastAsia="Times New Roman" w:hAnsi="Consolas" w:cs="Consolas"/>
+          <w:color w:val="000000"/>
+          <w:sz w:val="18"/>
+          <w:szCs w:val="18"/>
+          <w:lang w:eastAsia="nl-BE"/>
+        </w:rPr>
+        <w:t xml:space="preserve"> val </w:t>
+      </w:r>
+      <w:r>
+        <w:rPr>
+          <w:rFonts w:ascii="Consolas" w:eastAsia="Times New Roman" w:hAnsi="Consolas" w:cs="Consolas"/>
+          <w:color w:val="666600"/>
+          <w:sz w:val="18"/>
+          <w:szCs w:val="18"/>
+          <w:lang w:eastAsia="nl-BE"/>
+        </w:rPr>
+        <w:t>=</w:t>
+      </w:r>
+      <w:r>
+        <w:rPr>
+          <w:rFonts w:ascii="Consolas" w:eastAsia="Times New Roman" w:hAnsi="Consolas" w:cs="Consolas"/>
+          <w:color w:val="000000"/>
+          <w:sz w:val="18"/>
+          <w:szCs w:val="18"/>
+          <w:lang w:eastAsia="nl-BE"/>
+        </w:rPr>
+        <w:t xml:space="preserve"> </w:t>
+      </w:r>
+      <w:r>
+        <w:rPr>
+          <w:rFonts w:ascii="Consolas" w:eastAsia="Times New Roman" w:hAnsi="Consolas" w:cs="Consolas"/>
+          <w:color w:val="006666"/>
+          <w:sz w:val="18"/>
+          <w:szCs w:val="18"/>
+          <w:lang w:eastAsia="nl-BE"/>
+        </w:rPr>
+        <w:t>0;</w:t>
+      </w:r>
+    </w:p>
+    <w:p>
+      <w:pPr>
+        <w:spacing w:after="0" w:line="240" w:lineRule="auto"/>
+        <w:rPr>
+          <w:rFonts w:ascii="Times New Roman" w:eastAsia="Times New Roman" w:hAnsi="Times New Roman" w:cs="Times New Roman"/>
+          <w:sz w:val="24"/>
+          <w:szCs w:val="24"/>
+          <w:lang w:eastAsia="nl-BE"/>
+        </w:rPr>
+      </w:pPr>
+      <w:proofErr w:type="spellStart"/>
+      <w:r>
+        <w:rPr>
+          <w:rFonts w:ascii="Consolas" w:eastAsia="Times New Roman" w:hAnsi="Consolas" w:cs="Consolas"/>
+          <w:color w:val="000088"/>
+          <w:sz w:val="18"/>
+          <w:szCs w:val="18"/>
+          <w:lang w:eastAsia="nl-BE"/>
+        </w:rPr>
+        <w:t>void</w:t>
+      </w:r>
+      <w:proofErr w:type="spellEnd"/>
+      <w:r>
+        <w:rPr>
+          <w:rFonts w:ascii="Consolas" w:eastAsia="Times New Roman" w:hAnsi="Consolas" w:cs="Consolas"/>
+          <w:color w:val="000000"/>
+          <w:sz w:val="18"/>
+          <w:szCs w:val="18"/>
+          <w:lang w:eastAsia="nl-BE"/>
+        </w:rPr>
+        <w:t xml:space="preserve"> setup</w:t>
+      </w:r>
+      <w:r>
+        <w:rPr>
+          <w:rFonts w:ascii="Consolas" w:eastAsia="Times New Roman" w:hAnsi="Consolas" w:cs="Consolas"/>
+          <w:color w:val="666600"/>
+          <w:sz w:val="18"/>
+          <w:szCs w:val="18"/>
+          <w:lang w:eastAsia="nl-BE"/>
+        </w:rPr>
+        <w:t>()</w:t>
+      </w:r>
+    </w:p>
+    <w:p>
+      <w:pPr>
+        <w:spacing w:after="0" w:line="240" w:lineRule="auto"/>
+        <w:rPr>
+          <w:rFonts w:ascii="Times New Roman" w:eastAsia="Times New Roman" w:hAnsi="Times New Roman" w:cs="Times New Roman"/>
+          <w:sz w:val="24"/>
+          <w:szCs w:val="24"/>
+          <w:lang w:eastAsia="nl-BE"/>
+        </w:rPr>
+      </w:pPr>
+      <w:r>
+        <w:rPr>
+          <w:rFonts w:ascii="Consolas" w:eastAsia="Times New Roman" w:hAnsi="Consolas" w:cs="Consolas"/>
+          <w:color w:val="000000"/>
+          <w:sz w:val="18"/>
+          <w:szCs w:val="18"/>
+          <w:lang w:eastAsia="nl-BE"/>
+        </w:rPr>
+        <w:t>{</w:t>
+      </w:r>
+    </w:p>
+    <w:p>
+      <w:pPr>
+        <w:spacing w:after="0" w:line="240" w:lineRule="auto"/>
+        <w:rPr>
+          <w:rFonts w:ascii="Times New Roman" w:eastAsia="Times New Roman" w:hAnsi="Times New Roman" w:cs="Times New Roman"/>
+          <w:sz w:val="24"/>
+          <w:szCs w:val="24"/>
+          <w:lang w:eastAsia="nl-BE"/>
+        </w:rPr>
+      </w:pPr>
+      <w:r>
+        <w:rPr>
+          <w:rFonts w:ascii="Consolas" w:eastAsia="Times New Roman" w:hAnsi="Consolas" w:cs="Consolas"/>
+          <w:color w:val="000000"/>
+          <w:sz w:val="18"/>
+          <w:szCs w:val="18"/>
+          <w:lang w:eastAsia="nl-BE"/>
+        </w:rPr>
+        <w:t> </w:t>
+      </w:r>
+      <w:proofErr w:type="spellStart"/>
+      <w:r>
+        <w:rPr>
+          <w:rFonts w:ascii="Consolas" w:eastAsia="Times New Roman" w:hAnsi="Consolas" w:cs="Consolas"/>
+          <w:color w:val="660066"/>
+          <w:sz w:val="18"/>
+          <w:szCs w:val="18"/>
+          <w:lang w:eastAsia="nl-BE"/>
+        </w:rPr>
+        <w:t>Serial</w:t>
+      </w:r>
+      <w:r>
+        <w:rPr>
+          <w:rFonts w:ascii="Consolas" w:eastAsia="Times New Roman" w:hAnsi="Consolas" w:cs="Consolas"/>
+          <w:color w:val="666600"/>
+          <w:sz w:val="18"/>
+          <w:szCs w:val="18"/>
+          <w:lang w:eastAsia="nl-BE"/>
+        </w:rPr>
+        <w:t>.</w:t>
+      </w:r>
+      <w:r>
+        <w:rPr>
+          <w:rFonts w:ascii="Consolas" w:eastAsia="Times New Roman" w:hAnsi="Consolas" w:cs="Consolas"/>
+          <w:color w:val="000088"/>
+          <w:sz w:val="18"/>
+          <w:szCs w:val="18"/>
+          <w:lang w:eastAsia="nl-BE"/>
+        </w:rPr>
+        <w:t>begin</w:t>
+      </w:r>
+      <w:proofErr w:type="spellEnd"/>
+      <w:r>
+        <w:rPr>
+          <w:rFonts w:ascii="Consolas" w:eastAsia="Times New Roman" w:hAnsi="Consolas" w:cs="Consolas"/>
+          <w:color w:val="666600"/>
+          <w:sz w:val="18"/>
+          <w:szCs w:val="18"/>
+          <w:lang w:eastAsia="nl-BE"/>
+        </w:rPr>
+        <w:t>(</w:t>
+      </w:r>
+      <w:r>
+        <w:rPr>
+          <w:rFonts w:ascii="Consolas" w:eastAsia="Times New Roman" w:hAnsi="Consolas" w:cs="Consolas"/>
+          <w:color w:val="006666"/>
+          <w:sz w:val="18"/>
+          <w:szCs w:val="18"/>
+          <w:lang w:eastAsia="nl-BE"/>
+        </w:rPr>
+        <w:t>9600</w:t>
+      </w:r>
+      <w:r>
+        <w:rPr>
+          <w:rFonts w:ascii="Consolas" w:eastAsia="Times New Roman" w:hAnsi="Consolas" w:cs="Consolas"/>
+          <w:color w:val="666600"/>
+          <w:sz w:val="18"/>
+          <w:szCs w:val="18"/>
+          <w:lang w:eastAsia="nl-BE"/>
+        </w:rPr>
+        <w:t>);</w:t>
+      </w:r>
+    </w:p>
+    <w:p>
+      <w:pPr>
+        <w:spacing w:after="0" w:line="240" w:lineRule="auto"/>
+        <w:rPr>
+          <w:rFonts w:ascii="Times New Roman" w:eastAsia="Times New Roman" w:hAnsi="Times New Roman" w:cs="Times New Roman"/>
+          <w:sz w:val="24"/>
+          <w:szCs w:val="24"/>
+          <w:lang w:eastAsia="nl-BE"/>
+        </w:rPr>
+      </w:pPr>
+      <w:r>
+        <w:rPr>
+          <w:rFonts w:ascii="Consolas" w:eastAsia="Times New Roman" w:hAnsi="Consolas" w:cs="Consolas"/>
+          <w:color w:val="000000"/>
+          <w:sz w:val="18"/>
+          <w:szCs w:val="18"/>
+          <w:lang w:eastAsia="nl-BE"/>
+        </w:rPr>
+        <w:t> </w:t>
+      </w:r>
+      <w:proofErr w:type="spellStart"/>
+      <w:r>
+        <w:rPr>
+          <w:rFonts w:ascii="Consolas" w:eastAsia="Times New Roman" w:hAnsi="Consolas" w:cs="Consolas"/>
+          <w:color w:val="000000"/>
+          <w:sz w:val="18"/>
+          <w:szCs w:val="18"/>
+          <w:lang w:eastAsia="nl-BE"/>
+        </w:rPr>
+        <w:t>pinMode</w:t>
+      </w:r>
+      <w:proofErr w:type="spellEnd"/>
+      <w:r>
+        <w:rPr>
+          <w:rFonts w:ascii="Consolas" w:eastAsia="Times New Roman" w:hAnsi="Consolas" w:cs="Consolas"/>
+          <w:color w:val="666600"/>
+          <w:sz w:val="18"/>
+          <w:szCs w:val="18"/>
+          <w:lang w:eastAsia="nl-BE"/>
+        </w:rPr>
+        <w:t>(</w:t>
+      </w:r>
+      <w:r>
+        <w:rPr>
+          <w:rFonts w:ascii="Consolas" w:eastAsia="Times New Roman" w:hAnsi="Consolas" w:cs="Consolas"/>
+          <w:color w:val="006666"/>
+          <w:sz w:val="18"/>
+          <w:szCs w:val="18"/>
+          <w:lang w:eastAsia="nl-BE"/>
+        </w:rPr>
+        <w:t>12</w:t>
+      </w:r>
+      <w:r>
+        <w:rPr>
+          <w:rFonts w:ascii="Consolas" w:eastAsia="Times New Roman" w:hAnsi="Consolas" w:cs="Consolas"/>
+          <w:color w:val="666600"/>
+          <w:sz w:val="18"/>
+          <w:szCs w:val="18"/>
+          <w:lang w:eastAsia="nl-BE"/>
+        </w:rPr>
+        <w:t>,</w:t>
+      </w:r>
+      <w:r>
+        <w:rPr>
+          <w:rFonts w:ascii="Consolas" w:eastAsia="Times New Roman" w:hAnsi="Consolas" w:cs="Consolas"/>
+          <w:color w:val="000000"/>
+          <w:sz w:val="18"/>
+          <w:szCs w:val="18"/>
+          <w:lang w:eastAsia="nl-BE"/>
+        </w:rPr>
+        <w:t>OUTPUT</w:t>
+      </w:r>
+      <w:r>
+        <w:rPr>
+          <w:rFonts w:ascii="Consolas" w:eastAsia="Times New Roman" w:hAnsi="Consolas" w:cs="Consolas"/>
+          <w:color w:val="666600"/>
+          <w:sz w:val="18"/>
+          <w:szCs w:val="18"/>
+          <w:lang w:eastAsia="nl-BE"/>
+        </w:rPr>
+        <w:t>);</w:t>
+      </w:r>
+    </w:p>
+    <w:p>
+      <w:pPr>
+        <w:spacing w:after="0" w:line="240" w:lineRule="auto"/>
+        <w:rPr>
+          <w:rFonts w:ascii="Times New Roman" w:eastAsia="Times New Roman" w:hAnsi="Times New Roman" w:cs="Times New Roman"/>
+          <w:sz w:val="24"/>
+          <w:szCs w:val="24"/>
+          <w:lang w:eastAsia="nl-BE"/>
+        </w:rPr>
+      </w:pPr>
+      <w:r>
+        <w:rPr>
+          <w:rFonts w:ascii="Consolas" w:eastAsia="Times New Roman" w:hAnsi="Consolas" w:cs="Consolas"/>
+          <w:color w:val="000000"/>
+          <w:sz w:val="18"/>
+          <w:szCs w:val="18"/>
+          <w:lang w:eastAsia="nl-BE"/>
+        </w:rPr>
+        <w:t>}</w:t>
+      </w:r>
+    </w:p>
+    <w:p>
+      <w:pPr>
+        <w:spacing w:after="0" w:line="240" w:lineRule="auto"/>
+        <w:rPr>
+          <w:rFonts w:ascii="Times New Roman" w:eastAsia="Times New Roman" w:hAnsi="Times New Roman" w:cs="Times New Roman"/>
+          <w:sz w:val="24"/>
+          <w:szCs w:val="24"/>
+          <w:lang w:eastAsia="nl-BE"/>
+        </w:rPr>
+      </w:pPr>
+      <w:proofErr w:type="spellStart"/>
+      <w:r>
+        <w:rPr>
+          <w:rFonts w:ascii="Consolas" w:eastAsia="Times New Roman" w:hAnsi="Consolas" w:cs="Consolas"/>
+          <w:color w:val="000088"/>
+          <w:sz w:val="18"/>
+          <w:szCs w:val="18"/>
+          <w:lang w:eastAsia="nl-BE"/>
+        </w:rPr>
+        <w:t>void</w:t>
+      </w:r>
+      <w:proofErr w:type="spellEnd"/>
+      <w:r>
+        <w:rPr>
+          <w:rFonts w:ascii="Consolas" w:eastAsia="Times New Roman" w:hAnsi="Consolas" w:cs="Consolas"/>
+          <w:color w:val="000000"/>
+          <w:sz w:val="18"/>
+          <w:szCs w:val="18"/>
+          <w:lang w:eastAsia="nl-BE"/>
+        </w:rPr>
+        <w:t xml:space="preserve"> loop</w:t>
+      </w:r>
+      <w:r>
+        <w:rPr>
+          <w:rFonts w:ascii="Consolas" w:eastAsia="Times New Roman" w:hAnsi="Consolas" w:cs="Consolas"/>
+          <w:color w:val="666600"/>
+          <w:sz w:val="18"/>
+          <w:szCs w:val="18"/>
+          <w:lang w:eastAsia="nl-BE"/>
+        </w:rPr>
+        <w:t>()</w:t>
+      </w:r>
+    </w:p>
+    <w:p>
+      <w:pPr>
+        <w:spacing w:after="0" w:line="240" w:lineRule="auto"/>
+        <w:rPr>
+          <w:rFonts w:ascii="Times New Roman" w:eastAsia="Times New Roman" w:hAnsi="Times New Roman" w:cs="Times New Roman"/>
+          <w:sz w:val="24"/>
+          <w:szCs w:val="24"/>
+          <w:lang w:eastAsia="nl-BE"/>
+        </w:rPr>
+      </w:pPr>
+      <w:r>
+        <w:rPr>
+          <w:rFonts w:ascii="Consolas" w:eastAsia="Times New Roman" w:hAnsi="Consolas" w:cs="Consolas"/>
+          <w:color w:val="000000"/>
+          <w:sz w:val="18"/>
+          <w:szCs w:val="18"/>
+          <w:lang w:eastAsia="nl-BE"/>
+        </w:rPr>
+        <w:t>{</w:t>
+      </w:r>
+    </w:p>
+    <w:p>
+      <w:pPr>
+        <w:spacing w:after="0" w:line="240" w:lineRule="auto"/>
+        <w:rPr>
+          <w:rFonts w:ascii="Times New Roman" w:eastAsia="Times New Roman" w:hAnsi="Times New Roman" w:cs="Times New Roman"/>
+          <w:sz w:val="24"/>
+          <w:szCs w:val="24"/>
+          <w:lang w:eastAsia="nl-BE"/>
+        </w:rPr>
+      </w:pPr>
+      <w:r>
+        <w:rPr>
+          <w:rFonts w:ascii="Consolas" w:eastAsia="Times New Roman" w:hAnsi="Consolas" w:cs="Consolas"/>
+          <w:color w:val="000000"/>
+          <w:sz w:val="18"/>
+          <w:szCs w:val="18"/>
+          <w:lang w:eastAsia="nl-BE"/>
+        </w:rPr>
+        <w:t xml:space="preserve"> val </w:t>
+      </w:r>
+      <w:r>
+        <w:rPr>
+          <w:rFonts w:ascii="Consolas" w:eastAsia="Times New Roman" w:hAnsi="Consolas" w:cs="Consolas"/>
+          <w:color w:val="666600"/>
+          <w:sz w:val="18"/>
+          <w:szCs w:val="18"/>
+          <w:lang w:eastAsia="nl-BE"/>
+        </w:rPr>
+        <w:t>=</w:t>
+      </w:r>
+      <w:r>
+        <w:rPr>
+          <w:rFonts w:ascii="Consolas" w:eastAsia="Times New Roman" w:hAnsi="Consolas" w:cs="Consolas"/>
+          <w:color w:val="000000"/>
+          <w:sz w:val="18"/>
+          <w:szCs w:val="18"/>
+          <w:lang w:eastAsia="nl-BE"/>
+        </w:rPr>
+        <w:t xml:space="preserve"> </w:t>
+      </w:r>
+      <w:proofErr w:type="spellStart"/>
+      <w:r>
+        <w:rPr>
+          <w:rFonts w:ascii="Consolas" w:eastAsia="Times New Roman" w:hAnsi="Consolas" w:cs="Consolas"/>
+          <w:color w:val="000000"/>
+          <w:sz w:val="18"/>
+          <w:szCs w:val="18"/>
+          <w:lang w:eastAsia="nl-BE"/>
+        </w:rPr>
+        <w:t>analogRead</w:t>
+      </w:r>
+      <w:proofErr w:type="spellEnd"/>
+      <w:r>
+        <w:rPr>
+          <w:rFonts w:ascii="Consolas" w:eastAsia="Times New Roman" w:hAnsi="Consolas" w:cs="Consolas"/>
+          <w:color w:val="666600"/>
+          <w:sz w:val="18"/>
+          <w:szCs w:val="18"/>
+          <w:lang w:eastAsia="nl-BE"/>
+        </w:rPr>
+        <w:t>(</w:t>
+      </w:r>
+      <w:proofErr w:type="spellStart"/>
+      <w:r>
+        <w:rPr>
+          <w:rFonts w:ascii="Consolas" w:eastAsia="Times New Roman" w:hAnsi="Consolas" w:cs="Consolas"/>
+          <w:color w:val="000000"/>
+          <w:sz w:val="18"/>
+          <w:szCs w:val="18"/>
+          <w:lang w:eastAsia="nl-BE"/>
+        </w:rPr>
+        <w:t>analogpin</w:t>
+      </w:r>
+      <w:proofErr w:type="spellEnd"/>
+      <w:r>
+        <w:rPr>
+          <w:rFonts w:ascii="Consolas" w:eastAsia="Times New Roman" w:hAnsi="Consolas" w:cs="Consolas"/>
+          <w:color w:val="666600"/>
+          <w:sz w:val="18"/>
+          <w:szCs w:val="18"/>
+          <w:lang w:eastAsia="nl-BE"/>
+        </w:rPr>
+        <w:t>);</w:t>
+      </w:r>
+    </w:p>
+    <w:p>
+      <w:pPr>
+        <w:spacing w:after="0" w:line="240" w:lineRule="auto"/>
+        <w:rPr>
+          <w:rFonts w:ascii="Times New Roman" w:eastAsia="Times New Roman" w:hAnsi="Times New Roman" w:cs="Times New Roman"/>
+          <w:sz w:val="24"/>
+          <w:szCs w:val="24"/>
+          <w:lang w:eastAsia="nl-BE"/>
+        </w:rPr>
+      </w:pPr>
+      <w:r>
+        <w:rPr>
+          <w:rFonts w:ascii="Consolas" w:eastAsia="Times New Roman" w:hAnsi="Consolas" w:cs="Consolas"/>
+          <w:color w:val="000000"/>
+          <w:sz w:val="18"/>
+          <w:szCs w:val="18"/>
+          <w:lang w:eastAsia="nl-BE"/>
+        </w:rPr>
+        <w:t> </w:t>
+      </w:r>
+      <w:proofErr w:type="spellStart"/>
+      <w:r>
+        <w:rPr>
+          <w:rFonts w:ascii="Consolas" w:eastAsia="Times New Roman" w:hAnsi="Consolas" w:cs="Consolas"/>
+          <w:color w:val="660066"/>
+          <w:sz w:val="18"/>
+          <w:szCs w:val="18"/>
+          <w:lang w:eastAsia="nl-BE"/>
+        </w:rPr>
+        <w:t>Serial</w:t>
+      </w:r>
+      <w:r>
+        <w:rPr>
+          <w:rFonts w:ascii="Consolas" w:eastAsia="Times New Roman" w:hAnsi="Consolas" w:cs="Consolas"/>
+          <w:color w:val="666600"/>
+          <w:sz w:val="18"/>
+          <w:szCs w:val="18"/>
+          <w:lang w:eastAsia="nl-BE"/>
+        </w:rPr>
+        <w:t>.</w:t>
+      </w:r>
+      <w:r>
+        <w:rPr>
+          <w:rFonts w:ascii="Consolas" w:eastAsia="Times New Roman" w:hAnsi="Consolas" w:cs="Consolas"/>
+          <w:color w:val="000000"/>
+          <w:sz w:val="18"/>
+          <w:szCs w:val="18"/>
+          <w:lang w:eastAsia="nl-BE"/>
+        </w:rPr>
+        <w:t>println</w:t>
+      </w:r>
+      <w:proofErr w:type="spellEnd"/>
+      <w:r>
+        <w:rPr>
+          <w:rFonts w:ascii="Consolas" w:eastAsia="Times New Roman" w:hAnsi="Consolas" w:cs="Consolas"/>
+          <w:color w:val="666600"/>
+          <w:sz w:val="18"/>
+          <w:szCs w:val="18"/>
+          <w:lang w:eastAsia="nl-BE"/>
+        </w:rPr>
+        <w:t>(</w:t>
+      </w:r>
+      <w:r>
+        <w:rPr>
+          <w:rFonts w:ascii="Consolas" w:eastAsia="Times New Roman" w:hAnsi="Consolas" w:cs="Consolas"/>
+          <w:color w:val="000000"/>
+          <w:sz w:val="18"/>
+          <w:szCs w:val="18"/>
+          <w:lang w:eastAsia="nl-BE"/>
+        </w:rPr>
+        <w:t>val</w:t>
+      </w:r>
+      <w:r>
+        <w:rPr>
+          <w:rFonts w:ascii="Consolas" w:eastAsia="Times New Roman" w:hAnsi="Consolas" w:cs="Consolas"/>
+          <w:color w:val="666600"/>
+          <w:sz w:val="18"/>
+          <w:szCs w:val="18"/>
+          <w:lang w:eastAsia="nl-BE"/>
+        </w:rPr>
+        <w:t>);</w:t>
+      </w:r>
+    </w:p>
+    <w:p>
+      <w:pPr>
+        <w:spacing w:after="0" w:line="240" w:lineRule="auto"/>
+        <w:rPr>
+          <w:rFonts w:ascii="Times New Roman" w:eastAsia="Times New Roman" w:hAnsi="Times New Roman" w:cs="Times New Roman"/>
+          <w:sz w:val="24"/>
+          <w:szCs w:val="24"/>
+          <w:lang w:eastAsia="nl-BE"/>
+        </w:rPr>
+      </w:pPr>
+      <w:r>
+        <w:rPr>
+          <w:rFonts w:ascii="Consolas" w:eastAsia="Times New Roman" w:hAnsi="Consolas" w:cs="Consolas"/>
+          <w:color w:val="000000"/>
+          <w:sz w:val="18"/>
+          <w:szCs w:val="18"/>
+          <w:lang w:eastAsia="nl-BE"/>
+        </w:rPr>
+        <w:t> </w:t>
+      </w:r>
+      <w:proofErr w:type="spellStart"/>
+      <w:r>
+        <w:rPr>
+          <w:rFonts w:ascii="Consolas" w:eastAsia="Times New Roman" w:hAnsi="Consolas" w:cs="Consolas"/>
+          <w:color w:val="000088"/>
+          <w:sz w:val="18"/>
+          <w:szCs w:val="18"/>
+          <w:lang w:eastAsia="nl-BE"/>
+        </w:rPr>
+        <w:t>if</w:t>
+      </w:r>
+      <w:proofErr w:type="spellEnd"/>
+      <w:r>
+        <w:rPr>
+          <w:rFonts w:ascii="Consolas" w:eastAsia="Times New Roman" w:hAnsi="Consolas" w:cs="Consolas"/>
+          <w:color w:val="666600"/>
+          <w:sz w:val="18"/>
+          <w:szCs w:val="18"/>
+          <w:lang w:eastAsia="nl-BE"/>
+        </w:rPr>
+        <w:t>(</w:t>
+      </w:r>
+      <w:r>
+        <w:rPr>
+          <w:rFonts w:ascii="Consolas" w:eastAsia="Times New Roman" w:hAnsi="Consolas" w:cs="Consolas"/>
+          <w:color w:val="000000"/>
+          <w:sz w:val="18"/>
+          <w:szCs w:val="18"/>
+          <w:lang w:eastAsia="nl-BE"/>
+        </w:rPr>
+        <w:t xml:space="preserve">val </w:t>
+      </w:r>
+      <w:r>
+        <w:rPr>
+          <w:rFonts w:ascii="Consolas" w:eastAsia="Times New Roman" w:hAnsi="Consolas" w:cs="Consolas"/>
+          <w:color w:val="666600"/>
+          <w:sz w:val="18"/>
+          <w:szCs w:val="18"/>
+          <w:lang w:eastAsia="nl-BE"/>
+        </w:rPr>
+        <w:t>==</w:t>
+      </w:r>
+      <w:r>
+        <w:rPr>
+          <w:rFonts w:ascii="Consolas" w:eastAsia="Times New Roman" w:hAnsi="Consolas" w:cs="Consolas"/>
+          <w:color w:val="000000"/>
+          <w:sz w:val="18"/>
+          <w:szCs w:val="18"/>
+          <w:lang w:eastAsia="nl-BE"/>
+        </w:rPr>
+        <w:t xml:space="preserve"> </w:t>
+      </w:r>
+      <w:r>
+        <w:rPr>
+          <w:rFonts w:ascii="Consolas" w:eastAsia="Times New Roman" w:hAnsi="Consolas" w:cs="Consolas"/>
+          <w:color w:val="006666"/>
+          <w:sz w:val="18"/>
+          <w:szCs w:val="18"/>
+          <w:lang w:eastAsia="nl-BE"/>
+        </w:rPr>
+        <w:t>0)</w:t>
+      </w:r>
+    </w:p>
+    <w:p>
+      <w:pPr>
+        <w:spacing w:after="0" w:line="240" w:lineRule="auto"/>
+        <w:rPr>
+          <w:rFonts w:ascii="Times New Roman" w:eastAsia="Times New Roman" w:hAnsi="Times New Roman" w:cs="Times New Roman"/>
+          <w:sz w:val="24"/>
+          <w:szCs w:val="24"/>
+          <w:lang w:eastAsia="nl-BE"/>
+        </w:rPr>
+      </w:pPr>
+      <w:r>
+        <w:rPr>
+          <w:rFonts w:ascii="Consolas" w:eastAsia="Times New Roman" w:hAnsi="Consolas" w:cs="Consolas"/>
+          <w:color w:val="000000"/>
+          <w:sz w:val="18"/>
+          <w:szCs w:val="18"/>
+          <w:lang w:eastAsia="nl-BE"/>
+        </w:rPr>
+        <w:t> {</w:t>
+      </w:r>
+    </w:p>
+    <w:p>
+      <w:pPr>
+        <w:spacing w:after="0" w:line="240" w:lineRule="auto"/>
+        <w:rPr>
+          <w:rFonts w:ascii="Times New Roman" w:eastAsia="Times New Roman" w:hAnsi="Times New Roman" w:cs="Times New Roman"/>
+          <w:sz w:val="24"/>
+          <w:szCs w:val="24"/>
+          <w:lang w:eastAsia="nl-BE"/>
+        </w:rPr>
+      </w:pPr>
+      <w:r>
+        <w:rPr>
+          <w:rFonts w:ascii="Consolas" w:eastAsia="Times New Roman" w:hAnsi="Consolas" w:cs="Consolas"/>
+          <w:color w:val="000000"/>
+          <w:sz w:val="18"/>
+          <w:szCs w:val="18"/>
+          <w:lang w:eastAsia="nl-BE"/>
+        </w:rPr>
+        <w:t>   </w:t>
+      </w:r>
+      <w:proofErr w:type="spellStart"/>
+      <w:r>
+        <w:rPr>
+          <w:rFonts w:ascii="Consolas" w:eastAsia="Times New Roman" w:hAnsi="Consolas" w:cs="Consolas"/>
+          <w:color w:val="000000"/>
+          <w:sz w:val="18"/>
+          <w:szCs w:val="18"/>
+          <w:lang w:eastAsia="nl-BE"/>
+        </w:rPr>
+        <w:t>digitalWrite</w:t>
+      </w:r>
+      <w:proofErr w:type="spellEnd"/>
+      <w:r>
+        <w:rPr>
+          <w:rFonts w:ascii="Consolas" w:eastAsia="Times New Roman" w:hAnsi="Consolas" w:cs="Consolas"/>
+          <w:color w:val="666600"/>
+          <w:sz w:val="18"/>
+          <w:szCs w:val="18"/>
+          <w:lang w:eastAsia="nl-BE"/>
+        </w:rPr>
+        <w:t>(</w:t>
+      </w:r>
+      <w:r>
+        <w:rPr>
+          <w:rFonts w:ascii="Consolas" w:eastAsia="Times New Roman" w:hAnsi="Consolas" w:cs="Consolas"/>
+          <w:color w:val="006666"/>
+          <w:sz w:val="18"/>
+          <w:szCs w:val="18"/>
+          <w:lang w:eastAsia="nl-BE"/>
+        </w:rPr>
+        <w:t>12</w:t>
+      </w:r>
+      <w:r>
+        <w:rPr>
+          <w:rFonts w:ascii="Consolas" w:eastAsia="Times New Roman" w:hAnsi="Consolas" w:cs="Consolas"/>
+          <w:color w:val="666600"/>
+          <w:sz w:val="18"/>
+          <w:szCs w:val="18"/>
+          <w:lang w:eastAsia="nl-BE"/>
+        </w:rPr>
+        <w:t>,</w:t>
+      </w:r>
+      <w:r>
+        <w:rPr>
+          <w:rFonts w:ascii="Consolas" w:eastAsia="Times New Roman" w:hAnsi="Consolas" w:cs="Consolas"/>
+          <w:color w:val="000000"/>
+          <w:sz w:val="18"/>
+          <w:szCs w:val="18"/>
+          <w:lang w:eastAsia="nl-BE"/>
+        </w:rPr>
+        <w:t>LOW</w:t>
+      </w:r>
+      <w:r>
+        <w:rPr>
+          <w:rFonts w:ascii="Consolas" w:eastAsia="Times New Roman" w:hAnsi="Consolas" w:cs="Consolas"/>
+          <w:color w:val="666600"/>
+          <w:sz w:val="18"/>
+          <w:szCs w:val="18"/>
+          <w:lang w:eastAsia="nl-BE"/>
+        </w:rPr>
+        <w:t>);</w:t>
+      </w:r>
+    </w:p>
+    <w:p>
+      <w:pPr>
+        <w:spacing w:after="0" w:line="240" w:lineRule="auto"/>
+        <w:rPr>
+          <w:rFonts w:ascii="Times New Roman" w:eastAsia="Times New Roman" w:hAnsi="Times New Roman" w:cs="Times New Roman"/>
+          <w:sz w:val="24"/>
+          <w:szCs w:val="24"/>
+          <w:lang w:eastAsia="nl-BE"/>
+        </w:rPr>
+      </w:pPr>
+      <w:r>
+        <w:rPr>
+          <w:rFonts w:ascii="Consolas" w:eastAsia="Times New Roman" w:hAnsi="Consolas" w:cs="Consolas"/>
+          <w:color w:val="000000"/>
+          <w:sz w:val="18"/>
+          <w:szCs w:val="18"/>
+          <w:lang w:eastAsia="nl-BE"/>
+        </w:rPr>
+        <w:t> }</w:t>
+      </w:r>
+    </w:p>
+    <w:p>
+      <w:pPr>
+        <w:spacing w:after="0" w:line="240" w:lineRule="auto"/>
+        <w:rPr>
+          <w:rFonts w:ascii="Times New Roman" w:eastAsia="Times New Roman" w:hAnsi="Times New Roman" w:cs="Times New Roman"/>
+          <w:sz w:val="24"/>
+          <w:szCs w:val="24"/>
+          <w:lang w:eastAsia="nl-BE"/>
+        </w:rPr>
+      </w:pPr>
+      <w:r>
+        <w:rPr>
+          <w:rFonts w:ascii="Consolas" w:eastAsia="Times New Roman" w:hAnsi="Consolas" w:cs="Consolas"/>
+          <w:color w:val="000000"/>
+          <w:sz w:val="18"/>
+          <w:szCs w:val="18"/>
+          <w:lang w:eastAsia="nl-BE"/>
+        </w:rPr>
+        <w:t> </w:t>
+      </w:r>
+      <w:proofErr w:type="spellStart"/>
+      <w:r>
+        <w:rPr>
+          <w:rFonts w:ascii="Consolas" w:eastAsia="Times New Roman" w:hAnsi="Consolas" w:cs="Consolas"/>
+          <w:color w:val="000088"/>
+          <w:sz w:val="18"/>
+          <w:szCs w:val="18"/>
+          <w:lang w:eastAsia="nl-BE"/>
+        </w:rPr>
+        <w:t>else</w:t>
+      </w:r>
+      <w:proofErr w:type="spellEnd"/>
+      <w:r>
+        <w:rPr>
+          <w:rFonts w:ascii="Consolas" w:eastAsia="Times New Roman" w:hAnsi="Consolas" w:cs="Consolas"/>
+          <w:color w:val="000000"/>
+          <w:sz w:val="18"/>
+          <w:szCs w:val="18"/>
+          <w:lang w:eastAsia="nl-BE"/>
+        </w:rPr>
+        <w:t xml:space="preserve"> </w:t>
+      </w:r>
+      <w:proofErr w:type="spellStart"/>
+      <w:r>
+        <w:rPr>
+          <w:rFonts w:ascii="Consolas" w:eastAsia="Times New Roman" w:hAnsi="Consolas" w:cs="Consolas"/>
+          <w:color w:val="000088"/>
+          <w:sz w:val="18"/>
+          <w:szCs w:val="18"/>
+          <w:lang w:eastAsia="nl-BE"/>
+        </w:rPr>
+        <w:t>if</w:t>
+      </w:r>
+      <w:proofErr w:type="spellEnd"/>
+      <w:r>
+        <w:rPr>
+          <w:rFonts w:ascii="Consolas" w:eastAsia="Times New Roman" w:hAnsi="Consolas" w:cs="Consolas"/>
+          <w:color w:val="666600"/>
+          <w:sz w:val="18"/>
+          <w:szCs w:val="18"/>
+          <w:lang w:eastAsia="nl-BE"/>
+        </w:rPr>
+        <w:t>(</w:t>
+      </w:r>
+      <w:r>
+        <w:rPr>
+          <w:rFonts w:ascii="Consolas" w:eastAsia="Times New Roman" w:hAnsi="Consolas" w:cs="Consolas"/>
+          <w:color w:val="000000"/>
+          <w:sz w:val="18"/>
+          <w:szCs w:val="18"/>
+          <w:lang w:eastAsia="nl-BE"/>
+        </w:rPr>
+        <w:t xml:space="preserve">val </w:t>
+      </w:r>
+      <w:r>
+        <w:rPr>
+          <w:rFonts w:ascii="Consolas" w:eastAsia="Times New Roman" w:hAnsi="Consolas" w:cs="Consolas"/>
+          <w:color w:val="666600"/>
+          <w:sz w:val="18"/>
+          <w:szCs w:val="18"/>
+          <w:lang w:eastAsia="nl-BE"/>
+        </w:rPr>
+        <w:t>==</w:t>
+      </w:r>
+      <w:r>
+        <w:rPr>
+          <w:rFonts w:ascii="Consolas" w:eastAsia="Times New Roman" w:hAnsi="Consolas" w:cs="Consolas"/>
+          <w:color w:val="006666"/>
+          <w:sz w:val="18"/>
+          <w:szCs w:val="18"/>
+          <w:lang w:eastAsia="nl-BE"/>
+        </w:rPr>
+        <w:t>1023)</w:t>
+      </w:r>
+    </w:p>
+    <w:p>
+      <w:pPr>
+        <w:spacing w:after="0" w:line="240" w:lineRule="auto"/>
+        <w:rPr>
+          <w:rFonts w:ascii="Times New Roman" w:eastAsia="Times New Roman" w:hAnsi="Times New Roman" w:cs="Times New Roman"/>
+          <w:sz w:val="24"/>
+          <w:szCs w:val="24"/>
+          <w:lang w:eastAsia="nl-BE"/>
+        </w:rPr>
+      </w:pPr>
+      <w:r>
+        <w:rPr>
+          <w:rFonts w:ascii="Consolas" w:eastAsia="Times New Roman" w:hAnsi="Consolas" w:cs="Consolas"/>
+          <w:color w:val="000000"/>
+          <w:sz w:val="18"/>
+          <w:szCs w:val="18"/>
+          <w:lang w:eastAsia="nl-BE"/>
+        </w:rPr>
+        <w:t> {</w:t>
+      </w:r>
+    </w:p>
+    <w:p>
+      <w:pPr>
+        <w:spacing w:after="0" w:line="240" w:lineRule="auto"/>
+        <w:rPr>
+          <w:rFonts w:ascii="Times New Roman" w:eastAsia="Times New Roman" w:hAnsi="Times New Roman" w:cs="Times New Roman"/>
+          <w:sz w:val="24"/>
+          <w:szCs w:val="24"/>
+          <w:lang w:eastAsia="nl-BE"/>
+        </w:rPr>
+      </w:pPr>
+      <w:r>
+        <w:rPr>
+          <w:rFonts w:ascii="Consolas" w:eastAsia="Times New Roman" w:hAnsi="Consolas" w:cs="Consolas"/>
+          <w:color w:val="000000"/>
+          <w:sz w:val="18"/>
+          <w:szCs w:val="18"/>
+          <w:lang w:eastAsia="nl-BE"/>
+        </w:rPr>
+        <w:t>   </w:t>
+      </w:r>
+      <w:proofErr w:type="spellStart"/>
+      <w:r>
+        <w:rPr>
+          <w:rFonts w:ascii="Consolas" w:eastAsia="Times New Roman" w:hAnsi="Consolas" w:cs="Consolas"/>
+          <w:color w:val="000000"/>
+          <w:sz w:val="18"/>
+          <w:szCs w:val="18"/>
+          <w:lang w:eastAsia="nl-BE"/>
+        </w:rPr>
+        <w:t>digitalWrite</w:t>
+      </w:r>
+      <w:proofErr w:type="spellEnd"/>
+      <w:r>
+        <w:rPr>
+          <w:rFonts w:ascii="Consolas" w:eastAsia="Times New Roman" w:hAnsi="Consolas" w:cs="Consolas"/>
+          <w:color w:val="666600"/>
+          <w:sz w:val="18"/>
+          <w:szCs w:val="18"/>
+          <w:lang w:eastAsia="nl-BE"/>
+        </w:rPr>
+        <w:t>(</w:t>
+      </w:r>
+      <w:r>
+        <w:rPr>
+          <w:rFonts w:ascii="Consolas" w:eastAsia="Times New Roman" w:hAnsi="Consolas" w:cs="Consolas"/>
+          <w:color w:val="006666"/>
+          <w:sz w:val="18"/>
+          <w:szCs w:val="18"/>
+          <w:lang w:eastAsia="nl-BE"/>
+        </w:rPr>
+        <w:t>12</w:t>
+      </w:r>
+      <w:r>
+        <w:rPr>
+          <w:rFonts w:ascii="Consolas" w:eastAsia="Times New Roman" w:hAnsi="Consolas" w:cs="Consolas"/>
+          <w:color w:val="666600"/>
+          <w:sz w:val="18"/>
+          <w:szCs w:val="18"/>
+          <w:lang w:eastAsia="nl-BE"/>
+        </w:rPr>
+        <w:t>,</w:t>
+      </w:r>
+      <w:r>
+        <w:rPr>
+          <w:rFonts w:ascii="Consolas" w:eastAsia="Times New Roman" w:hAnsi="Consolas" w:cs="Consolas"/>
+          <w:color w:val="000000"/>
+          <w:sz w:val="18"/>
+          <w:szCs w:val="18"/>
+          <w:lang w:eastAsia="nl-BE"/>
+        </w:rPr>
+        <w:t>HIGH</w:t>
+      </w:r>
+      <w:r>
+        <w:rPr>
+          <w:rFonts w:ascii="Consolas" w:eastAsia="Times New Roman" w:hAnsi="Consolas" w:cs="Consolas"/>
+          <w:color w:val="666600"/>
+          <w:sz w:val="18"/>
+          <w:szCs w:val="18"/>
+          <w:lang w:eastAsia="nl-BE"/>
+        </w:rPr>
+        <w:t>);</w:t>
+      </w:r>
+    </w:p>
+    <w:p>
+      <w:pPr>
+        <w:spacing w:after="0" w:line="240" w:lineRule="auto"/>
+        <w:rPr>
+          <w:rFonts w:ascii="Times New Roman" w:eastAsia="Times New Roman" w:hAnsi="Times New Roman" w:cs="Times New Roman"/>
+          <w:sz w:val="24"/>
+          <w:szCs w:val="24"/>
+          <w:lang w:eastAsia="nl-BE"/>
+        </w:rPr>
+      </w:pPr>
+      <w:r>
+        <w:rPr>
+          <w:rFonts w:ascii="Consolas" w:eastAsia="Times New Roman" w:hAnsi="Consolas" w:cs="Consolas"/>
+          <w:color w:val="000000"/>
+          <w:sz w:val="18"/>
+          <w:szCs w:val="18"/>
+          <w:lang w:eastAsia="nl-BE"/>
+        </w:rPr>
+        <w:t> }</w:t>
+      </w:r>
+    </w:p>
+    <w:p>
+      <w:pPr>
+        <w:spacing w:after="0" w:line="240" w:lineRule="auto"/>
+        <w:rPr>
+          <w:rFonts w:ascii="Times New Roman" w:eastAsia="Times New Roman" w:hAnsi="Times New Roman" w:cs="Times New Roman"/>
+          <w:sz w:val="24"/>
+          <w:szCs w:val="24"/>
+          <w:lang w:eastAsia="nl-BE"/>
+        </w:rPr>
+      </w:pPr>
+      <w:r>
+        <w:rPr>
+          <w:rFonts w:ascii="Consolas" w:eastAsia="Times New Roman" w:hAnsi="Consolas" w:cs="Consolas"/>
+          <w:color w:val="000000"/>
+          <w:sz w:val="18"/>
+          <w:szCs w:val="18"/>
+          <w:lang w:eastAsia="nl-BE"/>
+        </w:rPr>
+        <w:t>}</w:t>
+      </w:r>
+    </w:p>
+    <w:p>
+      <w:pPr>
+        <w:spacing w:after="0" w:line="240" w:lineRule="auto"/>
+        <w:rPr>
+          <w:rFonts w:ascii="Times New Roman" w:eastAsia="Times New Roman" w:hAnsi="Times New Roman" w:cs="Times New Roman"/>
+          <w:sz w:val="24"/>
+          <w:szCs w:val="24"/>
+          <w:lang w:eastAsia="nl-BE"/>
+        </w:rPr>
+      </w:pPr>
+    </w:p>
+    <w:p>
+      <w:pPr>
+        <w:pStyle w:val="Geenafstand"/>
+        <w:rPr>
+          <w:lang w:eastAsia="nl-BE"/>
+        </w:rPr>
+      </w:pPr>
+      <w:r>
+        <w:rPr>
+          <w:lang w:eastAsia="nl-BE"/>
+        </w:rPr>
+        <w:t>Het verzenden van data:</w:t>
       </w:r>
       <w:bookmarkStart w:id="0" w:name="_GoBack"/>
       <w:bookmarkEnd w:id="0"/>
     </w:p>
+    <w:p>
+      <w:pPr>
+        <w:spacing w:after="0" w:line="240" w:lineRule="auto"/>
+        <w:rPr>
+          <w:rFonts w:ascii="Times New Roman" w:eastAsia="Times New Roman" w:hAnsi="Times New Roman" w:cs="Times New Roman"/>
+          <w:sz w:val="24"/>
+          <w:szCs w:val="24"/>
+          <w:lang w:eastAsia="nl-BE"/>
+        </w:rPr>
+      </w:pPr>
+    </w:p>
+    <w:p>
+      <w:pPr>
+        <w:spacing w:after="0" w:line="240" w:lineRule="auto"/>
+        <w:rPr>
+          <w:rFonts w:ascii="Times New Roman" w:eastAsia="Times New Roman" w:hAnsi="Times New Roman" w:cs="Times New Roman"/>
+          <w:sz w:val="24"/>
+          <w:szCs w:val="24"/>
+          <w:lang w:eastAsia="nl-BE"/>
+        </w:rPr>
+      </w:pPr>
+      <w:r>
+        <w:rPr>
+          <w:rFonts w:ascii="Consolas" w:eastAsia="Times New Roman" w:hAnsi="Consolas" w:cs="Consolas"/>
+          <w:color w:val="000088"/>
+          <w:sz w:val="18"/>
+          <w:szCs w:val="18"/>
+          <w:lang w:eastAsia="nl-BE"/>
+        </w:rPr>
+        <w:t>int</w:t>
+      </w:r>
+      <w:r>
+        <w:rPr>
+          <w:rFonts w:ascii="Consolas" w:eastAsia="Times New Roman" w:hAnsi="Consolas" w:cs="Consolas"/>
+          <w:color w:val="000000"/>
+          <w:sz w:val="18"/>
+          <w:szCs w:val="18"/>
+          <w:lang w:eastAsia="nl-BE"/>
+        </w:rPr>
+        <w:t xml:space="preserve"> </w:t>
+      </w:r>
+      <w:proofErr w:type="spellStart"/>
+      <w:r>
+        <w:rPr>
+          <w:rFonts w:ascii="Consolas" w:eastAsia="Times New Roman" w:hAnsi="Consolas" w:cs="Consolas"/>
+          <w:color w:val="000000"/>
+          <w:sz w:val="18"/>
+          <w:szCs w:val="18"/>
+          <w:lang w:eastAsia="nl-BE"/>
+        </w:rPr>
+        <w:t>delayMS</w:t>
+      </w:r>
+      <w:proofErr w:type="spellEnd"/>
+      <w:r>
+        <w:rPr>
+          <w:rFonts w:ascii="Consolas" w:eastAsia="Times New Roman" w:hAnsi="Consolas" w:cs="Consolas"/>
+          <w:color w:val="000000"/>
+          <w:sz w:val="18"/>
+          <w:szCs w:val="18"/>
+          <w:lang w:eastAsia="nl-BE"/>
+        </w:rPr>
+        <w:t xml:space="preserve"> </w:t>
+      </w:r>
+      <w:r>
+        <w:rPr>
+          <w:rFonts w:ascii="Consolas" w:eastAsia="Times New Roman" w:hAnsi="Consolas" w:cs="Consolas"/>
+          <w:color w:val="666600"/>
+          <w:sz w:val="18"/>
+          <w:szCs w:val="18"/>
+          <w:lang w:eastAsia="nl-BE"/>
+        </w:rPr>
+        <w:t>=</w:t>
+      </w:r>
+      <w:r>
+        <w:rPr>
+          <w:rFonts w:ascii="Consolas" w:eastAsia="Times New Roman" w:hAnsi="Consolas" w:cs="Consolas"/>
+          <w:color w:val="000000"/>
+          <w:sz w:val="18"/>
+          <w:szCs w:val="18"/>
+          <w:lang w:eastAsia="nl-BE"/>
+        </w:rPr>
+        <w:t xml:space="preserve"> </w:t>
+      </w:r>
+      <w:r>
+        <w:rPr>
+          <w:rFonts w:ascii="Consolas" w:eastAsia="Times New Roman" w:hAnsi="Consolas" w:cs="Consolas"/>
+          <w:color w:val="006666"/>
+          <w:sz w:val="18"/>
+          <w:szCs w:val="18"/>
+          <w:lang w:eastAsia="nl-BE"/>
+        </w:rPr>
+        <w:t>1000;</w:t>
+      </w:r>
+    </w:p>
+    <w:p>
+      <w:pPr>
+        <w:spacing w:after="0" w:line="240" w:lineRule="auto"/>
+        <w:rPr>
+          <w:rFonts w:ascii="Times New Roman" w:eastAsia="Times New Roman" w:hAnsi="Times New Roman" w:cs="Times New Roman"/>
+          <w:sz w:val="24"/>
+          <w:szCs w:val="24"/>
+          <w:lang w:eastAsia="nl-BE"/>
+        </w:rPr>
+      </w:pPr>
+      <w:r>
+        <w:rPr>
+          <w:rFonts w:ascii="Consolas" w:eastAsia="Times New Roman" w:hAnsi="Consolas" w:cs="Consolas"/>
+          <w:color w:val="000088"/>
+          <w:sz w:val="18"/>
+          <w:szCs w:val="18"/>
+          <w:lang w:eastAsia="nl-BE"/>
+        </w:rPr>
+        <w:t>int</w:t>
+      </w:r>
+      <w:r>
+        <w:rPr>
+          <w:rFonts w:ascii="Consolas" w:eastAsia="Times New Roman" w:hAnsi="Consolas" w:cs="Consolas"/>
+          <w:color w:val="000000"/>
+          <w:sz w:val="18"/>
+          <w:szCs w:val="18"/>
+          <w:lang w:eastAsia="nl-BE"/>
+        </w:rPr>
+        <w:t xml:space="preserve"> </w:t>
+      </w:r>
+      <w:proofErr w:type="spellStart"/>
+      <w:r>
+        <w:rPr>
+          <w:rFonts w:ascii="Consolas" w:eastAsia="Times New Roman" w:hAnsi="Consolas" w:cs="Consolas"/>
+          <w:color w:val="000000"/>
+          <w:sz w:val="18"/>
+          <w:szCs w:val="18"/>
+          <w:lang w:eastAsia="nl-BE"/>
+        </w:rPr>
+        <w:t>incomingByte</w:t>
+      </w:r>
+      <w:proofErr w:type="spellEnd"/>
+      <w:r>
+        <w:rPr>
+          <w:rFonts w:ascii="Consolas" w:eastAsia="Times New Roman" w:hAnsi="Consolas" w:cs="Consolas"/>
+          <w:color w:val="000000"/>
+          <w:sz w:val="18"/>
+          <w:szCs w:val="18"/>
+          <w:lang w:eastAsia="nl-BE"/>
+        </w:rPr>
+        <w:t xml:space="preserve"> </w:t>
+      </w:r>
+      <w:r>
+        <w:rPr>
+          <w:rFonts w:ascii="Consolas" w:eastAsia="Times New Roman" w:hAnsi="Consolas" w:cs="Consolas"/>
+          <w:color w:val="666600"/>
+          <w:sz w:val="18"/>
+          <w:szCs w:val="18"/>
+          <w:lang w:eastAsia="nl-BE"/>
+        </w:rPr>
+        <w:t>=</w:t>
+      </w:r>
+      <w:r>
+        <w:rPr>
+          <w:rFonts w:ascii="Consolas" w:eastAsia="Times New Roman" w:hAnsi="Consolas" w:cs="Consolas"/>
+          <w:color w:val="000000"/>
+          <w:sz w:val="18"/>
+          <w:szCs w:val="18"/>
+          <w:lang w:eastAsia="nl-BE"/>
+        </w:rPr>
+        <w:t xml:space="preserve"> </w:t>
+      </w:r>
+      <w:r>
+        <w:rPr>
+          <w:rFonts w:ascii="Consolas" w:eastAsia="Times New Roman" w:hAnsi="Consolas" w:cs="Consolas"/>
+          <w:color w:val="006666"/>
+          <w:sz w:val="18"/>
+          <w:szCs w:val="18"/>
+          <w:lang w:eastAsia="nl-BE"/>
+        </w:rPr>
+        <w:t>0</w:t>
+      </w:r>
+      <w:r>
+        <w:rPr>
+          <w:rFonts w:ascii="Consolas" w:eastAsia="Times New Roman" w:hAnsi="Consolas" w:cs="Consolas"/>
+          <w:color w:val="666600"/>
+          <w:sz w:val="18"/>
+          <w:szCs w:val="18"/>
+          <w:lang w:eastAsia="nl-BE"/>
+        </w:rPr>
+        <w:t>;</w:t>
+      </w:r>
+      <w:r>
+        <w:rPr>
+          <w:rFonts w:ascii="Consolas" w:eastAsia="Times New Roman" w:hAnsi="Consolas" w:cs="Consolas"/>
+          <w:color w:val="000000"/>
+          <w:sz w:val="18"/>
+          <w:szCs w:val="18"/>
+          <w:lang w:eastAsia="nl-BE"/>
+        </w:rPr>
+        <w:t xml:space="preserve">  </w:t>
+      </w:r>
+    </w:p>
+    <w:p>
+      <w:pPr>
+        <w:spacing w:after="0" w:line="240" w:lineRule="auto"/>
+        <w:rPr>
+          <w:rFonts w:ascii="Times New Roman" w:eastAsia="Times New Roman" w:hAnsi="Times New Roman" w:cs="Times New Roman"/>
+          <w:sz w:val="24"/>
+          <w:szCs w:val="24"/>
+          <w:lang w:eastAsia="nl-BE"/>
+        </w:rPr>
+      </w:pPr>
+      <w:r>
+        <w:rPr>
+          <w:rFonts w:ascii="Consolas" w:eastAsia="Times New Roman" w:hAnsi="Consolas" w:cs="Consolas"/>
+          <w:color w:val="880000"/>
+          <w:sz w:val="18"/>
+          <w:szCs w:val="18"/>
+          <w:lang w:eastAsia="nl-BE"/>
+        </w:rPr>
+        <w:t xml:space="preserve">// the setup </w:t>
+      </w:r>
+      <w:proofErr w:type="spellStart"/>
+      <w:r>
+        <w:rPr>
+          <w:rFonts w:ascii="Consolas" w:eastAsia="Times New Roman" w:hAnsi="Consolas" w:cs="Consolas"/>
+          <w:color w:val="880000"/>
+          <w:sz w:val="18"/>
+          <w:szCs w:val="18"/>
+          <w:lang w:eastAsia="nl-BE"/>
+        </w:rPr>
+        <w:t>function</w:t>
+      </w:r>
+      <w:proofErr w:type="spellEnd"/>
+      <w:r>
+        <w:rPr>
+          <w:rFonts w:ascii="Consolas" w:eastAsia="Times New Roman" w:hAnsi="Consolas" w:cs="Consolas"/>
+          <w:color w:val="880000"/>
+          <w:sz w:val="18"/>
+          <w:szCs w:val="18"/>
+          <w:lang w:eastAsia="nl-BE"/>
+        </w:rPr>
+        <w:t xml:space="preserve"> runs </w:t>
+      </w:r>
+      <w:proofErr w:type="spellStart"/>
+      <w:r>
+        <w:rPr>
+          <w:rFonts w:ascii="Consolas" w:eastAsia="Times New Roman" w:hAnsi="Consolas" w:cs="Consolas"/>
+          <w:color w:val="880000"/>
+          <w:sz w:val="18"/>
+          <w:szCs w:val="18"/>
+          <w:lang w:eastAsia="nl-BE"/>
+        </w:rPr>
+        <w:t>once</w:t>
+      </w:r>
+      <w:proofErr w:type="spellEnd"/>
+      <w:r>
+        <w:rPr>
+          <w:rFonts w:ascii="Consolas" w:eastAsia="Times New Roman" w:hAnsi="Consolas" w:cs="Consolas"/>
+          <w:color w:val="880000"/>
+          <w:sz w:val="18"/>
+          <w:szCs w:val="18"/>
+          <w:lang w:eastAsia="nl-BE"/>
+        </w:rPr>
+        <w:t xml:space="preserve"> </w:t>
+      </w:r>
+      <w:proofErr w:type="spellStart"/>
+      <w:r>
+        <w:rPr>
+          <w:rFonts w:ascii="Consolas" w:eastAsia="Times New Roman" w:hAnsi="Consolas" w:cs="Consolas"/>
+          <w:color w:val="880000"/>
+          <w:sz w:val="18"/>
+          <w:szCs w:val="18"/>
+          <w:lang w:eastAsia="nl-BE"/>
+        </w:rPr>
+        <w:t>when</w:t>
+      </w:r>
+      <w:proofErr w:type="spellEnd"/>
+      <w:r>
+        <w:rPr>
+          <w:rFonts w:ascii="Consolas" w:eastAsia="Times New Roman" w:hAnsi="Consolas" w:cs="Consolas"/>
+          <w:color w:val="880000"/>
+          <w:sz w:val="18"/>
+          <w:szCs w:val="18"/>
+          <w:lang w:eastAsia="nl-BE"/>
+        </w:rPr>
+        <w:t xml:space="preserve"> </w:t>
+      </w:r>
+      <w:proofErr w:type="spellStart"/>
+      <w:r>
+        <w:rPr>
+          <w:rFonts w:ascii="Consolas" w:eastAsia="Times New Roman" w:hAnsi="Consolas" w:cs="Consolas"/>
+          <w:color w:val="880000"/>
+          <w:sz w:val="18"/>
+          <w:szCs w:val="18"/>
+          <w:lang w:eastAsia="nl-BE"/>
+        </w:rPr>
+        <w:t>you</w:t>
+      </w:r>
+      <w:proofErr w:type="spellEnd"/>
+      <w:r>
+        <w:rPr>
+          <w:rFonts w:ascii="Consolas" w:eastAsia="Times New Roman" w:hAnsi="Consolas" w:cs="Consolas"/>
+          <w:color w:val="880000"/>
+          <w:sz w:val="18"/>
+          <w:szCs w:val="18"/>
+          <w:lang w:eastAsia="nl-BE"/>
+        </w:rPr>
+        <w:t xml:space="preserve"> </w:t>
+      </w:r>
+      <w:proofErr w:type="spellStart"/>
+      <w:r>
+        <w:rPr>
+          <w:rFonts w:ascii="Consolas" w:eastAsia="Times New Roman" w:hAnsi="Consolas" w:cs="Consolas"/>
+          <w:color w:val="880000"/>
+          <w:sz w:val="18"/>
+          <w:szCs w:val="18"/>
+          <w:lang w:eastAsia="nl-BE"/>
+        </w:rPr>
+        <w:t>press</w:t>
+      </w:r>
+      <w:proofErr w:type="spellEnd"/>
+      <w:r>
+        <w:rPr>
+          <w:rFonts w:ascii="Consolas" w:eastAsia="Times New Roman" w:hAnsi="Consolas" w:cs="Consolas"/>
+          <w:color w:val="880000"/>
+          <w:sz w:val="18"/>
+          <w:szCs w:val="18"/>
+          <w:lang w:eastAsia="nl-BE"/>
+        </w:rPr>
+        <w:t xml:space="preserve"> reset or power the board</w:t>
+      </w:r>
+    </w:p>
+    <w:p>
+      <w:pPr>
+        <w:spacing w:after="0" w:line="240" w:lineRule="auto"/>
+        <w:rPr>
+          <w:rFonts w:ascii="Times New Roman" w:eastAsia="Times New Roman" w:hAnsi="Times New Roman" w:cs="Times New Roman"/>
+          <w:sz w:val="24"/>
+          <w:szCs w:val="24"/>
+          <w:lang w:eastAsia="nl-BE"/>
+        </w:rPr>
+      </w:pPr>
+      <w:proofErr w:type="spellStart"/>
+      <w:r>
+        <w:rPr>
+          <w:rFonts w:ascii="Consolas" w:eastAsia="Times New Roman" w:hAnsi="Consolas" w:cs="Consolas"/>
+          <w:color w:val="000088"/>
+          <w:sz w:val="18"/>
+          <w:szCs w:val="18"/>
+          <w:lang w:eastAsia="nl-BE"/>
+        </w:rPr>
+        <w:t>void</w:t>
+      </w:r>
+      <w:proofErr w:type="spellEnd"/>
+      <w:r>
+        <w:rPr>
+          <w:rFonts w:ascii="Consolas" w:eastAsia="Times New Roman" w:hAnsi="Consolas" w:cs="Consolas"/>
+          <w:color w:val="000000"/>
+          <w:sz w:val="18"/>
+          <w:szCs w:val="18"/>
+          <w:lang w:eastAsia="nl-BE"/>
+        </w:rPr>
+        <w:t xml:space="preserve"> setup</w:t>
+      </w:r>
+      <w:r>
+        <w:rPr>
+          <w:rFonts w:ascii="Consolas" w:eastAsia="Times New Roman" w:hAnsi="Consolas" w:cs="Consolas"/>
+          <w:color w:val="666600"/>
+          <w:sz w:val="18"/>
+          <w:szCs w:val="18"/>
+          <w:lang w:eastAsia="nl-BE"/>
+        </w:rPr>
+        <w:t xml:space="preserve">() </w:t>
+      </w:r>
+    </w:p>
+    <w:p>
+      <w:pPr>
+        <w:spacing w:after="0" w:line="240" w:lineRule="auto"/>
+        <w:rPr>
+          <w:rFonts w:ascii="Times New Roman" w:eastAsia="Times New Roman" w:hAnsi="Times New Roman" w:cs="Times New Roman"/>
+          <w:sz w:val="24"/>
+          <w:szCs w:val="24"/>
+          <w:lang w:eastAsia="nl-BE"/>
+        </w:rPr>
+      </w:pPr>
+      <w:r>
+        <w:rPr>
+          <w:rFonts w:ascii="Consolas" w:eastAsia="Times New Roman" w:hAnsi="Consolas" w:cs="Consolas"/>
+          <w:color w:val="000000"/>
+          <w:sz w:val="18"/>
+          <w:szCs w:val="18"/>
+          <w:lang w:eastAsia="nl-BE"/>
+        </w:rPr>
+        <w:t>{</w:t>
+      </w:r>
+    </w:p>
+    <w:p>
+      <w:pPr>
+        <w:spacing w:after="0" w:line="240" w:lineRule="auto"/>
+        <w:rPr>
+          <w:rFonts w:ascii="Times New Roman" w:eastAsia="Times New Roman" w:hAnsi="Times New Roman" w:cs="Times New Roman"/>
+          <w:sz w:val="24"/>
+          <w:szCs w:val="24"/>
+          <w:lang w:eastAsia="nl-BE"/>
+        </w:rPr>
+      </w:pPr>
+      <w:r>
+        <w:rPr>
+          <w:rFonts w:ascii="Consolas" w:eastAsia="Times New Roman" w:hAnsi="Consolas" w:cs="Consolas"/>
+          <w:color w:val="000000"/>
+          <w:sz w:val="18"/>
+          <w:szCs w:val="18"/>
+          <w:lang w:eastAsia="nl-BE"/>
+        </w:rPr>
+        <w:t> </w:t>
+      </w:r>
+      <w:proofErr w:type="spellStart"/>
+      <w:r>
+        <w:rPr>
+          <w:rFonts w:ascii="Consolas" w:eastAsia="Times New Roman" w:hAnsi="Consolas" w:cs="Consolas"/>
+          <w:color w:val="660066"/>
+          <w:sz w:val="18"/>
+          <w:szCs w:val="18"/>
+          <w:lang w:eastAsia="nl-BE"/>
+        </w:rPr>
+        <w:t>Serial</w:t>
+      </w:r>
+      <w:r>
+        <w:rPr>
+          <w:rFonts w:ascii="Consolas" w:eastAsia="Times New Roman" w:hAnsi="Consolas" w:cs="Consolas"/>
+          <w:color w:val="666600"/>
+          <w:sz w:val="18"/>
+          <w:szCs w:val="18"/>
+          <w:lang w:eastAsia="nl-BE"/>
+        </w:rPr>
+        <w:t>.</w:t>
+      </w:r>
+      <w:r>
+        <w:rPr>
+          <w:rFonts w:ascii="Consolas" w:eastAsia="Times New Roman" w:hAnsi="Consolas" w:cs="Consolas"/>
+          <w:color w:val="000088"/>
+          <w:sz w:val="18"/>
+          <w:szCs w:val="18"/>
+          <w:lang w:eastAsia="nl-BE"/>
+        </w:rPr>
+        <w:t>begin</w:t>
+      </w:r>
+      <w:proofErr w:type="spellEnd"/>
+      <w:r>
+        <w:rPr>
+          <w:rFonts w:ascii="Consolas" w:eastAsia="Times New Roman" w:hAnsi="Consolas" w:cs="Consolas"/>
+          <w:color w:val="666600"/>
+          <w:sz w:val="18"/>
+          <w:szCs w:val="18"/>
+          <w:lang w:eastAsia="nl-BE"/>
+        </w:rPr>
+        <w:t>(</w:t>
+      </w:r>
+      <w:r>
+        <w:rPr>
+          <w:rFonts w:ascii="Consolas" w:eastAsia="Times New Roman" w:hAnsi="Consolas" w:cs="Consolas"/>
+          <w:color w:val="006666"/>
+          <w:sz w:val="18"/>
+          <w:szCs w:val="18"/>
+          <w:lang w:eastAsia="nl-BE"/>
+        </w:rPr>
+        <w:t>9600</w:t>
+      </w:r>
+      <w:r>
+        <w:rPr>
+          <w:rFonts w:ascii="Consolas" w:eastAsia="Times New Roman" w:hAnsi="Consolas" w:cs="Consolas"/>
+          <w:color w:val="666600"/>
+          <w:sz w:val="18"/>
+          <w:szCs w:val="18"/>
+          <w:lang w:eastAsia="nl-BE"/>
+        </w:rPr>
+        <w:t>);</w:t>
+      </w:r>
+    </w:p>
+    <w:p>
+      <w:pPr>
+        <w:spacing w:after="0" w:line="240" w:lineRule="auto"/>
+        <w:rPr>
+          <w:rFonts w:ascii="Times New Roman" w:eastAsia="Times New Roman" w:hAnsi="Times New Roman" w:cs="Times New Roman"/>
+          <w:sz w:val="24"/>
+          <w:szCs w:val="24"/>
+          <w:lang w:eastAsia="nl-BE"/>
+        </w:rPr>
+      </w:pPr>
+      <w:r>
+        <w:rPr>
+          <w:rFonts w:ascii="Consolas" w:eastAsia="Times New Roman" w:hAnsi="Consolas" w:cs="Consolas"/>
+          <w:color w:val="000000"/>
+          <w:sz w:val="18"/>
+          <w:szCs w:val="18"/>
+          <w:lang w:eastAsia="nl-BE"/>
+        </w:rPr>
+        <w:t> </w:t>
+      </w:r>
+      <w:proofErr w:type="spellStart"/>
+      <w:r>
+        <w:rPr>
+          <w:rFonts w:ascii="Consolas" w:eastAsia="Times New Roman" w:hAnsi="Consolas" w:cs="Consolas"/>
+          <w:color w:val="000000"/>
+          <w:sz w:val="18"/>
+          <w:szCs w:val="18"/>
+          <w:lang w:eastAsia="nl-BE"/>
+        </w:rPr>
+        <w:t>pinMode</w:t>
+      </w:r>
+      <w:proofErr w:type="spellEnd"/>
+      <w:r>
+        <w:rPr>
+          <w:rFonts w:ascii="Consolas" w:eastAsia="Times New Roman" w:hAnsi="Consolas" w:cs="Consolas"/>
+          <w:color w:val="666600"/>
+          <w:sz w:val="18"/>
+          <w:szCs w:val="18"/>
+          <w:lang w:eastAsia="nl-BE"/>
+        </w:rPr>
+        <w:t>(</w:t>
+      </w:r>
+      <w:r>
+        <w:rPr>
+          <w:rFonts w:ascii="Consolas" w:eastAsia="Times New Roman" w:hAnsi="Consolas" w:cs="Consolas"/>
+          <w:color w:val="006666"/>
+          <w:sz w:val="18"/>
+          <w:szCs w:val="18"/>
+          <w:lang w:eastAsia="nl-BE"/>
+        </w:rPr>
+        <w:t>3</w:t>
+      </w:r>
+      <w:r>
+        <w:rPr>
+          <w:rFonts w:ascii="Consolas" w:eastAsia="Times New Roman" w:hAnsi="Consolas" w:cs="Consolas"/>
+          <w:color w:val="666600"/>
+          <w:sz w:val="18"/>
+          <w:szCs w:val="18"/>
+          <w:lang w:eastAsia="nl-BE"/>
+        </w:rPr>
+        <w:t>,</w:t>
+      </w:r>
+      <w:r>
+        <w:rPr>
+          <w:rFonts w:ascii="Consolas" w:eastAsia="Times New Roman" w:hAnsi="Consolas" w:cs="Consolas"/>
+          <w:color w:val="000000"/>
+          <w:sz w:val="18"/>
+          <w:szCs w:val="18"/>
+          <w:lang w:eastAsia="nl-BE"/>
+        </w:rPr>
+        <w:t xml:space="preserve"> OUTPUT</w:t>
+      </w:r>
+      <w:r>
+        <w:rPr>
+          <w:rFonts w:ascii="Consolas" w:eastAsia="Times New Roman" w:hAnsi="Consolas" w:cs="Consolas"/>
+          <w:color w:val="666600"/>
+          <w:sz w:val="18"/>
+          <w:szCs w:val="18"/>
+          <w:lang w:eastAsia="nl-BE"/>
+        </w:rPr>
+        <w:t>);</w:t>
+      </w:r>
+    </w:p>
+    <w:p>
+      <w:pPr>
+        <w:spacing w:after="0" w:line="240" w:lineRule="auto"/>
+        <w:rPr>
+          <w:rFonts w:ascii="Times New Roman" w:eastAsia="Times New Roman" w:hAnsi="Times New Roman" w:cs="Times New Roman"/>
+          <w:sz w:val="24"/>
+          <w:szCs w:val="24"/>
+          <w:lang w:eastAsia="nl-BE"/>
+        </w:rPr>
+      </w:pPr>
+      <w:r>
+        <w:rPr>
+          <w:rFonts w:ascii="Consolas" w:eastAsia="Times New Roman" w:hAnsi="Consolas" w:cs="Consolas"/>
+          <w:color w:val="000000"/>
+          <w:sz w:val="18"/>
+          <w:szCs w:val="18"/>
+          <w:lang w:eastAsia="nl-BE"/>
+        </w:rPr>
+        <w:t>}</w:t>
+      </w:r>
+    </w:p>
+    <w:p>
+      <w:pPr>
+        <w:spacing w:after="0" w:line="240" w:lineRule="auto"/>
+        <w:rPr>
+          <w:rFonts w:ascii="Times New Roman" w:eastAsia="Times New Roman" w:hAnsi="Times New Roman" w:cs="Times New Roman"/>
+          <w:sz w:val="24"/>
+          <w:szCs w:val="24"/>
+          <w:lang w:eastAsia="nl-BE"/>
+        </w:rPr>
+      </w:pPr>
+      <w:r>
+        <w:rPr>
+          <w:rFonts w:ascii="Consolas" w:eastAsia="Times New Roman" w:hAnsi="Consolas" w:cs="Consolas"/>
+          <w:color w:val="880000"/>
+          <w:sz w:val="18"/>
+          <w:szCs w:val="18"/>
+          <w:lang w:eastAsia="nl-BE"/>
+        </w:rPr>
+        <w:t xml:space="preserve">// the loop </w:t>
+      </w:r>
+      <w:proofErr w:type="spellStart"/>
+      <w:r>
+        <w:rPr>
+          <w:rFonts w:ascii="Consolas" w:eastAsia="Times New Roman" w:hAnsi="Consolas" w:cs="Consolas"/>
+          <w:color w:val="880000"/>
+          <w:sz w:val="18"/>
+          <w:szCs w:val="18"/>
+          <w:lang w:eastAsia="nl-BE"/>
+        </w:rPr>
+        <w:t>function</w:t>
+      </w:r>
+      <w:proofErr w:type="spellEnd"/>
+      <w:r>
+        <w:rPr>
+          <w:rFonts w:ascii="Consolas" w:eastAsia="Times New Roman" w:hAnsi="Consolas" w:cs="Consolas"/>
+          <w:color w:val="880000"/>
+          <w:sz w:val="18"/>
+          <w:szCs w:val="18"/>
+          <w:lang w:eastAsia="nl-BE"/>
+        </w:rPr>
+        <w:t xml:space="preserve"> runs over </w:t>
+      </w:r>
+      <w:proofErr w:type="spellStart"/>
+      <w:r>
+        <w:rPr>
+          <w:rFonts w:ascii="Consolas" w:eastAsia="Times New Roman" w:hAnsi="Consolas" w:cs="Consolas"/>
+          <w:color w:val="880000"/>
+          <w:sz w:val="18"/>
+          <w:szCs w:val="18"/>
+          <w:lang w:eastAsia="nl-BE"/>
+        </w:rPr>
+        <w:t>and</w:t>
+      </w:r>
+      <w:proofErr w:type="spellEnd"/>
+      <w:r>
+        <w:rPr>
+          <w:rFonts w:ascii="Consolas" w:eastAsia="Times New Roman" w:hAnsi="Consolas" w:cs="Consolas"/>
+          <w:color w:val="880000"/>
+          <w:sz w:val="18"/>
+          <w:szCs w:val="18"/>
+          <w:lang w:eastAsia="nl-BE"/>
+        </w:rPr>
+        <w:t xml:space="preserve"> over </w:t>
+      </w:r>
+      <w:proofErr w:type="spellStart"/>
+      <w:r>
+        <w:rPr>
+          <w:rFonts w:ascii="Consolas" w:eastAsia="Times New Roman" w:hAnsi="Consolas" w:cs="Consolas"/>
+          <w:color w:val="880000"/>
+          <w:sz w:val="18"/>
+          <w:szCs w:val="18"/>
+          <w:lang w:eastAsia="nl-BE"/>
+        </w:rPr>
+        <w:t>again</w:t>
+      </w:r>
+      <w:proofErr w:type="spellEnd"/>
+      <w:r>
+        <w:rPr>
+          <w:rFonts w:ascii="Consolas" w:eastAsia="Times New Roman" w:hAnsi="Consolas" w:cs="Consolas"/>
+          <w:color w:val="880000"/>
+          <w:sz w:val="18"/>
+          <w:szCs w:val="18"/>
+          <w:lang w:eastAsia="nl-BE"/>
+        </w:rPr>
+        <w:t xml:space="preserve"> </w:t>
+      </w:r>
+      <w:proofErr w:type="spellStart"/>
+      <w:r>
+        <w:rPr>
+          <w:rFonts w:ascii="Consolas" w:eastAsia="Times New Roman" w:hAnsi="Consolas" w:cs="Consolas"/>
+          <w:color w:val="880000"/>
+          <w:sz w:val="18"/>
+          <w:szCs w:val="18"/>
+          <w:lang w:eastAsia="nl-BE"/>
+        </w:rPr>
+        <w:t>forever</w:t>
+      </w:r>
+      <w:proofErr w:type="spellEnd"/>
+    </w:p>
+    <w:p>
+      <w:pPr>
+        <w:spacing w:after="0" w:line="240" w:lineRule="auto"/>
+        <w:rPr>
+          <w:rFonts w:ascii="Times New Roman" w:eastAsia="Times New Roman" w:hAnsi="Times New Roman" w:cs="Times New Roman"/>
+          <w:sz w:val="24"/>
+          <w:szCs w:val="24"/>
+          <w:lang w:eastAsia="nl-BE"/>
+        </w:rPr>
+      </w:pPr>
+      <w:proofErr w:type="spellStart"/>
+      <w:r>
+        <w:rPr>
+          <w:rFonts w:ascii="Consolas" w:eastAsia="Times New Roman" w:hAnsi="Consolas" w:cs="Consolas"/>
+          <w:color w:val="000088"/>
+          <w:sz w:val="18"/>
+          <w:szCs w:val="18"/>
+          <w:lang w:eastAsia="nl-BE"/>
+        </w:rPr>
+        <w:t>void</w:t>
+      </w:r>
+      <w:proofErr w:type="spellEnd"/>
+      <w:r>
+        <w:rPr>
+          <w:rFonts w:ascii="Consolas" w:eastAsia="Times New Roman" w:hAnsi="Consolas" w:cs="Consolas"/>
+          <w:color w:val="000000"/>
+          <w:sz w:val="18"/>
+          <w:szCs w:val="18"/>
+          <w:lang w:eastAsia="nl-BE"/>
+        </w:rPr>
+        <w:t xml:space="preserve"> loop</w:t>
+      </w:r>
+      <w:r>
+        <w:rPr>
+          <w:rFonts w:ascii="Consolas" w:eastAsia="Times New Roman" w:hAnsi="Consolas" w:cs="Consolas"/>
+          <w:color w:val="666600"/>
+          <w:sz w:val="18"/>
+          <w:szCs w:val="18"/>
+          <w:lang w:eastAsia="nl-BE"/>
+        </w:rPr>
+        <w:t xml:space="preserve">() </w:t>
+      </w:r>
+    </w:p>
+    <w:p>
+      <w:pPr>
+        <w:spacing w:after="0" w:line="240" w:lineRule="auto"/>
+        <w:rPr>
+          <w:rFonts w:ascii="Times New Roman" w:eastAsia="Times New Roman" w:hAnsi="Times New Roman" w:cs="Times New Roman"/>
+          <w:sz w:val="24"/>
+          <w:szCs w:val="24"/>
+          <w:lang w:eastAsia="nl-BE"/>
+        </w:rPr>
+      </w:pPr>
+      <w:r>
+        <w:rPr>
+          <w:rFonts w:ascii="Consolas" w:eastAsia="Times New Roman" w:hAnsi="Consolas" w:cs="Consolas"/>
+          <w:color w:val="000000"/>
+          <w:sz w:val="18"/>
+          <w:szCs w:val="18"/>
+          <w:lang w:eastAsia="nl-BE"/>
+        </w:rPr>
+        <w:t>{</w:t>
+      </w:r>
+    </w:p>
+    <w:p>
+      <w:pPr>
+        <w:spacing w:after="0" w:line="240" w:lineRule="auto"/>
+        <w:rPr>
+          <w:rFonts w:ascii="Times New Roman" w:eastAsia="Times New Roman" w:hAnsi="Times New Roman" w:cs="Times New Roman"/>
+          <w:sz w:val="24"/>
+          <w:szCs w:val="24"/>
+          <w:lang w:eastAsia="nl-BE"/>
+        </w:rPr>
+      </w:pPr>
+      <w:r>
+        <w:rPr>
+          <w:rFonts w:ascii="Consolas" w:eastAsia="Times New Roman" w:hAnsi="Consolas" w:cs="Consolas"/>
+          <w:color w:val="000000"/>
+          <w:sz w:val="18"/>
+          <w:szCs w:val="18"/>
+          <w:lang w:eastAsia="nl-BE"/>
+        </w:rPr>
+        <w:t> </w:t>
+      </w:r>
+      <w:r>
+        <w:rPr>
+          <w:rFonts w:ascii="Consolas" w:eastAsia="Times New Roman" w:hAnsi="Consolas" w:cs="Consolas"/>
+          <w:color w:val="880000"/>
+          <w:sz w:val="18"/>
+          <w:szCs w:val="18"/>
+          <w:lang w:eastAsia="nl-BE"/>
+        </w:rPr>
+        <w:t xml:space="preserve">// </w:t>
+      </w:r>
+      <w:proofErr w:type="spellStart"/>
+      <w:r>
+        <w:rPr>
+          <w:rFonts w:ascii="Consolas" w:eastAsia="Times New Roman" w:hAnsi="Consolas" w:cs="Consolas"/>
+          <w:color w:val="880000"/>
+          <w:sz w:val="18"/>
+          <w:szCs w:val="18"/>
+          <w:lang w:eastAsia="nl-BE"/>
+        </w:rPr>
+        <w:t>send</w:t>
+      </w:r>
+      <w:proofErr w:type="spellEnd"/>
+      <w:r>
+        <w:rPr>
+          <w:rFonts w:ascii="Consolas" w:eastAsia="Times New Roman" w:hAnsi="Consolas" w:cs="Consolas"/>
+          <w:color w:val="880000"/>
+          <w:sz w:val="18"/>
+          <w:szCs w:val="18"/>
+          <w:lang w:eastAsia="nl-BE"/>
+        </w:rPr>
+        <w:t xml:space="preserve"> data </w:t>
+      </w:r>
+      <w:proofErr w:type="spellStart"/>
+      <w:r>
+        <w:rPr>
+          <w:rFonts w:ascii="Consolas" w:eastAsia="Times New Roman" w:hAnsi="Consolas" w:cs="Consolas"/>
+          <w:color w:val="880000"/>
+          <w:sz w:val="18"/>
+          <w:szCs w:val="18"/>
+          <w:lang w:eastAsia="nl-BE"/>
+        </w:rPr>
+        <w:t>only</w:t>
+      </w:r>
+      <w:proofErr w:type="spellEnd"/>
+      <w:r>
+        <w:rPr>
+          <w:rFonts w:ascii="Consolas" w:eastAsia="Times New Roman" w:hAnsi="Consolas" w:cs="Consolas"/>
+          <w:color w:val="880000"/>
+          <w:sz w:val="18"/>
+          <w:szCs w:val="18"/>
+          <w:lang w:eastAsia="nl-BE"/>
+        </w:rPr>
+        <w:t xml:space="preserve"> </w:t>
+      </w:r>
+      <w:proofErr w:type="spellStart"/>
+      <w:r>
+        <w:rPr>
+          <w:rFonts w:ascii="Consolas" w:eastAsia="Times New Roman" w:hAnsi="Consolas" w:cs="Consolas"/>
+          <w:color w:val="880000"/>
+          <w:sz w:val="18"/>
+          <w:szCs w:val="18"/>
+          <w:lang w:eastAsia="nl-BE"/>
+        </w:rPr>
+        <w:t>when</w:t>
+      </w:r>
+      <w:proofErr w:type="spellEnd"/>
+      <w:r>
+        <w:rPr>
+          <w:rFonts w:ascii="Consolas" w:eastAsia="Times New Roman" w:hAnsi="Consolas" w:cs="Consolas"/>
+          <w:color w:val="880000"/>
+          <w:sz w:val="18"/>
+          <w:szCs w:val="18"/>
+          <w:lang w:eastAsia="nl-BE"/>
+        </w:rPr>
+        <w:t xml:space="preserve"> </w:t>
+      </w:r>
+      <w:proofErr w:type="spellStart"/>
+      <w:r>
+        <w:rPr>
+          <w:rFonts w:ascii="Consolas" w:eastAsia="Times New Roman" w:hAnsi="Consolas" w:cs="Consolas"/>
+          <w:color w:val="880000"/>
+          <w:sz w:val="18"/>
+          <w:szCs w:val="18"/>
+          <w:lang w:eastAsia="nl-BE"/>
+        </w:rPr>
+        <w:t>you</w:t>
+      </w:r>
+      <w:proofErr w:type="spellEnd"/>
+      <w:r>
+        <w:rPr>
+          <w:rFonts w:ascii="Consolas" w:eastAsia="Times New Roman" w:hAnsi="Consolas" w:cs="Consolas"/>
+          <w:color w:val="880000"/>
+          <w:sz w:val="18"/>
+          <w:szCs w:val="18"/>
+          <w:lang w:eastAsia="nl-BE"/>
+        </w:rPr>
+        <w:t xml:space="preserve"> </w:t>
+      </w:r>
+      <w:proofErr w:type="spellStart"/>
+      <w:r>
+        <w:rPr>
+          <w:rFonts w:ascii="Consolas" w:eastAsia="Times New Roman" w:hAnsi="Consolas" w:cs="Consolas"/>
+          <w:color w:val="880000"/>
+          <w:sz w:val="18"/>
+          <w:szCs w:val="18"/>
+          <w:lang w:eastAsia="nl-BE"/>
+        </w:rPr>
+        <w:t>receive</w:t>
+      </w:r>
+      <w:proofErr w:type="spellEnd"/>
+      <w:r>
+        <w:rPr>
+          <w:rFonts w:ascii="Consolas" w:eastAsia="Times New Roman" w:hAnsi="Consolas" w:cs="Consolas"/>
+          <w:color w:val="880000"/>
+          <w:sz w:val="18"/>
+          <w:szCs w:val="18"/>
+          <w:lang w:eastAsia="nl-BE"/>
+        </w:rPr>
+        <w:t xml:space="preserve"> data:</w:t>
+      </w:r>
+    </w:p>
+    <w:p>
+      <w:pPr>
+        <w:spacing w:after="0" w:line="240" w:lineRule="auto"/>
+        <w:rPr>
+          <w:rFonts w:ascii="Times New Roman" w:eastAsia="Times New Roman" w:hAnsi="Times New Roman" w:cs="Times New Roman"/>
+          <w:sz w:val="24"/>
+          <w:szCs w:val="24"/>
+          <w:lang w:eastAsia="nl-BE"/>
+        </w:rPr>
+      </w:pPr>
+      <w:r>
+        <w:rPr>
+          <w:rFonts w:ascii="Consolas" w:eastAsia="Times New Roman" w:hAnsi="Consolas" w:cs="Consolas"/>
+          <w:color w:val="000000"/>
+          <w:sz w:val="18"/>
+          <w:szCs w:val="18"/>
+          <w:lang w:eastAsia="nl-BE"/>
+        </w:rPr>
+        <w:t> </w:t>
+      </w:r>
+      <w:proofErr w:type="spellStart"/>
+      <w:r>
+        <w:rPr>
+          <w:rFonts w:ascii="Consolas" w:eastAsia="Times New Roman" w:hAnsi="Consolas" w:cs="Consolas"/>
+          <w:color w:val="000088"/>
+          <w:sz w:val="18"/>
+          <w:szCs w:val="18"/>
+          <w:lang w:eastAsia="nl-BE"/>
+        </w:rPr>
+        <w:t>if</w:t>
+      </w:r>
+      <w:proofErr w:type="spellEnd"/>
+      <w:r>
+        <w:rPr>
+          <w:rFonts w:ascii="Consolas" w:eastAsia="Times New Roman" w:hAnsi="Consolas" w:cs="Consolas"/>
+          <w:color w:val="000000"/>
+          <w:sz w:val="18"/>
+          <w:szCs w:val="18"/>
+          <w:lang w:eastAsia="nl-BE"/>
+        </w:rPr>
+        <w:t xml:space="preserve"> </w:t>
+      </w:r>
+      <w:r>
+        <w:rPr>
+          <w:rFonts w:ascii="Consolas" w:eastAsia="Times New Roman" w:hAnsi="Consolas" w:cs="Consolas"/>
+          <w:color w:val="666600"/>
+          <w:sz w:val="18"/>
+          <w:szCs w:val="18"/>
+          <w:lang w:eastAsia="nl-BE"/>
+        </w:rPr>
+        <w:t>(</w:t>
+      </w:r>
+      <w:proofErr w:type="spellStart"/>
+      <w:r>
+        <w:rPr>
+          <w:rFonts w:ascii="Consolas" w:eastAsia="Times New Roman" w:hAnsi="Consolas" w:cs="Consolas"/>
+          <w:color w:val="660066"/>
+          <w:sz w:val="18"/>
+          <w:szCs w:val="18"/>
+          <w:lang w:eastAsia="nl-BE"/>
+        </w:rPr>
+        <w:t>Serial</w:t>
+      </w:r>
+      <w:r>
+        <w:rPr>
+          <w:rFonts w:ascii="Consolas" w:eastAsia="Times New Roman" w:hAnsi="Consolas" w:cs="Consolas"/>
+          <w:color w:val="666600"/>
+          <w:sz w:val="18"/>
+          <w:szCs w:val="18"/>
+          <w:lang w:eastAsia="nl-BE"/>
+        </w:rPr>
+        <w:t>.</w:t>
+      </w:r>
+      <w:r>
+        <w:rPr>
+          <w:rFonts w:ascii="Consolas" w:eastAsia="Times New Roman" w:hAnsi="Consolas" w:cs="Consolas"/>
+          <w:color w:val="000000"/>
+          <w:sz w:val="18"/>
+          <w:szCs w:val="18"/>
+          <w:lang w:eastAsia="nl-BE"/>
+        </w:rPr>
+        <w:t>available</w:t>
+      </w:r>
+      <w:proofErr w:type="spellEnd"/>
+      <w:r>
+        <w:rPr>
+          <w:rFonts w:ascii="Consolas" w:eastAsia="Times New Roman" w:hAnsi="Consolas" w:cs="Consolas"/>
+          <w:color w:val="666600"/>
+          <w:sz w:val="18"/>
+          <w:szCs w:val="18"/>
+          <w:lang w:eastAsia="nl-BE"/>
+        </w:rPr>
+        <w:t>()</w:t>
+      </w:r>
+      <w:r>
+        <w:rPr>
+          <w:rFonts w:ascii="Consolas" w:eastAsia="Times New Roman" w:hAnsi="Consolas" w:cs="Consolas"/>
+          <w:color w:val="000000"/>
+          <w:sz w:val="18"/>
+          <w:szCs w:val="18"/>
+          <w:lang w:eastAsia="nl-BE"/>
+        </w:rPr>
+        <w:t xml:space="preserve"> </w:t>
+      </w:r>
+      <w:r>
+        <w:rPr>
+          <w:rFonts w:ascii="Consolas" w:eastAsia="Times New Roman" w:hAnsi="Consolas" w:cs="Consolas"/>
+          <w:color w:val="666600"/>
+          <w:sz w:val="18"/>
+          <w:szCs w:val="18"/>
+          <w:lang w:eastAsia="nl-BE"/>
+        </w:rPr>
+        <w:t>&gt;</w:t>
+      </w:r>
+      <w:r>
+        <w:rPr>
+          <w:rFonts w:ascii="Consolas" w:eastAsia="Times New Roman" w:hAnsi="Consolas" w:cs="Consolas"/>
+          <w:color w:val="000000"/>
+          <w:sz w:val="18"/>
+          <w:szCs w:val="18"/>
+          <w:lang w:eastAsia="nl-BE"/>
+        </w:rPr>
+        <w:t xml:space="preserve"> </w:t>
+      </w:r>
+      <w:r>
+        <w:rPr>
+          <w:rFonts w:ascii="Consolas" w:eastAsia="Times New Roman" w:hAnsi="Consolas" w:cs="Consolas"/>
+          <w:color w:val="006666"/>
+          <w:sz w:val="18"/>
+          <w:szCs w:val="18"/>
+          <w:lang w:eastAsia="nl-BE"/>
+        </w:rPr>
+        <w:t>0</w:t>
+      </w:r>
+      <w:r>
+        <w:rPr>
+          <w:rFonts w:ascii="Consolas" w:eastAsia="Times New Roman" w:hAnsi="Consolas" w:cs="Consolas"/>
+          <w:color w:val="666600"/>
+          <w:sz w:val="18"/>
+          <w:szCs w:val="18"/>
+          <w:lang w:eastAsia="nl-BE"/>
+        </w:rPr>
+        <w:t>)</w:t>
+      </w:r>
+      <w:r>
+        <w:rPr>
+          <w:rFonts w:ascii="Consolas" w:eastAsia="Times New Roman" w:hAnsi="Consolas" w:cs="Consolas"/>
+          <w:color w:val="000000"/>
+          <w:sz w:val="18"/>
+          <w:szCs w:val="18"/>
+          <w:lang w:eastAsia="nl-BE"/>
+        </w:rPr>
+        <w:t xml:space="preserve"> {</w:t>
+      </w:r>
+    </w:p>
+    <w:p>
+      <w:pPr>
+        <w:spacing w:after="0" w:line="240" w:lineRule="auto"/>
+        <w:rPr>
+          <w:rFonts w:ascii="Times New Roman" w:eastAsia="Times New Roman" w:hAnsi="Times New Roman" w:cs="Times New Roman"/>
+          <w:sz w:val="24"/>
+          <w:szCs w:val="24"/>
+          <w:lang w:eastAsia="nl-BE"/>
+        </w:rPr>
+      </w:pPr>
+      <w:r>
+        <w:rPr>
+          <w:rFonts w:ascii="Consolas" w:eastAsia="Times New Roman" w:hAnsi="Consolas" w:cs="Consolas"/>
+          <w:color w:val="000000"/>
+          <w:sz w:val="18"/>
+          <w:szCs w:val="18"/>
+          <w:lang w:eastAsia="nl-BE"/>
+        </w:rPr>
+        <w:t>         </w:t>
+      </w:r>
+      <w:r>
+        <w:rPr>
+          <w:rFonts w:ascii="Consolas" w:eastAsia="Times New Roman" w:hAnsi="Consolas" w:cs="Consolas"/>
+          <w:color w:val="880000"/>
+          <w:sz w:val="18"/>
+          <w:szCs w:val="18"/>
+          <w:lang w:eastAsia="nl-BE"/>
+        </w:rPr>
+        <w:t xml:space="preserve">// </w:t>
+      </w:r>
+      <w:proofErr w:type="spellStart"/>
+      <w:r>
+        <w:rPr>
+          <w:rFonts w:ascii="Consolas" w:eastAsia="Times New Roman" w:hAnsi="Consolas" w:cs="Consolas"/>
+          <w:color w:val="880000"/>
+          <w:sz w:val="18"/>
+          <w:szCs w:val="18"/>
+          <w:lang w:eastAsia="nl-BE"/>
+        </w:rPr>
+        <w:t>read</w:t>
+      </w:r>
+      <w:proofErr w:type="spellEnd"/>
+      <w:r>
+        <w:rPr>
+          <w:rFonts w:ascii="Consolas" w:eastAsia="Times New Roman" w:hAnsi="Consolas" w:cs="Consolas"/>
+          <w:color w:val="880000"/>
+          <w:sz w:val="18"/>
+          <w:szCs w:val="18"/>
+          <w:lang w:eastAsia="nl-BE"/>
+        </w:rPr>
+        <w:t xml:space="preserve"> the </w:t>
+      </w:r>
+      <w:proofErr w:type="spellStart"/>
+      <w:r>
+        <w:rPr>
+          <w:rFonts w:ascii="Consolas" w:eastAsia="Times New Roman" w:hAnsi="Consolas" w:cs="Consolas"/>
+          <w:color w:val="880000"/>
+          <w:sz w:val="18"/>
+          <w:szCs w:val="18"/>
+          <w:lang w:eastAsia="nl-BE"/>
+        </w:rPr>
+        <w:t>incoming</w:t>
+      </w:r>
+      <w:proofErr w:type="spellEnd"/>
+      <w:r>
+        <w:rPr>
+          <w:rFonts w:ascii="Consolas" w:eastAsia="Times New Roman" w:hAnsi="Consolas" w:cs="Consolas"/>
+          <w:color w:val="880000"/>
+          <w:sz w:val="18"/>
+          <w:szCs w:val="18"/>
+          <w:lang w:eastAsia="nl-BE"/>
+        </w:rPr>
+        <w:t xml:space="preserve"> byte:</w:t>
+      </w:r>
+    </w:p>
+    <w:p>
+      <w:pPr>
+        <w:spacing w:after="0" w:line="240" w:lineRule="auto"/>
+        <w:rPr>
+          <w:rFonts w:ascii="Times New Roman" w:eastAsia="Times New Roman" w:hAnsi="Times New Roman" w:cs="Times New Roman"/>
+          <w:sz w:val="24"/>
+          <w:szCs w:val="24"/>
+          <w:lang w:eastAsia="nl-BE"/>
+        </w:rPr>
+      </w:pPr>
+      <w:r>
+        <w:rPr>
+          <w:rFonts w:ascii="Consolas" w:eastAsia="Times New Roman" w:hAnsi="Consolas" w:cs="Consolas"/>
+          <w:color w:val="000000"/>
+          <w:sz w:val="18"/>
+          <w:szCs w:val="18"/>
+          <w:lang w:eastAsia="nl-BE"/>
+        </w:rPr>
+        <w:t>         </w:t>
+      </w:r>
+      <w:proofErr w:type="spellStart"/>
+      <w:r>
+        <w:rPr>
+          <w:rFonts w:ascii="Consolas" w:eastAsia="Times New Roman" w:hAnsi="Consolas" w:cs="Consolas"/>
+          <w:color w:val="000000"/>
+          <w:sz w:val="18"/>
+          <w:szCs w:val="18"/>
+          <w:lang w:eastAsia="nl-BE"/>
+        </w:rPr>
+        <w:t>incomingByte</w:t>
+      </w:r>
+      <w:proofErr w:type="spellEnd"/>
+      <w:r>
+        <w:rPr>
+          <w:rFonts w:ascii="Consolas" w:eastAsia="Times New Roman" w:hAnsi="Consolas" w:cs="Consolas"/>
+          <w:color w:val="000000"/>
+          <w:sz w:val="18"/>
+          <w:szCs w:val="18"/>
+          <w:lang w:eastAsia="nl-BE"/>
+        </w:rPr>
+        <w:t xml:space="preserve"> </w:t>
+      </w:r>
+      <w:r>
+        <w:rPr>
+          <w:rFonts w:ascii="Consolas" w:eastAsia="Times New Roman" w:hAnsi="Consolas" w:cs="Consolas"/>
+          <w:color w:val="666600"/>
+          <w:sz w:val="18"/>
+          <w:szCs w:val="18"/>
+          <w:lang w:eastAsia="nl-BE"/>
+        </w:rPr>
+        <w:t>=</w:t>
+      </w:r>
+      <w:r>
+        <w:rPr>
+          <w:rFonts w:ascii="Consolas" w:eastAsia="Times New Roman" w:hAnsi="Consolas" w:cs="Consolas"/>
+          <w:color w:val="000000"/>
+          <w:sz w:val="18"/>
+          <w:szCs w:val="18"/>
+          <w:lang w:eastAsia="nl-BE"/>
+        </w:rPr>
+        <w:t xml:space="preserve"> </w:t>
+      </w:r>
+      <w:proofErr w:type="spellStart"/>
+      <w:r>
+        <w:rPr>
+          <w:rFonts w:ascii="Consolas" w:eastAsia="Times New Roman" w:hAnsi="Consolas" w:cs="Consolas"/>
+          <w:color w:val="660066"/>
+          <w:sz w:val="18"/>
+          <w:szCs w:val="18"/>
+          <w:lang w:eastAsia="nl-BE"/>
+        </w:rPr>
+        <w:t>Serial</w:t>
+      </w:r>
+      <w:r>
+        <w:rPr>
+          <w:rFonts w:ascii="Consolas" w:eastAsia="Times New Roman" w:hAnsi="Consolas" w:cs="Consolas"/>
+          <w:color w:val="666600"/>
+          <w:sz w:val="18"/>
+          <w:szCs w:val="18"/>
+          <w:lang w:eastAsia="nl-BE"/>
+        </w:rPr>
+        <w:t>.</w:t>
+      </w:r>
+      <w:r>
+        <w:rPr>
+          <w:rFonts w:ascii="Consolas" w:eastAsia="Times New Roman" w:hAnsi="Consolas" w:cs="Consolas"/>
+          <w:color w:val="000000"/>
+          <w:sz w:val="18"/>
+          <w:szCs w:val="18"/>
+          <w:lang w:eastAsia="nl-BE"/>
+        </w:rPr>
+        <w:t>read</w:t>
+      </w:r>
+      <w:proofErr w:type="spellEnd"/>
+      <w:r>
+        <w:rPr>
+          <w:rFonts w:ascii="Consolas" w:eastAsia="Times New Roman" w:hAnsi="Consolas" w:cs="Consolas"/>
+          <w:color w:val="666600"/>
+          <w:sz w:val="18"/>
+          <w:szCs w:val="18"/>
+          <w:lang w:eastAsia="nl-BE"/>
+        </w:rPr>
+        <w:t>();</w:t>
+      </w:r>
+    </w:p>
+    <w:p>
+      <w:pPr>
+        <w:spacing w:after="0" w:line="240" w:lineRule="auto"/>
+        <w:rPr>
+          <w:rFonts w:ascii="Times New Roman" w:eastAsia="Times New Roman" w:hAnsi="Times New Roman" w:cs="Times New Roman"/>
+          <w:sz w:val="24"/>
+          <w:szCs w:val="24"/>
+          <w:lang w:eastAsia="nl-BE"/>
+        </w:rPr>
+      </w:pPr>
+      <w:r>
+        <w:rPr>
+          <w:rFonts w:ascii="Consolas" w:eastAsia="Times New Roman" w:hAnsi="Consolas" w:cs="Consolas"/>
+          <w:color w:val="000000"/>
+          <w:sz w:val="18"/>
+          <w:szCs w:val="18"/>
+          <w:lang w:eastAsia="nl-BE"/>
+        </w:rPr>
+        <w:t>         </w:t>
+      </w:r>
+      <w:r>
+        <w:rPr>
+          <w:rFonts w:ascii="Consolas" w:eastAsia="Times New Roman" w:hAnsi="Consolas" w:cs="Consolas"/>
+          <w:color w:val="880000"/>
+          <w:sz w:val="18"/>
+          <w:szCs w:val="18"/>
+          <w:lang w:eastAsia="nl-BE"/>
+        </w:rPr>
+        <w:t xml:space="preserve">// say </w:t>
+      </w:r>
+      <w:proofErr w:type="spellStart"/>
+      <w:r>
+        <w:rPr>
+          <w:rFonts w:ascii="Consolas" w:eastAsia="Times New Roman" w:hAnsi="Consolas" w:cs="Consolas"/>
+          <w:color w:val="880000"/>
+          <w:sz w:val="18"/>
+          <w:szCs w:val="18"/>
+          <w:lang w:eastAsia="nl-BE"/>
+        </w:rPr>
+        <w:t>what</w:t>
+      </w:r>
+      <w:proofErr w:type="spellEnd"/>
+      <w:r>
+        <w:rPr>
+          <w:rFonts w:ascii="Consolas" w:eastAsia="Times New Roman" w:hAnsi="Consolas" w:cs="Consolas"/>
+          <w:color w:val="880000"/>
+          <w:sz w:val="18"/>
+          <w:szCs w:val="18"/>
+          <w:lang w:eastAsia="nl-BE"/>
+        </w:rPr>
+        <w:t xml:space="preserve"> </w:t>
+      </w:r>
+      <w:proofErr w:type="spellStart"/>
+      <w:r>
+        <w:rPr>
+          <w:rFonts w:ascii="Consolas" w:eastAsia="Times New Roman" w:hAnsi="Consolas" w:cs="Consolas"/>
+          <w:color w:val="880000"/>
+          <w:sz w:val="18"/>
+          <w:szCs w:val="18"/>
+          <w:lang w:eastAsia="nl-BE"/>
+        </w:rPr>
+        <w:t>you</w:t>
+      </w:r>
+      <w:proofErr w:type="spellEnd"/>
+      <w:r>
+        <w:rPr>
+          <w:rFonts w:ascii="Consolas" w:eastAsia="Times New Roman" w:hAnsi="Consolas" w:cs="Consolas"/>
+          <w:color w:val="880000"/>
+          <w:sz w:val="18"/>
+          <w:szCs w:val="18"/>
+          <w:lang w:eastAsia="nl-BE"/>
+        </w:rPr>
+        <w:t xml:space="preserve"> </w:t>
+      </w:r>
+      <w:proofErr w:type="spellStart"/>
+      <w:r>
+        <w:rPr>
+          <w:rFonts w:ascii="Consolas" w:eastAsia="Times New Roman" w:hAnsi="Consolas" w:cs="Consolas"/>
+          <w:color w:val="880000"/>
+          <w:sz w:val="18"/>
+          <w:szCs w:val="18"/>
+          <w:lang w:eastAsia="nl-BE"/>
+        </w:rPr>
+        <w:t>got</w:t>
+      </w:r>
+      <w:proofErr w:type="spellEnd"/>
+      <w:r>
+        <w:rPr>
+          <w:rFonts w:ascii="Consolas" w:eastAsia="Times New Roman" w:hAnsi="Consolas" w:cs="Consolas"/>
+          <w:color w:val="880000"/>
+          <w:sz w:val="18"/>
+          <w:szCs w:val="18"/>
+          <w:lang w:eastAsia="nl-BE"/>
+        </w:rPr>
+        <w:t>:</w:t>
+      </w:r>
+    </w:p>
+    <w:p>
+      <w:pPr>
+        <w:spacing w:after="0" w:line="240" w:lineRule="auto"/>
+        <w:rPr>
+          <w:rFonts w:ascii="Times New Roman" w:eastAsia="Times New Roman" w:hAnsi="Times New Roman" w:cs="Times New Roman"/>
+          <w:sz w:val="24"/>
+          <w:szCs w:val="24"/>
+          <w:lang w:eastAsia="nl-BE"/>
+        </w:rPr>
+      </w:pPr>
+      <w:r>
+        <w:rPr>
+          <w:rFonts w:ascii="Consolas" w:eastAsia="Times New Roman" w:hAnsi="Consolas" w:cs="Consolas"/>
+          <w:color w:val="000000"/>
+          <w:sz w:val="18"/>
+          <w:szCs w:val="18"/>
+          <w:lang w:eastAsia="nl-BE"/>
+        </w:rPr>
+        <w:t>         </w:t>
+      </w:r>
+      <w:proofErr w:type="spellStart"/>
+      <w:r>
+        <w:rPr>
+          <w:rFonts w:ascii="Consolas" w:eastAsia="Times New Roman" w:hAnsi="Consolas" w:cs="Consolas"/>
+          <w:color w:val="660066"/>
+          <w:sz w:val="18"/>
+          <w:szCs w:val="18"/>
+          <w:lang w:eastAsia="nl-BE"/>
+        </w:rPr>
+        <w:t>Serial</w:t>
+      </w:r>
+      <w:r>
+        <w:rPr>
+          <w:rFonts w:ascii="Consolas" w:eastAsia="Times New Roman" w:hAnsi="Consolas" w:cs="Consolas"/>
+          <w:color w:val="666600"/>
+          <w:sz w:val="18"/>
+          <w:szCs w:val="18"/>
+          <w:lang w:eastAsia="nl-BE"/>
+        </w:rPr>
+        <w:t>.</w:t>
+      </w:r>
+      <w:r>
+        <w:rPr>
+          <w:rFonts w:ascii="Consolas" w:eastAsia="Times New Roman" w:hAnsi="Consolas" w:cs="Consolas"/>
+          <w:color w:val="000088"/>
+          <w:sz w:val="18"/>
+          <w:szCs w:val="18"/>
+          <w:lang w:eastAsia="nl-BE"/>
+        </w:rPr>
+        <w:t>print</w:t>
+      </w:r>
+      <w:proofErr w:type="spellEnd"/>
+      <w:r>
+        <w:rPr>
+          <w:rFonts w:ascii="Consolas" w:eastAsia="Times New Roman" w:hAnsi="Consolas" w:cs="Consolas"/>
+          <w:color w:val="666600"/>
+          <w:sz w:val="18"/>
+          <w:szCs w:val="18"/>
+          <w:lang w:eastAsia="nl-BE"/>
+        </w:rPr>
+        <w:t>(</w:t>
+      </w:r>
+      <w:r>
+        <w:rPr>
+          <w:rFonts w:ascii="Consolas" w:eastAsia="Times New Roman" w:hAnsi="Consolas" w:cs="Consolas"/>
+          <w:color w:val="008800"/>
+          <w:sz w:val="18"/>
+          <w:szCs w:val="18"/>
+          <w:lang w:eastAsia="nl-BE"/>
+        </w:rPr>
+        <w:t xml:space="preserve">"I </w:t>
+      </w:r>
+      <w:proofErr w:type="spellStart"/>
+      <w:r>
+        <w:rPr>
+          <w:rFonts w:ascii="Consolas" w:eastAsia="Times New Roman" w:hAnsi="Consolas" w:cs="Consolas"/>
+          <w:color w:val="008800"/>
+          <w:sz w:val="18"/>
+          <w:szCs w:val="18"/>
+          <w:lang w:eastAsia="nl-BE"/>
+        </w:rPr>
+        <w:t>received</w:t>
+      </w:r>
+      <w:proofErr w:type="spellEnd"/>
+      <w:r>
+        <w:rPr>
+          <w:rFonts w:ascii="Consolas" w:eastAsia="Times New Roman" w:hAnsi="Consolas" w:cs="Consolas"/>
+          <w:color w:val="008800"/>
+          <w:sz w:val="18"/>
+          <w:szCs w:val="18"/>
+          <w:lang w:eastAsia="nl-BE"/>
+        </w:rPr>
+        <w:t>: "</w:t>
+      </w:r>
+      <w:r>
+        <w:rPr>
+          <w:rFonts w:ascii="Consolas" w:eastAsia="Times New Roman" w:hAnsi="Consolas" w:cs="Consolas"/>
+          <w:color w:val="666600"/>
+          <w:sz w:val="18"/>
+          <w:szCs w:val="18"/>
+          <w:lang w:eastAsia="nl-BE"/>
+        </w:rPr>
+        <w:t>);</w:t>
+      </w:r>
+    </w:p>
+    <w:p>
+      <w:pPr>
+        <w:spacing w:after="0" w:line="240" w:lineRule="auto"/>
+        <w:rPr>
+          <w:rFonts w:ascii="Times New Roman" w:eastAsia="Times New Roman" w:hAnsi="Times New Roman" w:cs="Times New Roman"/>
+          <w:sz w:val="24"/>
+          <w:szCs w:val="24"/>
+          <w:lang w:eastAsia="nl-BE"/>
+        </w:rPr>
+      </w:pPr>
+      <w:r>
+        <w:rPr>
+          <w:rFonts w:ascii="Consolas" w:eastAsia="Times New Roman" w:hAnsi="Consolas" w:cs="Consolas"/>
+          <w:color w:val="000000"/>
+          <w:sz w:val="18"/>
+          <w:szCs w:val="18"/>
+          <w:lang w:eastAsia="nl-BE"/>
+        </w:rPr>
+        <w:t>         </w:t>
+      </w:r>
+      <w:proofErr w:type="spellStart"/>
+      <w:r>
+        <w:rPr>
+          <w:rFonts w:ascii="Consolas" w:eastAsia="Times New Roman" w:hAnsi="Consolas" w:cs="Consolas"/>
+          <w:color w:val="660066"/>
+          <w:sz w:val="18"/>
+          <w:szCs w:val="18"/>
+          <w:lang w:eastAsia="nl-BE"/>
+        </w:rPr>
+        <w:t>Serial</w:t>
+      </w:r>
+      <w:r>
+        <w:rPr>
+          <w:rFonts w:ascii="Consolas" w:eastAsia="Times New Roman" w:hAnsi="Consolas" w:cs="Consolas"/>
+          <w:color w:val="666600"/>
+          <w:sz w:val="18"/>
+          <w:szCs w:val="18"/>
+          <w:lang w:eastAsia="nl-BE"/>
+        </w:rPr>
+        <w:t>.</w:t>
+      </w:r>
+      <w:r>
+        <w:rPr>
+          <w:rFonts w:ascii="Consolas" w:eastAsia="Times New Roman" w:hAnsi="Consolas" w:cs="Consolas"/>
+          <w:color w:val="000000"/>
+          <w:sz w:val="18"/>
+          <w:szCs w:val="18"/>
+          <w:lang w:eastAsia="nl-BE"/>
+        </w:rPr>
+        <w:t>println</w:t>
+      </w:r>
+      <w:proofErr w:type="spellEnd"/>
+      <w:r>
+        <w:rPr>
+          <w:rFonts w:ascii="Consolas" w:eastAsia="Times New Roman" w:hAnsi="Consolas" w:cs="Consolas"/>
+          <w:color w:val="666600"/>
+          <w:sz w:val="18"/>
+          <w:szCs w:val="18"/>
+          <w:lang w:eastAsia="nl-BE"/>
+        </w:rPr>
+        <w:t>(</w:t>
+      </w:r>
+      <w:proofErr w:type="spellStart"/>
+      <w:r>
+        <w:rPr>
+          <w:rFonts w:ascii="Consolas" w:eastAsia="Times New Roman" w:hAnsi="Consolas" w:cs="Consolas"/>
+          <w:color w:val="000000"/>
+          <w:sz w:val="18"/>
+          <w:szCs w:val="18"/>
+          <w:lang w:eastAsia="nl-BE"/>
+        </w:rPr>
+        <w:t>incomingByte</w:t>
+      </w:r>
+      <w:proofErr w:type="spellEnd"/>
+      <w:r>
+        <w:rPr>
+          <w:rFonts w:ascii="Consolas" w:eastAsia="Times New Roman" w:hAnsi="Consolas" w:cs="Consolas"/>
+          <w:color w:val="666600"/>
+          <w:sz w:val="18"/>
+          <w:szCs w:val="18"/>
+          <w:lang w:eastAsia="nl-BE"/>
+        </w:rPr>
+        <w:t>,</w:t>
+      </w:r>
+      <w:r>
+        <w:rPr>
+          <w:rFonts w:ascii="Consolas" w:eastAsia="Times New Roman" w:hAnsi="Consolas" w:cs="Consolas"/>
+          <w:color w:val="000000"/>
+          <w:sz w:val="18"/>
+          <w:szCs w:val="18"/>
+          <w:lang w:eastAsia="nl-BE"/>
+        </w:rPr>
+        <w:t xml:space="preserve"> DEC</w:t>
+      </w:r>
+      <w:r>
+        <w:rPr>
+          <w:rFonts w:ascii="Consolas" w:eastAsia="Times New Roman" w:hAnsi="Consolas" w:cs="Consolas"/>
+          <w:color w:val="666600"/>
+          <w:sz w:val="18"/>
+          <w:szCs w:val="18"/>
+          <w:lang w:eastAsia="nl-BE"/>
+        </w:rPr>
+        <w:t>);</w:t>
+      </w:r>
+    </w:p>
+    <w:p>
+      <w:pPr>
+        <w:spacing w:after="0" w:line="240" w:lineRule="auto"/>
+        <w:rPr>
+          <w:rFonts w:ascii="Times New Roman" w:eastAsia="Times New Roman" w:hAnsi="Times New Roman" w:cs="Times New Roman"/>
+          <w:sz w:val="24"/>
+          <w:szCs w:val="24"/>
+          <w:lang w:eastAsia="nl-BE"/>
+        </w:rPr>
+      </w:pPr>
+      <w:r>
+        <w:rPr>
+          <w:rFonts w:ascii="Consolas" w:eastAsia="Times New Roman" w:hAnsi="Consolas" w:cs="Consolas"/>
+          <w:color w:val="000000"/>
+          <w:sz w:val="18"/>
+          <w:szCs w:val="18"/>
+          <w:lang w:eastAsia="nl-BE"/>
+        </w:rPr>
+        <w:t>         </w:t>
+      </w:r>
+      <w:proofErr w:type="spellStart"/>
+      <w:r>
+        <w:rPr>
+          <w:rFonts w:ascii="Consolas" w:eastAsia="Times New Roman" w:hAnsi="Consolas" w:cs="Consolas"/>
+          <w:color w:val="000088"/>
+          <w:sz w:val="18"/>
+          <w:szCs w:val="18"/>
+          <w:lang w:eastAsia="nl-BE"/>
+        </w:rPr>
+        <w:t>if</w:t>
+      </w:r>
+      <w:proofErr w:type="spellEnd"/>
+      <w:r>
+        <w:rPr>
+          <w:rFonts w:ascii="Consolas" w:eastAsia="Times New Roman" w:hAnsi="Consolas" w:cs="Consolas"/>
+          <w:color w:val="666600"/>
+          <w:sz w:val="18"/>
+          <w:szCs w:val="18"/>
+          <w:lang w:eastAsia="nl-BE"/>
+        </w:rPr>
+        <w:t>(</w:t>
+      </w:r>
+      <w:proofErr w:type="spellStart"/>
+      <w:r>
+        <w:rPr>
+          <w:rFonts w:ascii="Consolas" w:eastAsia="Times New Roman" w:hAnsi="Consolas" w:cs="Consolas"/>
+          <w:color w:val="000000"/>
+          <w:sz w:val="18"/>
+          <w:szCs w:val="18"/>
+          <w:lang w:eastAsia="nl-BE"/>
+        </w:rPr>
+        <w:t>incomingByte</w:t>
+      </w:r>
+      <w:proofErr w:type="spellEnd"/>
+      <w:r>
+        <w:rPr>
+          <w:rFonts w:ascii="Consolas" w:eastAsia="Times New Roman" w:hAnsi="Consolas" w:cs="Consolas"/>
+          <w:color w:val="000000"/>
+          <w:sz w:val="18"/>
+          <w:szCs w:val="18"/>
+          <w:lang w:eastAsia="nl-BE"/>
+        </w:rPr>
+        <w:t xml:space="preserve"> </w:t>
+      </w:r>
+      <w:r>
+        <w:rPr>
+          <w:rFonts w:ascii="Consolas" w:eastAsia="Times New Roman" w:hAnsi="Consolas" w:cs="Consolas"/>
+          <w:color w:val="666600"/>
+          <w:sz w:val="18"/>
+          <w:szCs w:val="18"/>
+          <w:lang w:eastAsia="nl-BE"/>
+        </w:rPr>
+        <w:t>==</w:t>
+      </w:r>
+      <w:r>
+        <w:rPr>
+          <w:rFonts w:ascii="Consolas" w:eastAsia="Times New Roman" w:hAnsi="Consolas" w:cs="Consolas"/>
+          <w:color w:val="000000"/>
+          <w:sz w:val="18"/>
+          <w:szCs w:val="18"/>
+          <w:lang w:eastAsia="nl-BE"/>
+        </w:rPr>
+        <w:t xml:space="preserve"> </w:t>
+      </w:r>
+      <w:r>
+        <w:rPr>
+          <w:rFonts w:ascii="Consolas" w:eastAsia="Times New Roman" w:hAnsi="Consolas" w:cs="Consolas"/>
+          <w:color w:val="006666"/>
+          <w:sz w:val="18"/>
+          <w:szCs w:val="18"/>
+          <w:lang w:eastAsia="nl-BE"/>
+        </w:rPr>
+        <w:t>49)</w:t>
+      </w:r>
+    </w:p>
+    <w:p>
+      <w:pPr>
+        <w:spacing w:after="0" w:line="240" w:lineRule="auto"/>
+        <w:rPr>
+          <w:rFonts w:ascii="Times New Roman" w:eastAsia="Times New Roman" w:hAnsi="Times New Roman" w:cs="Times New Roman"/>
+          <w:sz w:val="24"/>
+          <w:szCs w:val="24"/>
+          <w:lang w:eastAsia="nl-BE"/>
+        </w:rPr>
+      </w:pPr>
+      <w:r>
+        <w:rPr>
+          <w:rFonts w:ascii="Consolas" w:eastAsia="Times New Roman" w:hAnsi="Consolas" w:cs="Consolas"/>
+          <w:color w:val="000000"/>
+          <w:sz w:val="18"/>
+          <w:szCs w:val="18"/>
+          <w:lang w:eastAsia="nl-BE"/>
+        </w:rPr>
+        <w:t>         {</w:t>
+      </w:r>
+    </w:p>
+    <w:p>
+      <w:pPr>
+        <w:spacing w:after="0" w:line="240" w:lineRule="auto"/>
+        <w:rPr>
+          <w:rFonts w:ascii="Times New Roman" w:eastAsia="Times New Roman" w:hAnsi="Times New Roman" w:cs="Times New Roman"/>
+          <w:sz w:val="24"/>
+          <w:szCs w:val="24"/>
+          <w:lang w:eastAsia="nl-BE"/>
+        </w:rPr>
+      </w:pPr>
+      <w:r>
+        <w:rPr>
+          <w:rFonts w:ascii="Consolas" w:eastAsia="Times New Roman" w:hAnsi="Consolas" w:cs="Consolas"/>
+          <w:color w:val="000000"/>
+          <w:sz w:val="18"/>
+          <w:szCs w:val="18"/>
+          <w:lang w:eastAsia="nl-BE"/>
+        </w:rPr>
+        <w:t>           </w:t>
+      </w:r>
+      <w:proofErr w:type="spellStart"/>
+      <w:r>
+        <w:rPr>
+          <w:rFonts w:ascii="Consolas" w:eastAsia="Times New Roman" w:hAnsi="Consolas" w:cs="Consolas"/>
+          <w:color w:val="000000"/>
+          <w:sz w:val="18"/>
+          <w:szCs w:val="18"/>
+          <w:lang w:eastAsia="nl-BE"/>
+        </w:rPr>
+        <w:t>digitalWrite</w:t>
+      </w:r>
+      <w:proofErr w:type="spellEnd"/>
+      <w:r>
+        <w:rPr>
+          <w:rFonts w:ascii="Consolas" w:eastAsia="Times New Roman" w:hAnsi="Consolas" w:cs="Consolas"/>
+          <w:color w:val="666600"/>
+          <w:sz w:val="18"/>
+          <w:szCs w:val="18"/>
+          <w:lang w:eastAsia="nl-BE"/>
+        </w:rPr>
+        <w:t>(</w:t>
+      </w:r>
+      <w:r>
+        <w:rPr>
+          <w:rFonts w:ascii="Consolas" w:eastAsia="Times New Roman" w:hAnsi="Consolas" w:cs="Consolas"/>
+          <w:color w:val="006666"/>
+          <w:sz w:val="18"/>
+          <w:szCs w:val="18"/>
+          <w:lang w:eastAsia="nl-BE"/>
+        </w:rPr>
+        <w:t>3</w:t>
+      </w:r>
+      <w:r>
+        <w:rPr>
+          <w:rFonts w:ascii="Consolas" w:eastAsia="Times New Roman" w:hAnsi="Consolas" w:cs="Consolas"/>
+          <w:color w:val="666600"/>
+          <w:sz w:val="18"/>
+          <w:szCs w:val="18"/>
+          <w:lang w:eastAsia="nl-BE"/>
+        </w:rPr>
+        <w:t>,</w:t>
+      </w:r>
+      <w:r>
+        <w:rPr>
+          <w:rFonts w:ascii="Consolas" w:eastAsia="Times New Roman" w:hAnsi="Consolas" w:cs="Consolas"/>
+          <w:color w:val="000000"/>
+          <w:sz w:val="18"/>
+          <w:szCs w:val="18"/>
+          <w:lang w:eastAsia="nl-BE"/>
+        </w:rPr>
+        <w:t xml:space="preserve"> HIGH</w:t>
+      </w:r>
+      <w:r>
+        <w:rPr>
+          <w:rFonts w:ascii="Consolas" w:eastAsia="Times New Roman" w:hAnsi="Consolas" w:cs="Consolas"/>
+          <w:color w:val="666600"/>
+          <w:sz w:val="18"/>
+          <w:szCs w:val="18"/>
+          <w:lang w:eastAsia="nl-BE"/>
+        </w:rPr>
+        <w:t>);</w:t>
+      </w:r>
+    </w:p>
+    <w:p>
+      <w:pPr>
+        <w:spacing w:after="0" w:line="240" w:lineRule="auto"/>
+        <w:rPr>
+          <w:rFonts w:ascii="Times New Roman" w:eastAsia="Times New Roman" w:hAnsi="Times New Roman" w:cs="Times New Roman"/>
+          <w:sz w:val="24"/>
+          <w:szCs w:val="24"/>
+          <w:lang w:eastAsia="nl-BE"/>
+        </w:rPr>
+      </w:pPr>
+      <w:r>
+        <w:rPr>
+          <w:rFonts w:ascii="Consolas" w:eastAsia="Times New Roman" w:hAnsi="Consolas" w:cs="Consolas"/>
+          <w:color w:val="000000"/>
+          <w:sz w:val="18"/>
+          <w:szCs w:val="18"/>
+          <w:lang w:eastAsia="nl-BE"/>
+        </w:rPr>
+        <w:t>           delay</w:t>
+      </w:r>
+      <w:r>
+        <w:rPr>
+          <w:rFonts w:ascii="Consolas" w:eastAsia="Times New Roman" w:hAnsi="Consolas" w:cs="Consolas"/>
+          <w:color w:val="666600"/>
+          <w:sz w:val="18"/>
+          <w:szCs w:val="18"/>
+          <w:lang w:eastAsia="nl-BE"/>
+        </w:rPr>
+        <w:t>(</w:t>
+      </w:r>
+      <w:proofErr w:type="spellStart"/>
+      <w:r>
+        <w:rPr>
+          <w:rFonts w:ascii="Consolas" w:eastAsia="Times New Roman" w:hAnsi="Consolas" w:cs="Consolas"/>
+          <w:color w:val="000000"/>
+          <w:sz w:val="18"/>
+          <w:szCs w:val="18"/>
+          <w:lang w:eastAsia="nl-BE"/>
+        </w:rPr>
+        <w:t>delayMS</w:t>
+      </w:r>
+      <w:proofErr w:type="spellEnd"/>
+      <w:r>
+        <w:rPr>
+          <w:rFonts w:ascii="Consolas" w:eastAsia="Times New Roman" w:hAnsi="Consolas" w:cs="Consolas"/>
+          <w:color w:val="666600"/>
+          <w:sz w:val="18"/>
+          <w:szCs w:val="18"/>
+          <w:lang w:eastAsia="nl-BE"/>
+        </w:rPr>
+        <w:t>);</w:t>
+      </w:r>
+    </w:p>
+    <w:p>
+      <w:pPr>
+        <w:spacing w:after="0" w:line="240" w:lineRule="auto"/>
+        <w:rPr>
+          <w:rFonts w:ascii="Times New Roman" w:eastAsia="Times New Roman" w:hAnsi="Times New Roman" w:cs="Times New Roman"/>
+          <w:sz w:val="24"/>
+          <w:szCs w:val="24"/>
+          <w:lang w:eastAsia="nl-BE"/>
+        </w:rPr>
+      </w:pPr>
+      <w:r>
+        <w:rPr>
+          <w:rFonts w:ascii="Consolas" w:eastAsia="Times New Roman" w:hAnsi="Consolas" w:cs="Consolas"/>
+          <w:color w:val="000000"/>
+          <w:sz w:val="18"/>
+          <w:szCs w:val="18"/>
+          <w:lang w:eastAsia="nl-BE"/>
+        </w:rPr>
+        <w:t>           </w:t>
+      </w:r>
+      <w:proofErr w:type="spellStart"/>
+      <w:r>
+        <w:rPr>
+          <w:rFonts w:ascii="Consolas" w:eastAsia="Times New Roman" w:hAnsi="Consolas" w:cs="Consolas"/>
+          <w:color w:val="000000"/>
+          <w:sz w:val="18"/>
+          <w:szCs w:val="18"/>
+          <w:lang w:eastAsia="nl-BE"/>
+        </w:rPr>
+        <w:t>digitalWrite</w:t>
+      </w:r>
+      <w:proofErr w:type="spellEnd"/>
+      <w:r>
+        <w:rPr>
+          <w:rFonts w:ascii="Consolas" w:eastAsia="Times New Roman" w:hAnsi="Consolas" w:cs="Consolas"/>
+          <w:color w:val="666600"/>
+          <w:sz w:val="18"/>
+          <w:szCs w:val="18"/>
+          <w:lang w:eastAsia="nl-BE"/>
+        </w:rPr>
+        <w:t>(</w:t>
+      </w:r>
+      <w:r>
+        <w:rPr>
+          <w:rFonts w:ascii="Consolas" w:eastAsia="Times New Roman" w:hAnsi="Consolas" w:cs="Consolas"/>
+          <w:color w:val="006666"/>
+          <w:sz w:val="18"/>
+          <w:szCs w:val="18"/>
+          <w:lang w:eastAsia="nl-BE"/>
+        </w:rPr>
+        <w:t>3</w:t>
+      </w:r>
+      <w:r>
+        <w:rPr>
+          <w:rFonts w:ascii="Consolas" w:eastAsia="Times New Roman" w:hAnsi="Consolas" w:cs="Consolas"/>
+          <w:color w:val="666600"/>
+          <w:sz w:val="18"/>
+          <w:szCs w:val="18"/>
+          <w:lang w:eastAsia="nl-BE"/>
+        </w:rPr>
+        <w:t>,</w:t>
+      </w:r>
+      <w:r>
+        <w:rPr>
+          <w:rFonts w:ascii="Consolas" w:eastAsia="Times New Roman" w:hAnsi="Consolas" w:cs="Consolas"/>
+          <w:color w:val="000000"/>
+          <w:sz w:val="18"/>
+          <w:szCs w:val="18"/>
+          <w:lang w:eastAsia="nl-BE"/>
+        </w:rPr>
+        <w:t xml:space="preserve"> LOW</w:t>
+      </w:r>
+      <w:r>
+        <w:rPr>
+          <w:rFonts w:ascii="Consolas" w:eastAsia="Times New Roman" w:hAnsi="Consolas" w:cs="Consolas"/>
+          <w:color w:val="666600"/>
+          <w:sz w:val="18"/>
+          <w:szCs w:val="18"/>
+          <w:lang w:eastAsia="nl-BE"/>
+        </w:rPr>
+        <w:t>);</w:t>
+      </w:r>
+    </w:p>
+    <w:p>
+      <w:pPr>
+        <w:spacing w:after="0" w:line="240" w:lineRule="auto"/>
+        <w:rPr>
+          <w:rFonts w:ascii="Times New Roman" w:eastAsia="Times New Roman" w:hAnsi="Times New Roman" w:cs="Times New Roman"/>
+          <w:sz w:val="24"/>
+          <w:szCs w:val="24"/>
+          <w:lang w:eastAsia="nl-BE"/>
+        </w:rPr>
+      </w:pPr>
+      <w:r>
+        <w:rPr>
+          <w:rFonts w:ascii="Consolas" w:eastAsia="Times New Roman" w:hAnsi="Consolas" w:cs="Consolas"/>
+          <w:color w:val="000000"/>
+          <w:sz w:val="18"/>
+          <w:szCs w:val="18"/>
+          <w:lang w:eastAsia="nl-BE"/>
+        </w:rPr>
+        <w:t>           </w:t>
+      </w:r>
+      <w:proofErr w:type="spellStart"/>
+      <w:r>
+        <w:rPr>
+          <w:rFonts w:ascii="Consolas" w:eastAsia="Times New Roman" w:hAnsi="Consolas" w:cs="Consolas"/>
+          <w:color w:val="000000"/>
+          <w:sz w:val="18"/>
+          <w:szCs w:val="18"/>
+          <w:lang w:eastAsia="nl-BE"/>
+        </w:rPr>
+        <w:t>incomingByte</w:t>
+      </w:r>
+      <w:proofErr w:type="spellEnd"/>
+      <w:r>
+        <w:rPr>
+          <w:rFonts w:ascii="Consolas" w:eastAsia="Times New Roman" w:hAnsi="Consolas" w:cs="Consolas"/>
+          <w:color w:val="000000"/>
+          <w:sz w:val="18"/>
+          <w:szCs w:val="18"/>
+          <w:lang w:eastAsia="nl-BE"/>
+        </w:rPr>
+        <w:t xml:space="preserve"> </w:t>
+      </w:r>
+      <w:r>
+        <w:rPr>
+          <w:rFonts w:ascii="Consolas" w:eastAsia="Times New Roman" w:hAnsi="Consolas" w:cs="Consolas"/>
+          <w:color w:val="666600"/>
+          <w:sz w:val="18"/>
+          <w:szCs w:val="18"/>
+          <w:lang w:eastAsia="nl-BE"/>
+        </w:rPr>
+        <w:t>=</w:t>
+      </w:r>
+      <w:r>
+        <w:rPr>
+          <w:rFonts w:ascii="Consolas" w:eastAsia="Times New Roman" w:hAnsi="Consolas" w:cs="Consolas"/>
+          <w:color w:val="000000"/>
+          <w:sz w:val="18"/>
+          <w:szCs w:val="18"/>
+          <w:lang w:eastAsia="nl-BE"/>
+        </w:rPr>
+        <w:t xml:space="preserve"> </w:t>
+      </w:r>
+      <w:r>
+        <w:rPr>
+          <w:rFonts w:ascii="Consolas" w:eastAsia="Times New Roman" w:hAnsi="Consolas" w:cs="Consolas"/>
+          <w:color w:val="666600"/>
+          <w:sz w:val="18"/>
+          <w:szCs w:val="18"/>
+          <w:lang w:eastAsia="nl-BE"/>
+        </w:rPr>
+        <w:t>-</w:t>
+      </w:r>
+      <w:r>
+        <w:rPr>
+          <w:rFonts w:ascii="Consolas" w:eastAsia="Times New Roman" w:hAnsi="Consolas" w:cs="Consolas"/>
+          <w:color w:val="006666"/>
+          <w:sz w:val="18"/>
+          <w:szCs w:val="18"/>
+          <w:lang w:eastAsia="nl-BE"/>
+        </w:rPr>
+        <w:t>10;</w:t>
+      </w:r>
+    </w:p>
+    <w:p>
+      <w:pPr>
+        <w:spacing w:after="0" w:line="240" w:lineRule="auto"/>
+        <w:rPr>
+          <w:rFonts w:ascii="Times New Roman" w:eastAsia="Times New Roman" w:hAnsi="Times New Roman" w:cs="Times New Roman"/>
+          <w:sz w:val="24"/>
+          <w:szCs w:val="24"/>
+          <w:lang w:eastAsia="nl-BE"/>
+        </w:rPr>
+      </w:pPr>
+      <w:r>
+        <w:rPr>
+          <w:rFonts w:ascii="Consolas" w:eastAsia="Times New Roman" w:hAnsi="Consolas" w:cs="Consolas"/>
+          <w:color w:val="000000"/>
+          <w:sz w:val="18"/>
+          <w:szCs w:val="18"/>
+          <w:lang w:eastAsia="nl-BE"/>
+        </w:rPr>
+        <w:t>         }</w:t>
+      </w:r>
+    </w:p>
+    <w:p>
+      <w:pPr>
+        <w:spacing w:after="0" w:line="240" w:lineRule="auto"/>
+        <w:rPr>
+          <w:rFonts w:ascii="Times New Roman" w:eastAsia="Times New Roman" w:hAnsi="Times New Roman" w:cs="Times New Roman"/>
+          <w:sz w:val="24"/>
+          <w:szCs w:val="24"/>
+          <w:lang w:eastAsia="nl-BE"/>
+        </w:rPr>
+      </w:pPr>
+      <w:r>
+        <w:rPr>
+          <w:rFonts w:ascii="Consolas" w:eastAsia="Times New Roman" w:hAnsi="Consolas" w:cs="Consolas"/>
+          <w:color w:val="000000"/>
+          <w:sz w:val="18"/>
+          <w:szCs w:val="18"/>
+          <w:lang w:eastAsia="nl-BE"/>
+        </w:rPr>
+        <w:t> }</w:t>
+      </w:r>
+    </w:p>
+    <w:p>
+      <w:pPr>
+        <w:spacing w:after="0" w:line="240" w:lineRule="auto"/>
+        <w:rPr>
+          <w:rFonts w:ascii="Times New Roman" w:eastAsia="Times New Roman" w:hAnsi="Times New Roman" w:cs="Times New Roman"/>
+          <w:sz w:val="24"/>
+          <w:szCs w:val="24"/>
+          <w:lang w:eastAsia="nl-BE"/>
+        </w:rPr>
+      </w:pPr>
+      <w:r>
+        <w:rPr>
+          <w:rFonts w:ascii="Consolas" w:eastAsia="Times New Roman" w:hAnsi="Consolas" w:cs="Consolas"/>
+          <w:color w:val="000000"/>
+          <w:sz w:val="18"/>
+          <w:szCs w:val="18"/>
+          <w:lang w:eastAsia="nl-BE"/>
+        </w:rPr>
+        <w:t> </w:t>
+      </w:r>
+      <w:r>
+        <w:rPr>
+          <w:rFonts w:ascii="Consolas" w:eastAsia="Times New Roman" w:hAnsi="Consolas" w:cs="Consolas"/>
+          <w:color w:val="880000"/>
+          <w:sz w:val="18"/>
+          <w:szCs w:val="18"/>
+          <w:lang w:eastAsia="nl-BE"/>
+        </w:rPr>
+        <w:t>/*</w:t>
+      </w:r>
+    </w:p>
+    <w:p>
+      <w:pPr>
+        <w:spacing w:after="0" w:line="240" w:lineRule="auto"/>
+        <w:rPr>
+          <w:rFonts w:ascii="Times New Roman" w:eastAsia="Times New Roman" w:hAnsi="Times New Roman" w:cs="Times New Roman"/>
+          <w:sz w:val="24"/>
+          <w:szCs w:val="24"/>
+          <w:lang w:eastAsia="nl-BE"/>
+        </w:rPr>
+      </w:pPr>
+      <w:r>
+        <w:rPr>
+          <w:rFonts w:ascii="Consolas" w:eastAsia="Times New Roman" w:hAnsi="Consolas" w:cs="Consolas"/>
+          <w:color w:val="000000"/>
+          <w:sz w:val="18"/>
+          <w:szCs w:val="18"/>
+          <w:lang w:eastAsia="nl-BE"/>
+        </w:rPr>
+        <w:t> </w:t>
+      </w:r>
+      <w:proofErr w:type="spellStart"/>
+      <w:r>
+        <w:rPr>
+          <w:rFonts w:ascii="Consolas" w:eastAsia="Times New Roman" w:hAnsi="Consolas" w:cs="Consolas"/>
+          <w:color w:val="660066"/>
+          <w:sz w:val="18"/>
+          <w:szCs w:val="18"/>
+          <w:lang w:eastAsia="nl-BE"/>
+        </w:rPr>
+        <w:t>Serial</w:t>
+      </w:r>
+      <w:r>
+        <w:rPr>
+          <w:rFonts w:ascii="Consolas" w:eastAsia="Times New Roman" w:hAnsi="Consolas" w:cs="Consolas"/>
+          <w:color w:val="666600"/>
+          <w:sz w:val="18"/>
+          <w:szCs w:val="18"/>
+          <w:lang w:eastAsia="nl-BE"/>
+        </w:rPr>
+        <w:t>.</w:t>
+      </w:r>
+      <w:r>
+        <w:rPr>
+          <w:rFonts w:ascii="Consolas" w:eastAsia="Times New Roman" w:hAnsi="Consolas" w:cs="Consolas"/>
+          <w:color w:val="000000"/>
+          <w:sz w:val="18"/>
+          <w:szCs w:val="18"/>
+          <w:lang w:eastAsia="nl-BE"/>
+        </w:rPr>
+        <w:t>println</w:t>
+      </w:r>
+      <w:proofErr w:type="spellEnd"/>
+      <w:r>
+        <w:rPr>
+          <w:rFonts w:ascii="Consolas" w:eastAsia="Times New Roman" w:hAnsi="Consolas" w:cs="Consolas"/>
+          <w:color w:val="666600"/>
+          <w:sz w:val="18"/>
+          <w:szCs w:val="18"/>
+          <w:lang w:eastAsia="nl-BE"/>
+        </w:rPr>
+        <w:t>(</w:t>
+      </w:r>
+      <w:r>
+        <w:rPr>
+          <w:rFonts w:ascii="Consolas" w:eastAsia="Times New Roman" w:hAnsi="Consolas" w:cs="Consolas"/>
+          <w:color w:val="008800"/>
+          <w:sz w:val="18"/>
+          <w:szCs w:val="18"/>
+          <w:lang w:eastAsia="nl-BE"/>
+        </w:rPr>
+        <w:t>"High"</w:t>
+      </w:r>
+      <w:r>
+        <w:rPr>
+          <w:rFonts w:ascii="Consolas" w:eastAsia="Times New Roman" w:hAnsi="Consolas" w:cs="Consolas"/>
+          <w:color w:val="666600"/>
+          <w:sz w:val="18"/>
+          <w:szCs w:val="18"/>
+          <w:lang w:eastAsia="nl-BE"/>
+        </w:rPr>
+        <w:t>);</w:t>
+      </w:r>
+    </w:p>
+    <w:p>
+      <w:pPr>
+        <w:spacing w:after="0" w:line="240" w:lineRule="auto"/>
+        <w:rPr>
+          <w:rFonts w:ascii="Times New Roman" w:eastAsia="Times New Roman" w:hAnsi="Times New Roman" w:cs="Times New Roman"/>
+          <w:sz w:val="24"/>
+          <w:szCs w:val="24"/>
+          <w:lang w:eastAsia="nl-BE"/>
+        </w:rPr>
+      </w:pPr>
+      <w:r>
+        <w:rPr>
+          <w:rFonts w:ascii="Consolas" w:eastAsia="Times New Roman" w:hAnsi="Consolas" w:cs="Consolas"/>
+          <w:color w:val="000000"/>
+          <w:sz w:val="18"/>
+          <w:szCs w:val="18"/>
+          <w:lang w:eastAsia="nl-BE"/>
+        </w:rPr>
+        <w:t> </w:t>
+      </w:r>
+      <w:proofErr w:type="spellStart"/>
+      <w:r>
+        <w:rPr>
+          <w:rFonts w:ascii="Consolas" w:eastAsia="Times New Roman" w:hAnsi="Consolas" w:cs="Consolas"/>
+          <w:color w:val="000000"/>
+          <w:sz w:val="18"/>
+          <w:szCs w:val="18"/>
+          <w:lang w:eastAsia="nl-BE"/>
+        </w:rPr>
+        <w:t>digitalWrite</w:t>
+      </w:r>
+      <w:proofErr w:type="spellEnd"/>
+      <w:r>
+        <w:rPr>
+          <w:rFonts w:ascii="Consolas" w:eastAsia="Times New Roman" w:hAnsi="Consolas" w:cs="Consolas"/>
+          <w:color w:val="666600"/>
+          <w:sz w:val="18"/>
+          <w:szCs w:val="18"/>
+          <w:lang w:eastAsia="nl-BE"/>
+        </w:rPr>
+        <w:t>(</w:t>
+      </w:r>
+      <w:r>
+        <w:rPr>
+          <w:rFonts w:ascii="Consolas" w:eastAsia="Times New Roman" w:hAnsi="Consolas" w:cs="Consolas"/>
+          <w:color w:val="006666"/>
+          <w:sz w:val="18"/>
+          <w:szCs w:val="18"/>
+          <w:lang w:eastAsia="nl-BE"/>
+        </w:rPr>
+        <w:t>3</w:t>
+      </w:r>
+      <w:r>
+        <w:rPr>
+          <w:rFonts w:ascii="Consolas" w:eastAsia="Times New Roman" w:hAnsi="Consolas" w:cs="Consolas"/>
+          <w:color w:val="666600"/>
+          <w:sz w:val="18"/>
+          <w:szCs w:val="18"/>
+          <w:lang w:eastAsia="nl-BE"/>
+        </w:rPr>
+        <w:t>,</w:t>
+      </w:r>
+      <w:r>
+        <w:rPr>
+          <w:rFonts w:ascii="Consolas" w:eastAsia="Times New Roman" w:hAnsi="Consolas" w:cs="Consolas"/>
+          <w:color w:val="000000"/>
+          <w:sz w:val="18"/>
+          <w:szCs w:val="18"/>
+          <w:lang w:eastAsia="nl-BE"/>
+        </w:rPr>
+        <w:t xml:space="preserve"> HIGH</w:t>
+      </w:r>
+      <w:r>
+        <w:rPr>
+          <w:rFonts w:ascii="Consolas" w:eastAsia="Times New Roman" w:hAnsi="Consolas" w:cs="Consolas"/>
+          <w:color w:val="666600"/>
+          <w:sz w:val="18"/>
+          <w:szCs w:val="18"/>
+          <w:lang w:eastAsia="nl-BE"/>
+        </w:rPr>
+        <w:t>);</w:t>
+      </w:r>
+    </w:p>
+    <w:p>
+      <w:pPr>
+        <w:spacing w:after="0" w:line="240" w:lineRule="auto"/>
+        <w:rPr>
+          <w:rFonts w:ascii="Times New Roman" w:eastAsia="Times New Roman" w:hAnsi="Times New Roman" w:cs="Times New Roman"/>
+          <w:sz w:val="24"/>
+          <w:szCs w:val="24"/>
+          <w:lang w:eastAsia="nl-BE"/>
+        </w:rPr>
+      </w:pPr>
+      <w:r>
+        <w:rPr>
+          <w:rFonts w:ascii="Consolas" w:eastAsia="Times New Roman" w:hAnsi="Consolas" w:cs="Consolas"/>
+          <w:color w:val="000000"/>
+          <w:sz w:val="18"/>
+          <w:szCs w:val="18"/>
+          <w:lang w:eastAsia="nl-BE"/>
+        </w:rPr>
+        <w:t> delay</w:t>
+      </w:r>
+      <w:r>
+        <w:rPr>
+          <w:rFonts w:ascii="Consolas" w:eastAsia="Times New Roman" w:hAnsi="Consolas" w:cs="Consolas"/>
+          <w:color w:val="666600"/>
+          <w:sz w:val="18"/>
+          <w:szCs w:val="18"/>
+          <w:lang w:eastAsia="nl-BE"/>
+        </w:rPr>
+        <w:t>(</w:t>
+      </w:r>
+      <w:proofErr w:type="spellStart"/>
+      <w:r>
+        <w:rPr>
+          <w:rFonts w:ascii="Consolas" w:eastAsia="Times New Roman" w:hAnsi="Consolas" w:cs="Consolas"/>
+          <w:color w:val="000000"/>
+          <w:sz w:val="18"/>
+          <w:szCs w:val="18"/>
+          <w:lang w:eastAsia="nl-BE"/>
+        </w:rPr>
+        <w:t>delayMS</w:t>
+      </w:r>
+      <w:proofErr w:type="spellEnd"/>
+      <w:r>
+        <w:rPr>
+          <w:rFonts w:ascii="Consolas" w:eastAsia="Times New Roman" w:hAnsi="Consolas" w:cs="Consolas"/>
+          <w:color w:val="666600"/>
+          <w:sz w:val="18"/>
+          <w:szCs w:val="18"/>
+          <w:lang w:eastAsia="nl-BE"/>
+        </w:rPr>
+        <w:t>);</w:t>
+      </w:r>
+    </w:p>
+    <w:p>
+      <w:pPr>
+        <w:spacing w:after="0" w:line="240" w:lineRule="auto"/>
+        <w:rPr>
+          <w:rFonts w:ascii="Times New Roman" w:eastAsia="Times New Roman" w:hAnsi="Times New Roman" w:cs="Times New Roman"/>
+          <w:sz w:val="24"/>
+          <w:szCs w:val="24"/>
+          <w:lang w:eastAsia="nl-BE"/>
+        </w:rPr>
+      </w:pPr>
+      <w:r>
+        <w:rPr>
+          <w:rFonts w:ascii="Consolas" w:eastAsia="Times New Roman" w:hAnsi="Consolas" w:cs="Consolas"/>
+          <w:color w:val="000000"/>
+          <w:sz w:val="18"/>
+          <w:szCs w:val="18"/>
+          <w:lang w:eastAsia="nl-BE"/>
+        </w:rPr>
+        <w:t> </w:t>
+      </w:r>
+      <w:proofErr w:type="spellStart"/>
+      <w:r>
+        <w:rPr>
+          <w:rFonts w:ascii="Consolas" w:eastAsia="Times New Roman" w:hAnsi="Consolas" w:cs="Consolas"/>
+          <w:color w:val="660066"/>
+          <w:sz w:val="18"/>
+          <w:szCs w:val="18"/>
+          <w:lang w:eastAsia="nl-BE"/>
+        </w:rPr>
+        <w:t>Serial</w:t>
+      </w:r>
+      <w:r>
+        <w:rPr>
+          <w:rFonts w:ascii="Consolas" w:eastAsia="Times New Roman" w:hAnsi="Consolas" w:cs="Consolas"/>
+          <w:color w:val="666600"/>
+          <w:sz w:val="18"/>
+          <w:szCs w:val="18"/>
+          <w:lang w:eastAsia="nl-BE"/>
+        </w:rPr>
+        <w:t>.</w:t>
+      </w:r>
+      <w:r>
+        <w:rPr>
+          <w:rFonts w:ascii="Consolas" w:eastAsia="Times New Roman" w:hAnsi="Consolas" w:cs="Consolas"/>
+          <w:color w:val="000000"/>
+          <w:sz w:val="18"/>
+          <w:szCs w:val="18"/>
+          <w:lang w:eastAsia="nl-BE"/>
+        </w:rPr>
+        <w:t>println</w:t>
+      </w:r>
+      <w:proofErr w:type="spellEnd"/>
+      <w:r>
+        <w:rPr>
+          <w:rFonts w:ascii="Consolas" w:eastAsia="Times New Roman" w:hAnsi="Consolas" w:cs="Consolas"/>
+          <w:color w:val="666600"/>
+          <w:sz w:val="18"/>
+          <w:szCs w:val="18"/>
+          <w:lang w:eastAsia="nl-BE"/>
+        </w:rPr>
+        <w:t>(</w:t>
+      </w:r>
+      <w:r>
+        <w:rPr>
+          <w:rFonts w:ascii="Consolas" w:eastAsia="Times New Roman" w:hAnsi="Consolas" w:cs="Consolas"/>
+          <w:color w:val="008800"/>
+          <w:sz w:val="18"/>
+          <w:szCs w:val="18"/>
+          <w:lang w:eastAsia="nl-BE"/>
+        </w:rPr>
+        <w:t>"Low"</w:t>
+      </w:r>
+      <w:r>
+        <w:rPr>
+          <w:rFonts w:ascii="Consolas" w:eastAsia="Times New Roman" w:hAnsi="Consolas" w:cs="Consolas"/>
+          <w:color w:val="666600"/>
+          <w:sz w:val="18"/>
+          <w:szCs w:val="18"/>
+          <w:lang w:eastAsia="nl-BE"/>
+        </w:rPr>
+        <w:t>);</w:t>
+      </w:r>
+    </w:p>
+    <w:p>
+      <w:pPr>
+        <w:spacing w:after="0" w:line="240" w:lineRule="auto"/>
+        <w:rPr>
+          <w:rFonts w:ascii="Times New Roman" w:eastAsia="Times New Roman" w:hAnsi="Times New Roman" w:cs="Times New Roman"/>
+          <w:sz w:val="24"/>
+          <w:szCs w:val="24"/>
+          <w:lang w:eastAsia="nl-BE"/>
+        </w:rPr>
+      </w:pPr>
+      <w:r>
+        <w:rPr>
+          <w:rFonts w:ascii="Consolas" w:eastAsia="Times New Roman" w:hAnsi="Consolas" w:cs="Consolas"/>
+          <w:color w:val="000000"/>
+          <w:sz w:val="18"/>
+          <w:szCs w:val="18"/>
+          <w:lang w:eastAsia="nl-BE"/>
+        </w:rPr>
+        <w:t> </w:t>
+      </w:r>
+      <w:proofErr w:type="spellStart"/>
+      <w:r>
+        <w:rPr>
+          <w:rFonts w:ascii="Consolas" w:eastAsia="Times New Roman" w:hAnsi="Consolas" w:cs="Consolas"/>
+          <w:color w:val="000000"/>
+          <w:sz w:val="18"/>
+          <w:szCs w:val="18"/>
+          <w:lang w:eastAsia="nl-BE"/>
+        </w:rPr>
+        <w:t>digitalWrite</w:t>
+      </w:r>
+      <w:proofErr w:type="spellEnd"/>
+      <w:r>
+        <w:rPr>
+          <w:rFonts w:ascii="Consolas" w:eastAsia="Times New Roman" w:hAnsi="Consolas" w:cs="Consolas"/>
+          <w:color w:val="666600"/>
+          <w:sz w:val="18"/>
+          <w:szCs w:val="18"/>
+          <w:lang w:eastAsia="nl-BE"/>
+        </w:rPr>
+        <w:t>(</w:t>
+      </w:r>
+      <w:r>
+        <w:rPr>
+          <w:rFonts w:ascii="Consolas" w:eastAsia="Times New Roman" w:hAnsi="Consolas" w:cs="Consolas"/>
+          <w:color w:val="006666"/>
+          <w:sz w:val="18"/>
+          <w:szCs w:val="18"/>
+          <w:lang w:eastAsia="nl-BE"/>
+        </w:rPr>
+        <w:t>3</w:t>
+      </w:r>
+      <w:r>
+        <w:rPr>
+          <w:rFonts w:ascii="Consolas" w:eastAsia="Times New Roman" w:hAnsi="Consolas" w:cs="Consolas"/>
+          <w:color w:val="666600"/>
+          <w:sz w:val="18"/>
+          <w:szCs w:val="18"/>
+          <w:lang w:eastAsia="nl-BE"/>
+        </w:rPr>
+        <w:t>,</w:t>
+      </w:r>
+      <w:r>
+        <w:rPr>
+          <w:rFonts w:ascii="Consolas" w:eastAsia="Times New Roman" w:hAnsi="Consolas" w:cs="Consolas"/>
+          <w:color w:val="000000"/>
+          <w:sz w:val="18"/>
+          <w:szCs w:val="18"/>
+          <w:lang w:eastAsia="nl-BE"/>
+        </w:rPr>
+        <w:t xml:space="preserve"> LOW</w:t>
+      </w:r>
+      <w:r>
+        <w:rPr>
+          <w:rFonts w:ascii="Consolas" w:eastAsia="Times New Roman" w:hAnsi="Consolas" w:cs="Consolas"/>
+          <w:color w:val="666600"/>
+          <w:sz w:val="18"/>
+          <w:szCs w:val="18"/>
+          <w:lang w:eastAsia="nl-BE"/>
+        </w:rPr>
+        <w:t>);</w:t>
+      </w:r>
+    </w:p>
+    <w:p>
+      <w:pPr>
+        <w:spacing w:after="0" w:line="240" w:lineRule="auto"/>
+        <w:rPr>
+          <w:rFonts w:ascii="Times New Roman" w:eastAsia="Times New Roman" w:hAnsi="Times New Roman" w:cs="Times New Roman"/>
+          <w:sz w:val="24"/>
+          <w:szCs w:val="24"/>
+          <w:lang w:eastAsia="nl-BE"/>
+        </w:rPr>
+      </w:pPr>
+      <w:r>
+        <w:rPr>
+          <w:rFonts w:ascii="Consolas" w:eastAsia="Times New Roman" w:hAnsi="Consolas" w:cs="Consolas"/>
+          <w:color w:val="000000"/>
+          <w:sz w:val="18"/>
+          <w:szCs w:val="18"/>
+          <w:lang w:eastAsia="nl-BE"/>
+        </w:rPr>
+        <w:t> delay</w:t>
+      </w:r>
+      <w:r>
+        <w:rPr>
+          <w:rFonts w:ascii="Consolas" w:eastAsia="Times New Roman" w:hAnsi="Consolas" w:cs="Consolas"/>
+          <w:color w:val="666600"/>
+          <w:sz w:val="18"/>
+          <w:szCs w:val="18"/>
+          <w:lang w:eastAsia="nl-BE"/>
+        </w:rPr>
+        <w:t>(</w:t>
+      </w:r>
+      <w:proofErr w:type="spellStart"/>
+      <w:r>
+        <w:rPr>
+          <w:rFonts w:ascii="Consolas" w:eastAsia="Times New Roman" w:hAnsi="Consolas" w:cs="Consolas"/>
+          <w:color w:val="000000"/>
+          <w:sz w:val="18"/>
+          <w:szCs w:val="18"/>
+          <w:lang w:eastAsia="nl-BE"/>
+        </w:rPr>
+        <w:t>delayMS</w:t>
+      </w:r>
+      <w:proofErr w:type="spellEnd"/>
+      <w:r>
+        <w:rPr>
+          <w:rFonts w:ascii="Consolas" w:eastAsia="Times New Roman" w:hAnsi="Consolas" w:cs="Consolas"/>
+          <w:color w:val="666600"/>
+          <w:sz w:val="18"/>
+          <w:szCs w:val="18"/>
+          <w:lang w:eastAsia="nl-BE"/>
+        </w:rPr>
+        <w:t>);*/</w:t>
+      </w:r>
+    </w:p>
+    <w:p>
+      <w:pPr>
+        <w:spacing w:after="0" w:line="240" w:lineRule="auto"/>
+        <w:rPr>
+          <w:rFonts w:ascii="Times New Roman" w:eastAsia="Times New Roman" w:hAnsi="Times New Roman" w:cs="Times New Roman"/>
+          <w:sz w:val="24"/>
+          <w:szCs w:val="24"/>
+          <w:lang w:eastAsia="nl-BE"/>
+        </w:rPr>
+      </w:pPr>
+      <w:r>
+        <w:rPr>
+          <w:rFonts w:ascii="Consolas" w:eastAsia="Times New Roman" w:hAnsi="Consolas" w:cs="Consolas"/>
+          <w:color w:val="000000"/>
+          <w:sz w:val="18"/>
+          <w:szCs w:val="18"/>
+          <w:lang w:eastAsia="nl-BE"/>
+        </w:rPr>
+        <w:t>}</w:t>
+      </w:r>
+    </w:p>
+    <w:p/>
     <w:p/>
     <w:sectPr>
       <w:pgSz w:w="11906" w:h="16838"/>
@@ -983,6 +4631,32 @@
       <w:contextualSpacing/>
     </w:pPr>
   </w:style>
+  <w:style w:type="paragraph" w:styleId="Normaalweb">
+    <w:name w:val="Normal (Web)"/>
+    <w:basedOn w:val="Standaard"/>
+    <w:uiPriority w:val="99"/>
+    <w:semiHidden/>
+    <w:unhideWhenUsed/>
+    <w:rsid w:val="00BA08D8"/>
+    <w:pPr>
+      <w:spacing w:before="100" w:beforeAutospacing="1" w:after="100" w:afterAutospacing="1" w:line="240" w:lineRule="auto"/>
+    </w:pPr>
+    <w:rPr>
+      <w:rFonts w:ascii="Times New Roman" w:eastAsia="Times New Roman" w:hAnsi="Times New Roman" w:cs="Times New Roman"/>
+      <w:sz w:val="24"/>
+      <w:szCs w:val="24"/>
+      <w:lang w:eastAsia="nl-BE"/>
+    </w:rPr>
+  </w:style>
+  <w:style w:type="paragraph" w:styleId="Geenafstand">
+    <w:name w:val="No Spacing"/>
+    <w:uiPriority w:val="1"/>
+    <w:qFormat/>
+    <w:rsid w:val="0002428E"/>
+    <w:pPr>
+      <w:spacing w:after="0" w:line="240" w:lineRule="auto"/>
+    </w:pPr>
+  </w:style>
 </w:styles>
 </file>
 
@@ -1252,7 +4926,7 @@
 </file>
 
 <file path=customXml/itemProps1.xml><?xml version="1.0" encoding="utf-8"?>
-<ds:datastoreItem xmlns:ds="http://schemas.openxmlformats.org/officeDocument/2006/customXml" ds:itemID="{2F8EFC53-DD14-48DB-A762-76B0D330A65B}">
+<ds:datastoreItem xmlns:ds="http://schemas.openxmlformats.org/officeDocument/2006/customXml" ds:itemID="{A79EAC16-3A79-48B5-9F7D-02B6BF8DEFAA}">
   <ds:schemaRefs>
     <ds:schemaRef ds:uri="http://schemas.openxmlformats.org/officeDocument/2006/bibliography"/>
   </ds:schemaRefs>

</xml_diff>

<commit_message>
Report rewritten in english
</commit_message>
<xml_diff>
--- a/3_documentation/4_reports/Smart Objects - Verslag 1.docx
+++ b/3_documentation/4_reports/Smart Objects - Verslag 1.docx
@@ -4,18 +4,38 @@
   <w:body>
     <w:p>
       <w:pPr>
+        <w:pStyle w:val="Titel"/>
         <w:jc w:val="center"/>
       </w:pPr>
+      <w:bookmarkStart w:id="0" w:name="_GoBack"/>
       <w:r>
         <w:t>FOTOMIND</w:t>
       </w:r>
     </w:p>
-    <w:p>
-      <w:r>
-        <w:t>Opdracht beschrijving:</w:t>
-      </w:r>
-    </w:p>
-    <w:p>
+    <w:bookmarkEnd w:id="0"/>
+    <w:p>
+      <w:pPr>
+        <w:pStyle w:val="Kop2"/>
+      </w:pPr>
+      <w:proofErr w:type="spellStart"/>
+      <w:r>
+        <w:t>Assignment</w:t>
+      </w:r>
+      <w:proofErr w:type="spellEnd"/>
+      <w:r>
+        <w:t>:</w:t>
+      </w:r>
+    </w:p>
+    <w:p>
+      <w:r>
+        <w:rPr>
+          <w:b/>
+        </w:rPr>
+        <w:t>NE</w:t>
+      </w:r>
+      <w:r>
+        <w:t xml:space="preserve">: </w:t>
+      </w:r>
       <w:r>
         <w:t>O</w:t>
       </w:r>
@@ -86,6 +106,372 @@
       </w:r>
       <w:r>
         <w:t xml:space="preserve"> draait rond het visueel voorstellen van de foto’s.</w:t>
+      </w:r>
+    </w:p>
+    <w:p>
+      <w:r>
+        <w:rPr>
+          <w:b/>
+        </w:rPr>
+        <w:t>EN</w:t>
+      </w:r>
+      <w:r>
+        <w:t xml:space="preserve">: </w:t>
+      </w:r>
+      <w:r>
+        <w:t xml:space="preserve">We take via a </w:t>
+      </w:r>
+      <w:proofErr w:type="spellStart"/>
+      <w:r>
+        <w:t>structured</w:t>
+      </w:r>
+      <w:proofErr w:type="spellEnd"/>
+      <w:r>
+        <w:t xml:space="preserve"> way a </w:t>
+      </w:r>
+      <w:proofErr w:type="spellStart"/>
+      <w:r>
+        <w:t>couple</w:t>
+      </w:r>
+      <w:proofErr w:type="spellEnd"/>
+      <w:r>
+        <w:t xml:space="preserve"> of </w:t>
+      </w:r>
+      <w:proofErr w:type="spellStart"/>
+      <w:r>
+        <w:t>photo’s</w:t>
+      </w:r>
+      <w:proofErr w:type="spellEnd"/>
+      <w:r>
+        <w:t xml:space="preserve"> </w:t>
+      </w:r>
+      <w:proofErr w:type="spellStart"/>
+      <w:r>
+        <w:t>by</w:t>
+      </w:r>
+      <w:proofErr w:type="spellEnd"/>
+      <w:r>
+        <w:t xml:space="preserve"> controlling </w:t>
+      </w:r>
+      <w:proofErr w:type="spellStart"/>
+      <w:r>
+        <w:t>several</w:t>
+      </w:r>
+      <w:proofErr w:type="spellEnd"/>
+      <w:r>
+        <w:t xml:space="preserve"> camera’s at the </w:t>
+      </w:r>
+      <w:proofErr w:type="spellStart"/>
+      <w:r>
+        <w:t>same</w:t>
+      </w:r>
+      <w:proofErr w:type="spellEnd"/>
+      <w:r>
+        <w:t xml:space="preserve"> time </w:t>
+      </w:r>
+      <w:proofErr w:type="spellStart"/>
+      <w:r>
+        <w:t>trough</w:t>
+      </w:r>
+      <w:proofErr w:type="spellEnd"/>
+      <w:r>
+        <w:t xml:space="preserve"> </w:t>
+      </w:r>
+      <w:proofErr w:type="spellStart"/>
+      <w:r>
+        <w:t>an</w:t>
+      </w:r>
+      <w:proofErr w:type="spellEnd"/>
+      <w:r>
+        <w:t xml:space="preserve"> </w:t>
+      </w:r>
+      <w:proofErr w:type="spellStart"/>
+      <w:r>
+        <w:t>Arduino</w:t>
+      </w:r>
+      <w:proofErr w:type="spellEnd"/>
+      <w:r>
+        <w:t xml:space="preserve">. </w:t>
+      </w:r>
+      <w:proofErr w:type="spellStart"/>
+      <w:r>
+        <w:t>Every</w:t>
+      </w:r>
+      <w:proofErr w:type="spellEnd"/>
+      <w:r>
+        <w:t xml:space="preserve"> camera has </w:t>
+      </w:r>
+      <w:proofErr w:type="spellStart"/>
+      <w:r>
+        <w:t>it’s</w:t>
+      </w:r>
+      <w:proofErr w:type="spellEnd"/>
+      <w:r>
+        <w:t xml:space="preserve"> </w:t>
+      </w:r>
+      <w:proofErr w:type="spellStart"/>
+      <w:r>
+        <w:t>own</w:t>
+      </w:r>
+      <w:proofErr w:type="spellEnd"/>
+      <w:r>
+        <w:t xml:space="preserve"> </w:t>
+      </w:r>
+      <w:proofErr w:type="spellStart"/>
+      <w:r>
+        <w:t>Arduino</w:t>
+      </w:r>
+      <w:proofErr w:type="spellEnd"/>
+      <w:r>
+        <w:t xml:space="preserve"> module. </w:t>
+      </w:r>
+      <w:proofErr w:type="spellStart"/>
+      <w:r>
+        <w:t>Every</w:t>
+      </w:r>
+      <w:proofErr w:type="spellEnd"/>
+      <w:r>
+        <w:t xml:space="preserve"> module </w:t>
+      </w:r>
+      <w:proofErr w:type="spellStart"/>
+      <w:r>
+        <w:t>connected</w:t>
+      </w:r>
+      <w:proofErr w:type="spellEnd"/>
+      <w:r>
+        <w:t xml:space="preserve"> </w:t>
+      </w:r>
+      <w:proofErr w:type="spellStart"/>
+      <w:r>
+        <w:t>to</w:t>
+      </w:r>
+      <w:proofErr w:type="spellEnd"/>
+      <w:r>
+        <w:t xml:space="preserve"> the camera is a </w:t>
+      </w:r>
+      <w:proofErr w:type="spellStart"/>
+      <w:r>
+        <w:t>slave</w:t>
+      </w:r>
+      <w:proofErr w:type="spellEnd"/>
+      <w:r>
+        <w:t xml:space="preserve"> &amp; is </w:t>
+      </w:r>
+      <w:proofErr w:type="spellStart"/>
+      <w:r>
+        <w:t>wireless</w:t>
+      </w:r>
+      <w:proofErr w:type="spellEnd"/>
+      <w:r>
+        <w:t xml:space="preserve"> </w:t>
+      </w:r>
+      <w:proofErr w:type="spellStart"/>
+      <w:r>
+        <w:t>supervised</w:t>
+      </w:r>
+      <w:proofErr w:type="spellEnd"/>
+      <w:r>
+        <w:t xml:space="preserve"> </w:t>
+      </w:r>
+      <w:proofErr w:type="spellStart"/>
+      <w:r>
+        <w:t>by</w:t>
+      </w:r>
+      <w:proofErr w:type="spellEnd"/>
+      <w:r>
+        <w:t xml:space="preserve"> </w:t>
+      </w:r>
+      <w:proofErr w:type="spellStart"/>
+      <w:r>
+        <w:t>one</w:t>
+      </w:r>
+      <w:proofErr w:type="spellEnd"/>
+      <w:r>
+        <w:t xml:space="preserve"> master </w:t>
+      </w:r>
+      <w:proofErr w:type="spellStart"/>
+      <w:r>
+        <w:t>Arduino</w:t>
+      </w:r>
+      <w:proofErr w:type="spellEnd"/>
+      <w:r>
+        <w:t xml:space="preserve">, </w:t>
+      </w:r>
+      <w:proofErr w:type="spellStart"/>
+      <w:r>
+        <w:t>so</w:t>
+      </w:r>
+      <w:proofErr w:type="spellEnd"/>
+      <w:r>
+        <w:t xml:space="preserve"> we </w:t>
+      </w:r>
+      <w:proofErr w:type="spellStart"/>
+      <w:r>
+        <w:t>can</w:t>
+      </w:r>
+      <w:proofErr w:type="spellEnd"/>
+      <w:r>
+        <w:t xml:space="preserve"> </w:t>
+      </w:r>
+      <w:proofErr w:type="spellStart"/>
+      <w:r>
+        <w:t>dynamically</w:t>
+      </w:r>
+      <w:proofErr w:type="spellEnd"/>
+      <w:r>
+        <w:t xml:space="preserve"> </w:t>
+      </w:r>
+      <w:proofErr w:type="spellStart"/>
+      <w:r>
+        <w:t>add</w:t>
+      </w:r>
+      <w:proofErr w:type="spellEnd"/>
+      <w:r>
+        <w:t xml:space="preserve"> &amp; </w:t>
+      </w:r>
+      <w:proofErr w:type="spellStart"/>
+      <w:r>
+        <w:t>remove</w:t>
+      </w:r>
+      <w:proofErr w:type="spellEnd"/>
+      <w:r>
+        <w:t xml:space="preserve"> camera’s. </w:t>
+      </w:r>
+      <w:proofErr w:type="spellStart"/>
+      <w:r>
+        <w:t>Every</w:t>
+      </w:r>
+      <w:proofErr w:type="spellEnd"/>
+      <w:r>
+        <w:t xml:space="preserve"> camera has </w:t>
+      </w:r>
+      <w:proofErr w:type="spellStart"/>
+      <w:r>
+        <w:t>it’s</w:t>
+      </w:r>
+      <w:proofErr w:type="spellEnd"/>
+      <w:r>
+        <w:t xml:space="preserve"> </w:t>
+      </w:r>
+      <w:proofErr w:type="spellStart"/>
+      <w:r>
+        <w:t>own</w:t>
+      </w:r>
+      <w:proofErr w:type="spellEnd"/>
+      <w:r>
+        <w:t xml:space="preserve"> </w:t>
+      </w:r>
+      <w:proofErr w:type="spellStart"/>
+      <w:r>
+        <w:t>RaspberryPi</w:t>
+      </w:r>
+      <w:proofErr w:type="spellEnd"/>
+      <w:r>
+        <w:t xml:space="preserve"> </w:t>
+      </w:r>
+      <w:proofErr w:type="spellStart"/>
+      <w:r>
+        <w:t>to</w:t>
+      </w:r>
+      <w:proofErr w:type="spellEnd"/>
+      <w:r>
+        <w:t xml:space="preserve"> collect the </w:t>
+      </w:r>
+      <w:proofErr w:type="spellStart"/>
+      <w:r>
+        <w:t>photo’s</w:t>
+      </w:r>
+      <w:proofErr w:type="spellEnd"/>
+      <w:r>
+        <w:t xml:space="preserve"> on the camera </w:t>
+      </w:r>
+      <w:proofErr w:type="spellStart"/>
+      <w:r>
+        <w:t>and</w:t>
+      </w:r>
+      <w:proofErr w:type="spellEnd"/>
+      <w:r>
+        <w:t xml:space="preserve"> </w:t>
+      </w:r>
+      <w:proofErr w:type="spellStart"/>
+      <w:r>
+        <w:t>send</w:t>
+      </w:r>
+      <w:proofErr w:type="spellEnd"/>
+      <w:r>
+        <w:t xml:space="preserve"> </w:t>
+      </w:r>
+      <w:proofErr w:type="spellStart"/>
+      <w:r>
+        <w:t>them</w:t>
+      </w:r>
+      <w:proofErr w:type="spellEnd"/>
+      <w:r>
+        <w:t xml:space="preserve"> </w:t>
+      </w:r>
+      <w:proofErr w:type="spellStart"/>
+      <w:r>
+        <w:t>to</w:t>
+      </w:r>
+      <w:proofErr w:type="spellEnd"/>
+      <w:r>
+        <w:t xml:space="preserve"> the server. </w:t>
+      </w:r>
+      <w:proofErr w:type="spellStart"/>
+      <w:r>
+        <w:t>This</w:t>
+      </w:r>
+      <w:proofErr w:type="spellEnd"/>
+      <w:r>
+        <w:t xml:space="preserve"> </w:t>
+      </w:r>
+      <w:proofErr w:type="spellStart"/>
+      <w:r>
+        <w:t>function</w:t>
+      </w:r>
+      <w:proofErr w:type="spellEnd"/>
+      <w:r>
+        <w:t xml:space="preserve"> </w:t>
+      </w:r>
+      <w:proofErr w:type="spellStart"/>
+      <w:r>
+        <w:t>allows</w:t>
+      </w:r>
+      <w:proofErr w:type="spellEnd"/>
+      <w:r>
+        <w:t xml:space="preserve"> </w:t>
+      </w:r>
+      <w:proofErr w:type="spellStart"/>
+      <w:r>
+        <w:t>us</w:t>
+      </w:r>
+      <w:proofErr w:type="spellEnd"/>
+      <w:r>
+        <w:t xml:space="preserve"> </w:t>
+      </w:r>
+      <w:proofErr w:type="spellStart"/>
+      <w:r>
+        <w:t>to</w:t>
+      </w:r>
+      <w:proofErr w:type="spellEnd"/>
+      <w:r>
+        <w:t xml:space="preserve"> keep </w:t>
+      </w:r>
+      <w:proofErr w:type="spellStart"/>
+      <w:r>
+        <w:t>taking</w:t>
+      </w:r>
+      <w:proofErr w:type="spellEnd"/>
+      <w:r>
+        <w:t xml:space="preserve"> pictures without </w:t>
+      </w:r>
+      <w:proofErr w:type="spellStart"/>
+      <w:r>
+        <w:t>removing</w:t>
+      </w:r>
+      <w:proofErr w:type="spellEnd"/>
+      <w:r>
+        <w:t xml:space="preserve"> the SD card.</w:t>
       </w:r>
     </w:p>
     <w:p>
@@ -190,14 +576,208 @@
     </w:p>
     <w:p>
       <w:pPr>
+        <w:pStyle w:val="Lijstalinea"/>
+      </w:pPr>
+    </w:p>
+    <w:p>
+      <w:pPr>
+        <w:pStyle w:val="Lijstalinea"/>
+        <w:numPr>
+          <w:ilvl w:val="0"/>
+          <w:numId w:val="2"/>
+        </w:numPr>
+      </w:pPr>
+      <w:r>
+        <w:t xml:space="preserve">Control the camera </w:t>
+      </w:r>
+      <w:proofErr w:type="spellStart"/>
+      <w:r>
+        <w:t>trough</w:t>
+      </w:r>
+      <w:proofErr w:type="spellEnd"/>
+      <w:r>
+        <w:t xml:space="preserve"> </w:t>
+      </w:r>
+      <w:proofErr w:type="spellStart"/>
+      <w:r>
+        <w:t>an</w:t>
+      </w:r>
+      <w:proofErr w:type="spellEnd"/>
+      <w:r>
+        <w:t xml:space="preserve"> </w:t>
+      </w:r>
+      <w:proofErr w:type="spellStart"/>
+      <w:r>
+        <w:t>Arduino</w:t>
+      </w:r>
+      <w:proofErr w:type="spellEnd"/>
+    </w:p>
+    <w:p>
+      <w:pPr>
+        <w:pStyle w:val="Lijstalinea"/>
+        <w:numPr>
+          <w:ilvl w:val="0"/>
+          <w:numId w:val="2"/>
+        </w:numPr>
+      </w:pPr>
+      <w:proofErr w:type="spellStart"/>
+      <w:r>
+        <w:t>Communicate</w:t>
+      </w:r>
+      <w:proofErr w:type="spellEnd"/>
+      <w:r>
+        <w:t xml:space="preserve"> </w:t>
+      </w:r>
+      <w:proofErr w:type="spellStart"/>
+      <w:r>
+        <w:t>between</w:t>
+      </w:r>
+      <w:proofErr w:type="spellEnd"/>
+      <w:r>
+        <w:t xml:space="preserve"> </w:t>
+      </w:r>
+      <w:proofErr w:type="spellStart"/>
+      <w:r>
+        <w:t>several</w:t>
+      </w:r>
+      <w:proofErr w:type="spellEnd"/>
+      <w:r>
+        <w:t xml:space="preserve"> </w:t>
+      </w:r>
+      <w:proofErr w:type="spellStart"/>
+      <w:r>
+        <w:t>Arduino’s</w:t>
+      </w:r>
+      <w:proofErr w:type="spellEnd"/>
+    </w:p>
+    <w:p>
+      <w:pPr>
+        <w:pStyle w:val="Lijstalinea"/>
+        <w:numPr>
+          <w:ilvl w:val="1"/>
+          <w:numId w:val="2"/>
+        </w:numPr>
+      </w:pPr>
+      <w:proofErr w:type="spellStart"/>
+      <w:r>
+        <w:t>Wirelles</w:t>
+      </w:r>
+      <w:proofErr w:type="spellEnd"/>
+      <w:r>
+        <w:t xml:space="preserve"> </w:t>
+      </w:r>
+      <w:proofErr w:type="spellStart"/>
+      <w:r>
+        <w:t>connection</w:t>
+      </w:r>
+      <w:proofErr w:type="spellEnd"/>
+    </w:p>
+    <w:p>
+      <w:pPr>
+        <w:pStyle w:val="Lijstalinea"/>
+        <w:numPr>
+          <w:ilvl w:val="1"/>
+          <w:numId w:val="2"/>
+        </w:numPr>
+      </w:pPr>
+      <w:proofErr w:type="spellStart"/>
+      <w:r>
+        <w:t>Wired</w:t>
+      </w:r>
+      <w:proofErr w:type="spellEnd"/>
+      <w:r>
+        <w:t xml:space="preserve"> </w:t>
+      </w:r>
+      <w:proofErr w:type="spellStart"/>
+      <w:r>
+        <w:t>connection</w:t>
+      </w:r>
+      <w:proofErr w:type="spellEnd"/>
+    </w:p>
+    <w:p>
+      <w:pPr>
+        <w:pStyle w:val="Lijstalinea"/>
+        <w:numPr>
+          <w:ilvl w:val="0"/>
+          <w:numId w:val="2"/>
+        </w:numPr>
+      </w:pPr>
+      <w:r>
+        <w:t xml:space="preserve">Read the </w:t>
+      </w:r>
+      <w:proofErr w:type="spellStart"/>
+      <w:r>
+        <w:t>photo’s</w:t>
+      </w:r>
+      <w:proofErr w:type="spellEnd"/>
+      <w:r>
+        <w:t xml:space="preserve"> </w:t>
+      </w:r>
+      <w:proofErr w:type="spellStart"/>
+      <w:r>
+        <w:t>from</w:t>
+      </w:r>
+      <w:proofErr w:type="spellEnd"/>
+      <w:r>
+        <w:t xml:space="preserve"> the camera</w:t>
+      </w:r>
+    </w:p>
+    <w:p>
+      <w:pPr>
+        <w:pStyle w:val="Lijstalinea"/>
+        <w:numPr>
+          <w:ilvl w:val="0"/>
+          <w:numId w:val="2"/>
+        </w:numPr>
+      </w:pPr>
+      <w:proofErr w:type="spellStart"/>
+      <w:r>
+        <w:t>Send</w:t>
+      </w:r>
+      <w:proofErr w:type="spellEnd"/>
+      <w:r>
+        <w:t xml:space="preserve"> the </w:t>
+      </w:r>
+      <w:proofErr w:type="spellStart"/>
+      <w:r>
+        <w:t>photo’s</w:t>
+      </w:r>
+      <w:proofErr w:type="spellEnd"/>
+      <w:r>
+        <w:t xml:space="preserve"> </w:t>
+      </w:r>
+      <w:proofErr w:type="spellStart"/>
+      <w:r>
+        <w:t>to</w:t>
+      </w:r>
+      <w:proofErr w:type="spellEnd"/>
+      <w:r>
+        <w:t xml:space="preserve"> the server</w:t>
+      </w:r>
+    </w:p>
+    <w:p>
+      <w:r>
+        <w:br w:type="page"/>
+      </w:r>
+    </w:p>
+    <w:p>
+      <w:pPr>
+        <w:pStyle w:val="Kop1"/>
         <w:jc w:val="center"/>
       </w:pPr>
       <w:r>
+        <w:lastRenderedPageBreak/>
         <w:t>20/11/2014</w:t>
       </w:r>
     </w:p>
     <w:p>
       <w:r>
+        <w:rPr>
+          <w:b/>
+        </w:rPr>
+        <w:t xml:space="preserve">NE: </w:t>
+      </w:r>
+      <w:r>
         <w:t xml:space="preserve">Christian legde ons de eerste stappen uit van het project, door een eerste opstelling </w:t>
       </w:r>
       <w:r>
@@ -235,18 +815,351 @@
     </w:p>
     <w:p>
       <w:r>
-        <w:t>Verder werden de project doelstellin</w:t>
-      </w:r>
-      <w:bookmarkStart w:id="0" w:name="_GoBack"/>
-      <w:bookmarkEnd w:id="0"/>
-      <w:r>
-        <w:t>gen</w:t>
+        <w:rPr>
+          <w:b/>
+        </w:rPr>
+        <w:t xml:space="preserve">EN: </w:t>
+      </w:r>
+      <w:r>
+        <w:t xml:space="preserve">Christian </w:t>
+      </w:r>
+      <w:proofErr w:type="spellStart"/>
+      <w:r>
+        <w:t>explained</w:t>
+      </w:r>
+      <w:proofErr w:type="spellEnd"/>
+      <w:r>
+        <w:t xml:space="preserve"> the first steps </w:t>
+      </w:r>
+      <w:proofErr w:type="spellStart"/>
+      <w:r>
+        <w:t>from</w:t>
+      </w:r>
+      <w:proofErr w:type="spellEnd"/>
+      <w:r>
+        <w:t xml:space="preserve"> the project </w:t>
+      </w:r>
+      <w:proofErr w:type="spellStart"/>
+      <w:r>
+        <w:t>to</w:t>
+      </w:r>
+      <w:proofErr w:type="spellEnd"/>
+      <w:r>
+        <w:t xml:space="preserve"> </w:t>
+      </w:r>
+      <w:proofErr w:type="spellStart"/>
+      <w:r>
+        <w:t>us</w:t>
+      </w:r>
+      <w:proofErr w:type="spellEnd"/>
+      <w:r>
+        <w:t xml:space="preserve">, </w:t>
+      </w:r>
+      <w:proofErr w:type="spellStart"/>
+      <w:r>
+        <w:t>by</w:t>
+      </w:r>
+      <w:proofErr w:type="spellEnd"/>
+      <w:r>
+        <w:t xml:space="preserve"> making </w:t>
+      </w:r>
+      <w:proofErr w:type="spellStart"/>
+      <w:r>
+        <w:t>an</w:t>
+      </w:r>
+      <w:proofErr w:type="spellEnd"/>
+      <w:r>
+        <w:t xml:space="preserve"> </w:t>
+      </w:r>
+      <w:proofErr w:type="spellStart"/>
+      <w:r>
+        <w:t>alignment</w:t>
+      </w:r>
+      <w:proofErr w:type="spellEnd"/>
+      <w:r>
+        <w:t xml:space="preserve"> </w:t>
+      </w:r>
+      <w:proofErr w:type="spellStart"/>
+      <w:r>
+        <w:t>for</w:t>
+      </w:r>
+      <w:proofErr w:type="spellEnd"/>
+      <w:r>
+        <w:t xml:space="preserve"> highspeed </w:t>
+      </w:r>
+      <w:proofErr w:type="spellStart"/>
+      <w:r>
+        <w:t>photography</w:t>
+      </w:r>
+      <w:proofErr w:type="spellEnd"/>
+      <w:r>
+        <w:t xml:space="preserve">. The </w:t>
+      </w:r>
+      <w:proofErr w:type="spellStart"/>
+      <w:r>
+        <w:t>alignment</w:t>
+      </w:r>
+      <w:proofErr w:type="spellEnd"/>
+      <w:r>
+        <w:t xml:space="preserve"> </w:t>
+      </w:r>
+      <w:proofErr w:type="spellStart"/>
+      <w:r>
+        <w:t>existed</w:t>
+      </w:r>
+      <w:proofErr w:type="spellEnd"/>
+      <w:r>
+        <w:t xml:space="preserve"> </w:t>
+      </w:r>
+      <w:proofErr w:type="spellStart"/>
+      <w:r>
+        <w:t>from</w:t>
+      </w:r>
+      <w:proofErr w:type="spellEnd"/>
+      <w:r>
+        <w:t xml:space="preserve"> </w:t>
+      </w:r>
+      <w:proofErr w:type="spellStart"/>
+      <w:r>
+        <w:t>an</w:t>
+      </w:r>
+      <w:proofErr w:type="spellEnd"/>
+      <w:r>
+        <w:t xml:space="preserve"> </w:t>
+      </w:r>
+      <w:proofErr w:type="spellStart"/>
+      <w:r>
+        <w:t>Arduino</w:t>
+      </w:r>
+      <w:proofErr w:type="spellEnd"/>
+      <w:r>
+        <w:t>, a camer</w:t>
+      </w:r>
+      <w:r>
+        <w:t>a</w:t>
+      </w:r>
+      <w:r>
+        <w:t xml:space="preserve">, a laser &amp; a sensor </w:t>
+      </w:r>
+      <w:proofErr w:type="spellStart"/>
+      <w:r>
+        <w:t>which</w:t>
+      </w:r>
+      <w:proofErr w:type="spellEnd"/>
+      <w:r>
+        <w:t xml:space="preserve"> are </w:t>
+      </w:r>
+      <w:proofErr w:type="spellStart"/>
+      <w:r>
+        <w:t>all</w:t>
+      </w:r>
+      <w:proofErr w:type="spellEnd"/>
+      <w:r>
+        <w:t xml:space="preserve"> </w:t>
+      </w:r>
+      <w:proofErr w:type="spellStart"/>
+      <w:r>
+        <w:t>connected</w:t>
+      </w:r>
+      <w:proofErr w:type="spellEnd"/>
+      <w:r>
+        <w:t xml:space="preserve">. </w:t>
+      </w:r>
+      <w:proofErr w:type="spellStart"/>
+      <w:r>
+        <w:t>If</w:t>
+      </w:r>
+      <w:proofErr w:type="spellEnd"/>
+      <w:r>
+        <w:t xml:space="preserve"> the laser </w:t>
+      </w:r>
+      <w:proofErr w:type="spellStart"/>
+      <w:r>
+        <w:t>beam</w:t>
+      </w:r>
+      <w:proofErr w:type="spellEnd"/>
+      <w:r>
+        <w:t xml:space="preserve"> was </w:t>
+      </w:r>
+      <w:proofErr w:type="spellStart"/>
+      <w:r>
+        <w:t>broken</w:t>
+      </w:r>
+      <w:proofErr w:type="spellEnd"/>
+      <w:r>
+        <w:t xml:space="preserve"> </w:t>
+      </w:r>
+      <w:proofErr w:type="spellStart"/>
+      <w:r>
+        <w:t>by</w:t>
+      </w:r>
+      <w:proofErr w:type="spellEnd"/>
+      <w:r>
+        <w:t xml:space="preserve"> a </w:t>
+      </w:r>
+      <w:proofErr w:type="spellStart"/>
+      <w:r>
+        <w:t>solid</w:t>
+      </w:r>
+      <w:proofErr w:type="spellEnd"/>
+      <w:r>
+        <w:t xml:space="preserve"> object the </w:t>
+      </w:r>
+      <w:proofErr w:type="spellStart"/>
+      <w:r>
+        <w:t>shutter</w:t>
+      </w:r>
+      <w:proofErr w:type="spellEnd"/>
+      <w:r>
+        <w:t xml:space="preserve"> </w:t>
+      </w:r>
+      <w:proofErr w:type="spellStart"/>
+      <w:r>
+        <w:t>realease</w:t>
+      </w:r>
+      <w:proofErr w:type="spellEnd"/>
+      <w:r>
+        <w:t xml:space="preserve"> was </w:t>
+      </w:r>
+      <w:proofErr w:type="spellStart"/>
+      <w:r>
+        <w:t>triggered</w:t>
+      </w:r>
+      <w:proofErr w:type="spellEnd"/>
+      <w:r>
+        <w:t xml:space="preserve">. It </w:t>
+      </w:r>
+      <w:proofErr w:type="spellStart"/>
+      <w:r>
+        <w:t>got</w:t>
+      </w:r>
+      <w:proofErr w:type="spellEnd"/>
+      <w:r>
+        <w:t xml:space="preserve"> </w:t>
+      </w:r>
+      <w:proofErr w:type="spellStart"/>
+      <w:r>
+        <w:t>clear</w:t>
+      </w:r>
+      <w:proofErr w:type="spellEnd"/>
+      <w:r>
+        <w:t xml:space="preserve"> on </w:t>
+      </w:r>
+      <w:proofErr w:type="spellStart"/>
+      <w:r>
+        <w:t>how</w:t>
+      </w:r>
+      <w:proofErr w:type="spellEnd"/>
+      <w:r>
+        <w:t xml:space="preserve"> </w:t>
+      </w:r>
+      <w:proofErr w:type="spellStart"/>
+      <w:r>
+        <w:t>sensitive</w:t>
+      </w:r>
+      <w:proofErr w:type="spellEnd"/>
+      <w:r>
+        <w:t xml:space="preserve"> the alignement is &amp; </w:t>
+      </w:r>
+      <w:proofErr w:type="spellStart"/>
+      <w:r>
+        <w:t>how</w:t>
+      </w:r>
+      <w:proofErr w:type="spellEnd"/>
+      <w:r>
+        <w:t xml:space="preserve"> the </w:t>
+      </w:r>
+      <w:proofErr w:type="spellStart"/>
+      <w:r>
+        <w:t>estimation</w:t>
+      </w:r>
+      <w:proofErr w:type="spellEnd"/>
+      <w:r>
+        <w:t xml:space="preserve"> </w:t>
+      </w:r>
+      <w:proofErr w:type="spellStart"/>
+      <w:r>
+        <w:t>when</w:t>
+      </w:r>
+      <w:proofErr w:type="spellEnd"/>
+      <w:r>
+        <w:t xml:space="preserve"> the camera had </w:t>
+      </w:r>
+      <w:proofErr w:type="spellStart"/>
+      <w:r>
+        <w:t>to</w:t>
+      </w:r>
+      <w:proofErr w:type="spellEnd"/>
+      <w:r>
+        <w:t xml:space="preserve"> </w:t>
+      </w:r>
+      <w:proofErr w:type="spellStart"/>
+      <w:r>
+        <w:t>be</w:t>
+      </w:r>
+      <w:proofErr w:type="spellEnd"/>
+      <w:r>
+        <w:t xml:space="preserve"> trigger was </w:t>
+      </w:r>
+      <w:proofErr w:type="spellStart"/>
+      <w:r>
+        <w:t>crucial</w:t>
+      </w:r>
+      <w:proofErr w:type="spellEnd"/>
+      <w:r>
+        <w:t>.</w:t>
+      </w:r>
+    </w:p>
+    <w:p>
+      <w:r>
+        <w:rPr>
+          <w:b/>
+        </w:rPr>
+        <w:t xml:space="preserve">NE: </w:t>
+      </w:r>
+      <w:r>
+        <w:t>Verder werden de project doelstellingen</w:t>
       </w:r>
       <w:r>
         <w:t xml:space="preserve"> uitgediept </w:t>
       </w:r>
       <w:r>
         <w:t>en hebben we een visueel schema opgebouwd:</w:t>
+      </w:r>
+    </w:p>
+    <w:p>
+      <w:r>
+        <w:rPr>
+          <w:b/>
+        </w:rPr>
+        <w:t xml:space="preserve">EN: </w:t>
+      </w:r>
+      <w:r>
+        <w:t xml:space="preserve">Next we </w:t>
+      </w:r>
+      <w:proofErr w:type="spellStart"/>
+      <w:r>
+        <w:t>drew</w:t>
+      </w:r>
+      <w:proofErr w:type="spellEnd"/>
+      <w:r>
+        <w:t xml:space="preserve"> up a </w:t>
+      </w:r>
+      <w:proofErr w:type="spellStart"/>
+      <w:r>
+        <w:t>visual</w:t>
+      </w:r>
+      <w:proofErr w:type="spellEnd"/>
+      <w:r>
+        <w:t xml:space="preserve"> </w:t>
+      </w:r>
+      <w:proofErr w:type="spellStart"/>
+      <w:r>
+        <w:t>connection</w:t>
+      </w:r>
+      <w:proofErr w:type="spellEnd"/>
+      <w:r>
+        <w:t xml:space="preserve"> schema:</w:t>
       </w:r>
     </w:p>
     <w:p>
@@ -309,69 +1222,258 @@
     </w:p>
     <w:p>
       <w:r>
+        <w:rPr>
+          <w:b/>
+        </w:rPr>
+        <w:t xml:space="preserve">NE: </w:t>
+      </w:r>
+      <w:r>
+        <w:t>Hierop volgend zijn</w:t>
+      </w:r>
+      <w:r>
+        <w:t xml:space="preserve"> </w:t>
+      </w:r>
+      <w:r>
+        <w:t>we opzoek</w:t>
+      </w:r>
+      <w:r>
+        <w:t xml:space="preserve"> gegaan om een manier om </w:t>
+      </w:r>
+      <w:r>
+        <w:t xml:space="preserve">foto’s van de camera </w:t>
+      </w:r>
+      <w:r>
+        <w:t>te</w:t>
+      </w:r>
+      <w:r>
+        <w:t xml:space="preserve"> lezen zonder dat de </w:t>
+      </w:r>
+      <w:r>
+        <w:t>geheugenkaart uit de camera verwijdert wordt</w:t>
+      </w:r>
+      <w:r>
+        <w:t>. De uitwerking van dit deel van het project kan mogelijk gemaakt worden met de biblioth</w:t>
+      </w:r>
+      <w:r>
+        <w:t xml:space="preserve">eek: </w:t>
+      </w:r>
+      <w:r>
+        <w:t xml:space="preserve">gphoto2 en de applicatie die hierop gebaseerd is: </w:t>
+      </w:r>
+      <w:proofErr w:type="spellStart"/>
+      <w:r>
+        <w:t>gtkam</w:t>
+      </w:r>
+      <w:proofErr w:type="spellEnd"/>
+      <w:r>
+        <w:t xml:space="preserve">. Dit programma </w:t>
+      </w:r>
+      <w:r>
+        <w:t>kunnen we draaien</w:t>
+      </w:r>
+      <w:r>
+        <w:t xml:space="preserve"> op </w:t>
+      </w:r>
+      <w:r>
+        <w:t>een</w:t>
+      </w:r>
+      <w:r>
+        <w:t xml:space="preserve"> </w:t>
+      </w:r>
+      <w:proofErr w:type="spellStart"/>
+      <w:r>
+        <w:t>RaspberryPi</w:t>
+      </w:r>
+      <w:proofErr w:type="spellEnd"/>
+      <w:r>
+        <w:t>. Dit is niet in de praktijk getest omdat we het nodige materiaal niet ter beschikking hadden.</w:t>
+      </w:r>
+    </w:p>
+    <w:p>
+      <w:r>
+        <w:rPr>
+          <w:b/>
+        </w:rPr>
+        <w:t xml:space="preserve">EN: </w:t>
+      </w:r>
+      <w:proofErr w:type="spellStart"/>
+      <w:r>
+        <w:t>Here</w:t>
+      </w:r>
+      <w:proofErr w:type="spellEnd"/>
+      <w:r>
+        <w:t xml:space="preserve"> </w:t>
+      </w:r>
+      <w:proofErr w:type="spellStart"/>
+      <w:r>
+        <w:t>after</w:t>
+      </w:r>
+      <w:proofErr w:type="spellEnd"/>
+      <w:r>
+        <w:t xml:space="preserve"> we </w:t>
+      </w:r>
+      <w:proofErr w:type="spellStart"/>
+      <w:r>
+        <w:t>started</w:t>
+      </w:r>
+      <w:proofErr w:type="spellEnd"/>
+      <w:r>
+        <w:t xml:space="preserve"> </w:t>
+      </w:r>
+      <w:proofErr w:type="spellStart"/>
+      <w:r>
+        <w:t>researching</w:t>
+      </w:r>
+      <w:proofErr w:type="spellEnd"/>
+      <w:r>
+        <w:t xml:space="preserve"> on the </w:t>
+      </w:r>
+      <w:proofErr w:type="spellStart"/>
+      <w:r>
+        <w:t>possiblities</w:t>
+      </w:r>
+      <w:proofErr w:type="spellEnd"/>
+      <w:r>
+        <w:t xml:space="preserve"> </w:t>
+      </w:r>
+      <w:proofErr w:type="spellStart"/>
+      <w:r>
+        <w:t>for</w:t>
+      </w:r>
+      <w:proofErr w:type="spellEnd"/>
+      <w:r>
+        <w:t xml:space="preserve"> reading the picture </w:t>
+      </w:r>
+      <w:proofErr w:type="spellStart"/>
+      <w:r>
+        <w:t>from</w:t>
+      </w:r>
+      <w:proofErr w:type="spellEnd"/>
+      <w:r>
+        <w:t xml:space="preserve"> the camera without </w:t>
+      </w:r>
+      <w:proofErr w:type="spellStart"/>
+      <w:r>
+        <w:t>removing</w:t>
+      </w:r>
+      <w:proofErr w:type="spellEnd"/>
+      <w:r>
+        <w:t xml:space="preserve"> the </w:t>
+      </w:r>
+      <w:proofErr w:type="spellStart"/>
+      <w:r>
+        <w:t>SDcard</w:t>
+      </w:r>
+      <w:proofErr w:type="spellEnd"/>
+      <w:r>
+        <w:t xml:space="preserve"> </w:t>
+      </w:r>
+      <w:proofErr w:type="spellStart"/>
+      <w:r>
+        <w:t>from</w:t>
+      </w:r>
+      <w:proofErr w:type="spellEnd"/>
+      <w:r>
+        <w:t xml:space="preserve"> the slot. We found a </w:t>
+      </w:r>
+      <w:proofErr w:type="spellStart"/>
+      <w:r>
+        <w:t>library</w:t>
+      </w:r>
+      <w:proofErr w:type="spellEnd"/>
+      <w:r>
+        <w:t xml:space="preserve"> </w:t>
+      </w:r>
+      <w:proofErr w:type="spellStart"/>
+      <w:r>
+        <w:t>which</w:t>
+      </w:r>
+      <w:proofErr w:type="spellEnd"/>
+      <w:r>
+        <w:t xml:space="preserve"> </w:t>
+      </w:r>
+      <w:proofErr w:type="spellStart"/>
+      <w:r>
+        <w:t>gives</w:t>
+      </w:r>
+      <w:proofErr w:type="spellEnd"/>
+      <w:r>
+        <w:t xml:space="preserve"> </w:t>
+      </w:r>
+      <w:proofErr w:type="spellStart"/>
+      <w:r>
+        <w:t>us</w:t>
+      </w:r>
+      <w:proofErr w:type="spellEnd"/>
+      <w:r>
+        <w:t xml:space="preserve"> the </w:t>
+      </w:r>
+      <w:proofErr w:type="spellStart"/>
+      <w:r>
+        <w:t>possibilities</w:t>
+      </w:r>
+      <w:proofErr w:type="spellEnd"/>
+      <w:r>
+        <w:t xml:space="preserve"> </w:t>
+      </w:r>
+      <w:proofErr w:type="spellStart"/>
+      <w:r>
+        <w:t>for</w:t>
+      </w:r>
+      <w:proofErr w:type="spellEnd"/>
+      <w:r>
+        <w:t xml:space="preserve"> </w:t>
+      </w:r>
+      <w:proofErr w:type="spellStart"/>
+      <w:r>
+        <w:t>this</w:t>
+      </w:r>
+      <w:proofErr w:type="spellEnd"/>
+      <w:r>
+        <w:t xml:space="preserve">: gphoto2. We </w:t>
+      </w:r>
+      <w:proofErr w:type="spellStart"/>
+      <w:r>
+        <w:t>could</w:t>
+      </w:r>
+      <w:proofErr w:type="spellEnd"/>
+      <w:r>
+        <w:t xml:space="preserve"> </w:t>
+      </w:r>
+      <w:proofErr w:type="spellStart"/>
+      <w:r>
+        <w:t>succesfully</w:t>
+      </w:r>
+      <w:proofErr w:type="spellEnd"/>
+      <w:r>
+        <w:t xml:space="preserve"> run </w:t>
+      </w:r>
+      <w:proofErr w:type="spellStart"/>
+      <w:r>
+        <w:t>this</w:t>
+      </w:r>
+      <w:proofErr w:type="spellEnd"/>
+      <w:r>
+        <w:t xml:space="preserve"> on a </w:t>
+      </w:r>
+      <w:proofErr w:type="spellStart"/>
+      <w:r>
+        <w:t>RaspberryPi</w:t>
+      </w:r>
+      <w:proofErr w:type="spellEnd"/>
+      <w:r>
+        <w:t>.</w:t>
+      </w:r>
+    </w:p>
+    <w:p/>
+    <w:p>
+      <w:r>
+        <w:rPr>
+          <w:b/>
+        </w:rPr>
         <w:lastRenderedPageBreak/>
-        <w:t>Hierop volgend zijn</w:t>
-      </w:r>
-      <w:r>
-        <w:t xml:space="preserve"> </w:t>
-      </w:r>
-      <w:r>
-        <w:t>we opzoek</w:t>
-      </w:r>
-      <w:r>
-        <w:t xml:space="preserve"> gegaan om een manier om </w:t>
-      </w:r>
-      <w:r>
-        <w:t xml:space="preserve">foto’s van de camera </w:t>
-      </w:r>
-      <w:r>
-        <w:t>te</w:t>
-      </w:r>
-      <w:r>
-        <w:t xml:space="preserve"> lezen zonder dat de </w:t>
-      </w:r>
-      <w:r>
-        <w:t>geheugenkaart uit de camera verwijdert wordt</w:t>
-      </w:r>
-      <w:r>
-        <w:t>. De uitwerking van dit deel van het project kan mogelijk gemaakt worden met de biblioth</w:t>
-      </w:r>
-      <w:r>
-        <w:t xml:space="preserve">eek: </w:t>
-      </w:r>
-      <w:r>
-        <w:t xml:space="preserve">gphoto2 en de applicatie die hierop gebaseerd is: </w:t>
-      </w:r>
-      <w:proofErr w:type="spellStart"/>
-      <w:r>
-        <w:t>gtkam</w:t>
-      </w:r>
-      <w:proofErr w:type="spellEnd"/>
-      <w:r>
-        <w:t xml:space="preserve">. Dit programma </w:t>
-      </w:r>
-      <w:r>
-        <w:t>kunnen we draaien</w:t>
-      </w:r>
-      <w:r>
-        <w:t xml:space="preserve"> op </w:t>
-      </w:r>
-      <w:r>
-        <w:t>een</w:t>
-      </w:r>
-      <w:r>
-        <w:t xml:space="preserve"> </w:t>
-      </w:r>
-      <w:proofErr w:type="spellStart"/>
-      <w:r>
-        <w:t>RaspberryPi</w:t>
-      </w:r>
-      <w:proofErr w:type="spellEnd"/>
-      <w:r>
-        <w:t>. Dit is niet in de praktijk getest omdat we het nodige materiaal niet ter beschikking hadden.</w:t>
-      </w:r>
-    </w:p>
-    <w:p>
+        <w:t xml:space="preserve">NE: </w:t>
+      </w:r>
       <w:r>
         <w:t xml:space="preserve">Achteraf zijn we gestart met onderzoek hoe we de </w:t>
       </w:r>
@@ -409,8 +1511,222 @@
       </w:r>
     </w:p>
     <w:p>
-      <w:r>
-        <w:t>Het ontvangen van data:</w:t>
+      <w:pPr>
+        <w:rPr>
+          <w:b/>
+        </w:rPr>
+      </w:pPr>
+      <w:r>
+        <w:rPr>
+          <w:b/>
+        </w:rPr>
+        <w:t xml:space="preserve">EN: </w:t>
+      </w:r>
+      <w:proofErr w:type="spellStart"/>
+      <w:r>
+        <w:t>Afterwards</w:t>
+      </w:r>
+      <w:proofErr w:type="spellEnd"/>
+      <w:r>
+        <w:t xml:space="preserve"> we </w:t>
+      </w:r>
+      <w:proofErr w:type="spellStart"/>
+      <w:r>
+        <w:t>started</w:t>
+      </w:r>
+      <w:proofErr w:type="spellEnd"/>
+      <w:r>
+        <w:t xml:space="preserve"> </w:t>
+      </w:r>
+      <w:proofErr w:type="spellStart"/>
+      <w:r>
+        <w:t>investigating</w:t>
+      </w:r>
+      <w:proofErr w:type="spellEnd"/>
+      <w:r>
+        <w:t xml:space="preserve"> on </w:t>
+      </w:r>
+      <w:proofErr w:type="spellStart"/>
+      <w:r>
+        <w:t>how</w:t>
+      </w:r>
+      <w:proofErr w:type="spellEnd"/>
+      <w:r>
+        <w:t xml:space="preserve"> we </w:t>
+      </w:r>
+      <w:proofErr w:type="spellStart"/>
+      <w:r>
+        <w:t>need</w:t>
+      </w:r>
+      <w:proofErr w:type="spellEnd"/>
+      <w:r>
+        <w:t xml:space="preserve"> </w:t>
+      </w:r>
+      <w:proofErr w:type="spellStart"/>
+      <w:r>
+        <w:t>to</w:t>
+      </w:r>
+      <w:proofErr w:type="spellEnd"/>
+      <w:r>
+        <w:t xml:space="preserve"> </w:t>
+      </w:r>
+      <w:proofErr w:type="spellStart"/>
+      <w:r>
+        <w:t>communicate</w:t>
+      </w:r>
+      <w:proofErr w:type="spellEnd"/>
+      <w:r>
+        <w:t xml:space="preserve"> </w:t>
+      </w:r>
+      <w:proofErr w:type="spellStart"/>
+      <w:r>
+        <w:t>between</w:t>
+      </w:r>
+      <w:proofErr w:type="spellEnd"/>
+      <w:r>
+        <w:t xml:space="preserve"> </w:t>
+      </w:r>
+      <w:proofErr w:type="spellStart"/>
+      <w:r>
+        <w:t>several</w:t>
+      </w:r>
+      <w:proofErr w:type="spellEnd"/>
+      <w:r>
+        <w:t xml:space="preserve"> </w:t>
+      </w:r>
+      <w:proofErr w:type="spellStart"/>
+      <w:r>
+        <w:t>Arduino’s</w:t>
+      </w:r>
+      <w:proofErr w:type="spellEnd"/>
+      <w:r>
+        <w:t xml:space="preserve">. We </w:t>
+      </w:r>
+      <w:proofErr w:type="spellStart"/>
+      <w:r>
+        <w:t>were</w:t>
+      </w:r>
+      <w:proofErr w:type="spellEnd"/>
+      <w:r>
+        <w:t xml:space="preserve"> </w:t>
+      </w:r>
+      <w:proofErr w:type="spellStart"/>
+      <w:r>
+        <w:t>able</w:t>
+      </w:r>
+      <w:proofErr w:type="spellEnd"/>
+      <w:r>
+        <w:t xml:space="preserve"> </w:t>
+      </w:r>
+      <w:proofErr w:type="spellStart"/>
+      <w:r>
+        <w:t>to</w:t>
+      </w:r>
+      <w:proofErr w:type="spellEnd"/>
+      <w:r>
+        <w:t xml:space="preserve"> </w:t>
+      </w:r>
+      <w:proofErr w:type="spellStart"/>
+      <w:r>
+        <w:t>succesfull</w:t>
+      </w:r>
+      <w:proofErr w:type="spellEnd"/>
+      <w:r>
+        <w:t xml:space="preserve"> </w:t>
+      </w:r>
+      <w:proofErr w:type="spellStart"/>
+      <w:r>
+        <w:t>connect</w:t>
+      </w:r>
+      <w:proofErr w:type="spellEnd"/>
+      <w:r>
+        <w:t xml:space="preserve"> </w:t>
+      </w:r>
+      <w:proofErr w:type="spellStart"/>
+      <w:r>
+        <w:t>one</w:t>
+      </w:r>
+      <w:proofErr w:type="spellEnd"/>
+      <w:r>
+        <w:t xml:space="preserve"> </w:t>
+      </w:r>
+      <w:proofErr w:type="spellStart"/>
+      <w:r>
+        <w:t>Arduino</w:t>
+      </w:r>
+      <w:proofErr w:type="spellEnd"/>
+      <w:r>
+        <w:t xml:space="preserve"> </w:t>
+      </w:r>
+      <w:proofErr w:type="spellStart"/>
+      <w:r>
+        <w:t>to</w:t>
+      </w:r>
+      <w:proofErr w:type="spellEnd"/>
+      <w:r>
+        <w:t xml:space="preserve"> </w:t>
+      </w:r>
+      <w:proofErr w:type="spellStart"/>
+      <w:r>
+        <w:t>another</w:t>
+      </w:r>
+      <w:proofErr w:type="spellEnd"/>
+      <w:r>
+        <w:t xml:space="preserve">, </w:t>
+      </w:r>
+      <w:proofErr w:type="spellStart"/>
+      <w:r>
+        <w:t>send</w:t>
+      </w:r>
+      <w:proofErr w:type="spellEnd"/>
+      <w:r>
+        <w:t xml:space="preserve"> &amp; </w:t>
+      </w:r>
+      <w:proofErr w:type="spellStart"/>
+      <w:r>
+        <w:t>receive</w:t>
+      </w:r>
+      <w:proofErr w:type="spellEnd"/>
+      <w:r>
+        <w:t xml:space="preserve"> data </w:t>
+      </w:r>
+      <w:proofErr w:type="spellStart"/>
+      <w:r>
+        <w:t>trough</w:t>
+      </w:r>
+      <w:proofErr w:type="spellEnd"/>
+      <w:r>
+        <w:t xml:space="preserve"> a </w:t>
+      </w:r>
+      <w:proofErr w:type="spellStart"/>
+      <w:r>
+        <w:t>wire</w:t>
+      </w:r>
+      <w:proofErr w:type="spellEnd"/>
+      <w:r>
+        <w:t>.</w:t>
+      </w:r>
+    </w:p>
+    <w:p>
+      <w:r>
+        <w:rPr>
+          <w:b/>
+        </w:rPr>
+        <w:t xml:space="preserve">File 1 – </w:t>
+      </w:r>
+      <w:proofErr w:type="spellStart"/>
+      <w:r>
+        <w:rPr>
+          <w:b/>
+        </w:rPr>
+        <w:t>receiving</w:t>
+      </w:r>
+      <w:proofErr w:type="spellEnd"/>
+      <w:r>
+        <w:rPr>
+          <w:b/>
+        </w:rPr>
+        <w:t xml:space="preserve"> data</w:t>
       </w:r>
     </w:p>
     <w:p>
@@ -1563,7 +2879,7 @@
     </w:p>
     <w:p>
       <w:pPr>
-        <w:spacing w:after="0" w:line="240" w:lineRule="auto"/>
+        <w:pStyle w:val="Geenafstand"/>
         <w:rPr>
           <w:rFonts w:ascii="Times New Roman" w:eastAsia="Times New Roman" w:hAnsi="Times New Roman" w:cs="Times New Roman"/>
           <w:sz w:val="24"/>
@@ -1581,10 +2897,36 @@
       </w:pPr>
       <w:r>
         <w:rPr>
+          <w:b/>
           <w:lang w:eastAsia="nl-BE"/>
         </w:rPr>
-        <w:t>Het verzenden van data:</w:t>
-      </w:r>
+        <w:t xml:space="preserve">File 2 – </w:t>
+      </w:r>
+      <w:proofErr w:type="spellStart"/>
+      <w:r>
+        <w:rPr>
+          <w:b/>
+          <w:lang w:eastAsia="nl-BE"/>
+        </w:rPr>
+        <w:t>transmitting</w:t>
+      </w:r>
+      <w:proofErr w:type="spellEnd"/>
+      <w:r>
+        <w:rPr>
+          <w:b/>
+          <w:lang w:eastAsia="nl-BE"/>
+        </w:rPr>
+        <w:t xml:space="preserve"> </w:t>
+      </w:r>
+      <w:proofErr w:type="spellStart"/>
+      <w:r>
+        <w:rPr>
+          <w:b/>
+          <w:lang w:eastAsia="nl-BE"/>
+        </w:rPr>
+        <w:t>signals</w:t>
+      </w:r>
+      <w:proofErr w:type="spellEnd"/>
     </w:p>
     <w:p>
       <w:pPr>
@@ -3184,7 +4526,6 @@
           <w:szCs w:val="18"/>
           <w:lang w:val="en-US" w:eastAsia="nl-BE"/>
         </w:rPr>
-        <w:lastRenderedPageBreak/>
         <w:t> </w:t>
       </w:r>
       <w:proofErr w:type="spellStart"/>
@@ -3487,6 +4828,7 @@
           <w:szCs w:val="18"/>
           <w:lang w:val="en-US" w:eastAsia="nl-BE"/>
         </w:rPr>
+        <w:lastRenderedPageBreak/>
         <w:t> </w:t>
       </w:r>
       <w:proofErr w:type="spellStart"/>
@@ -3729,8 +5071,100 @@
       </w:pPr>
     </w:lvl>
   </w:abstractNum>
+  <w:abstractNum w:abstractNumId="1">
+    <w:nsid w:val="31682F13"/>
+    <w:multiLevelType w:val="hybridMultilevel"/>
+    <w:tmpl w:val="EC86677A"/>
+    <w:lvl w:ilvl="0" w:tplc="08130011">
+      <w:start w:val="1"/>
+      <w:numFmt w:val="decimal"/>
+      <w:lvlText w:val="%1)"/>
+      <w:lvlJc w:val="left"/>
+      <w:pPr>
+        <w:ind w:left="720" w:hanging="360"/>
+      </w:pPr>
+      <w:rPr>
+        <w:rFonts w:hint="default"/>
+      </w:rPr>
+    </w:lvl>
+    <w:lvl w:ilvl="1" w:tplc="08130019">
+      <w:start w:val="1"/>
+      <w:numFmt w:val="lowerLetter"/>
+      <w:lvlText w:val="%2."/>
+      <w:lvlJc w:val="left"/>
+      <w:pPr>
+        <w:ind w:left="1440" w:hanging="360"/>
+      </w:pPr>
+    </w:lvl>
+    <w:lvl w:ilvl="2" w:tplc="0813001B" w:tentative="1">
+      <w:start w:val="1"/>
+      <w:numFmt w:val="lowerRoman"/>
+      <w:lvlText w:val="%3."/>
+      <w:lvlJc w:val="right"/>
+      <w:pPr>
+        <w:ind w:left="2160" w:hanging="180"/>
+      </w:pPr>
+    </w:lvl>
+    <w:lvl w:ilvl="3" w:tplc="0813000F" w:tentative="1">
+      <w:start w:val="1"/>
+      <w:numFmt w:val="decimal"/>
+      <w:lvlText w:val="%4."/>
+      <w:lvlJc w:val="left"/>
+      <w:pPr>
+        <w:ind w:left="2880" w:hanging="360"/>
+      </w:pPr>
+    </w:lvl>
+    <w:lvl w:ilvl="4" w:tplc="08130019" w:tentative="1">
+      <w:start w:val="1"/>
+      <w:numFmt w:val="lowerLetter"/>
+      <w:lvlText w:val="%5."/>
+      <w:lvlJc w:val="left"/>
+      <w:pPr>
+        <w:ind w:left="3600" w:hanging="360"/>
+      </w:pPr>
+    </w:lvl>
+    <w:lvl w:ilvl="5" w:tplc="0813001B" w:tentative="1">
+      <w:start w:val="1"/>
+      <w:numFmt w:val="lowerRoman"/>
+      <w:lvlText w:val="%6."/>
+      <w:lvlJc w:val="right"/>
+      <w:pPr>
+        <w:ind w:left="4320" w:hanging="180"/>
+      </w:pPr>
+    </w:lvl>
+    <w:lvl w:ilvl="6" w:tplc="0813000F" w:tentative="1">
+      <w:start w:val="1"/>
+      <w:numFmt w:val="decimal"/>
+      <w:lvlText w:val="%7."/>
+      <w:lvlJc w:val="left"/>
+      <w:pPr>
+        <w:ind w:left="5040" w:hanging="360"/>
+      </w:pPr>
+    </w:lvl>
+    <w:lvl w:ilvl="7" w:tplc="08130019" w:tentative="1">
+      <w:start w:val="1"/>
+      <w:numFmt w:val="lowerLetter"/>
+      <w:lvlText w:val="%8."/>
+      <w:lvlJc w:val="left"/>
+      <w:pPr>
+        <w:ind w:left="5760" w:hanging="360"/>
+      </w:pPr>
+    </w:lvl>
+    <w:lvl w:ilvl="8" w:tplc="0813001B" w:tentative="1">
+      <w:start w:val="1"/>
+      <w:numFmt w:val="lowerRoman"/>
+      <w:lvlText w:val="%9."/>
+      <w:lvlJc w:val="right"/>
+      <w:pPr>
+        <w:ind w:left="6480" w:hanging="180"/>
+      </w:pPr>
+    </w:lvl>
+  </w:abstractNum>
   <w:num w:numId="1">
     <w:abstractNumId w:val="0"/>
+  </w:num>
+  <w:num w:numId="2">
+    <w:abstractNumId w:val="1"/>
   </w:num>
 </w:numbering>
 </file>
@@ -3740,15 +5174,15 @@
   <w:docDefaults>
     <w:rPrDefault>
       <w:rPr>
-        <w:rFonts w:asciiTheme="minorHAnsi" w:eastAsiaTheme="minorHAnsi" w:hAnsiTheme="minorHAnsi" w:cstheme="minorBidi"/>
-        <w:sz w:val="22"/>
-        <w:szCs w:val="22"/>
+        <w:rFonts w:asciiTheme="minorHAnsi" w:eastAsiaTheme="minorEastAsia" w:hAnsiTheme="minorHAnsi" w:cstheme="minorBidi"/>
+        <w:sz w:val="21"/>
+        <w:szCs w:val="21"/>
         <w:lang w:val="nl-BE" w:eastAsia="en-US" w:bidi="ar-SA"/>
       </w:rPr>
     </w:rPrDefault>
     <w:pPrDefault>
       <w:pPr>
-        <w:spacing w:after="160" w:line="259" w:lineRule="auto"/>
+        <w:spacing w:after="200" w:line="288" w:lineRule="auto"/>
       </w:pPr>
     </w:pPrDefault>
   </w:docDefaults>
@@ -4128,6 +5562,217 @@
   <w:style w:type="paragraph" w:default="1" w:styleId="Standaard">
     <w:name w:val="Normal"/>
     <w:qFormat/>
+    <w:rsid w:val="000C14ED"/>
+  </w:style>
+  <w:style w:type="paragraph" w:styleId="Kop1">
+    <w:name w:val="heading 1"/>
+    <w:basedOn w:val="Standaard"/>
+    <w:next w:val="Standaard"/>
+    <w:link w:val="Kop1Char"/>
+    <w:uiPriority w:val="9"/>
+    <w:qFormat/>
+    <w:rsid w:val="000C14ED"/>
+    <w:pPr>
+      <w:keepNext/>
+      <w:keepLines/>
+      <w:spacing w:before="360" w:after="40" w:line="240" w:lineRule="auto"/>
+      <w:outlineLvl w:val="0"/>
+    </w:pPr>
+    <w:rPr>
+      <w:rFonts w:asciiTheme="majorHAnsi" w:eastAsiaTheme="majorEastAsia" w:hAnsiTheme="majorHAnsi" w:cstheme="majorBidi"/>
+      <w:color w:val="538135" w:themeColor="accent6" w:themeShade="BF"/>
+      <w:sz w:val="40"/>
+      <w:szCs w:val="40"/>
+    </w:rPr>
+  </w:style>
+  <w:style w:type="paragraph" w:styleId="Kop2">
+    <w:name w:val="heading 2"/>
+    <w:basedOn w:val="Standaard"/>
+    <w:next w:val="Standaard"/>
+    <w:link w:val="Kop2Char"/>
+    <w:uiPriority w:val="9"/>
+    <w:unhideWhenUsed/>
+    <w:qFormat/>
+    <w:rsid w:val="000C14ED"/>
+    <w:pPr>
+      <w:keepNext/>
+      <w:keepLines/>
+      <w:spacing w:before="80" w:after="0" w:line="240" w:lineRule="auto"/>
+      <w:outlineLvl w:val="1"/>
+    </w:pPr>
+    <w:rPr>
+      <w:rFonts w:asciiTheme="majorHAnsi" w:eastAsiaTheme="majorEastAsia" w:hAnsiTheme="majorHAnsi" w:cstheme="majorBidi"/>
+      <w:color w:val="538135" w:themeColor="accent6" w:themeShade="BF"/>
+      <w:sz w:val="28"/>
+      <w:szCs w:val="28"/>
+    </w:rPr>
+  </w:style>
+  <w:style w:type="paragraph" w:styleId="Kop3">
+    <w:name w:val="heading 3"/>
+    <w:basedOn w:val="Standaard"/>
+    <w:next w:val="Standaard"/>
+    <w:link w:val="Kop3Char"/>
+    <w:uiPriority w:val="9"/>
+    <w:semiHidden/>
+    <w:unhideWhenUsed/>
+    <w:qFormat/>
+    <w:rsid w:val="000C14ED"/>
+    <w:pPr>
+      <w:keepNext/>
+      <w:keepLines/>
+      <w:spacing w:before="80" w:after="0" w:line="240" w:lineRule="auto"/>
+      <w:outlineLvl w:val="2"/>
+    </w:pPr>
+    <w:rPr>
+      <w:rFonts w:asciiTheme="majorHAnsi" w:eastAsiaTheme="majorEastAsia" w:hAnsiTheme="majorHAnsi" w:cstheme="majorBidi"/>
+      <w:color w:val="538135" w:themeColor="accent6" w:themeShade="BF"/>
+      <w:sz w:val="24"/>
+      <w:szCs w:val="24"/>
+    </w:rPr>
+  </w:style>
+  <w:style w:type="paragraph" w:styleId="Kop4">
+    <w:name w:val="heading 4"/>
+    <w:basedOn w:val="Standaard"/>
+    <w:next w:val="Standaard"/>
+    <w:link w:val="Kop4Char"/>
+    <w:uiPriority w:val="9"/>
+    <w:semiHidden/>
+    <w:unhideWhenUsed/>
+    <w:qFormat/>
+    <w:rsid w:val="000C14ED"/>
+    <w:pPr>
+      <w:keepNext/>
+      <w:keepLines/>
+      <w:spacing w:before="80" w:after="0"/>
+      <w:outlineLvl w:val="3"/>
+    </w:pPr>
+    <w:rPr>
+      <w:rFonts w:asciiTheme="majorHAnsi" w:eastAsiaTheme="majorEastAsia" w:hAnsiTheme="majorHAnsi" w:cstheme="majorBidi"/>
+      <w:color w:val="70AD47" w:themeColor="accent6"/>
+      <w:sz w:val="22"/>
+      <w:szCs w:val="22"/>
+    </w:rPr>
+  </w:style>
+  <w:style w:type="paragraph" w:styleId="Kop5">
+    <w:name w:val="heading 5"/>
+    <w:basedOn w:val="Standaard"/>
+    <w:next w:val="Standaard"/>
+    <w:link w:val="Kop5Char"/>
+    <w:uiPriority w:val="9"/>
+    <w:semiHidden/>
+    <w:unhideWhenUsed/>
+    <w:qFormat/>
+    <w:rsid w:val="000C14ED"/>
+    <w:pPr>
+      <w:keepNext/>
+      <w:keepLines/>
+      <w:spacing w:before="40" w:after="0"/>
+      <w:outlineLvl w:val="4"/>
+    </w:pPr>
+    <w:rPr>
+      <w:rFonts w:asciiTheme="majorHAnsi" w:eastAsiaTheme="majorEastAsia" w:hAnsiTheme="majorHAnsi" w:cstheme="majorBidi"/>
+      <w:i/>
+      <w:iCs/>
+      <w:color w:val="70AD47" w:themeColor="accent6"/>
+      <w:sz w:val="22"/>
+      <w:szCs w:val="22"/>
+    </w:rPr>
+  </w:style>
+  <w:style w:type="paragraph" w:styleId="Kop6">
+    <w:name w:val="heading 6"/>
+    <w:basedOn w:val="Standaard"/>
+    <w:next w:val="Standaard"/>
+    <w:link w:val="Kop6Char"/>
+    <w:uiPriority w:val="9"/>
+    <w:semiHidden/>
+    <w:unhideWhenUsed/>
+    <w:qFormat/>
+    <w:rsid w:val="000C14ED"/>
+    <w:pPr>
+      <w:keepNext/>
+      <w:keepLines/>
+      <w:spacing w:before="40" w:after="0"/>
+      <w:outlineLvl w:val="5"/>
+    </w:pPr>
+    <w:rPr>
+      <w:rFonts w:asciiTheme="majorHAnsi" w:eastAsiaTheme="majorEastAsia" w:hAnsiTheme="majorHAnsi" w:cstheme="majorBidi"/>
+      <w:color w:val="70AD47" w:themeColor="accent6"/>
+    </w:rPr>
+  </w:style>
+  <w:style w:type="paragraph" w:styleId="Kop7">
+    <w:name w:val="heading 7"/>
+    <w:basedOn w:val="Standaard"/>
+    <w:next w:val="Standaard"/>
+    <w:link w:val="Kop7Char"/>
+    <w:uiPriority w:val="9"/>
+    <w:semiHidden/>
+    <w:unhideWhenUsed/>
+    <w:qFormat/>
+    <w:rsid w:val="000C14ED"/>
+    <w:pPr>
+      <w:keepNext/>
+      <w:keepLines/>
+      <w:spacing w:before="40" w:after="0"/>
+      <w:outlineLvl w:val="6"/>
+    </w:pPr>
+    <w:rPr>
+      <w:rFonts w:asciiTheme="majorHAnsi" w:eastAsiaTheme="majorEastAsia" w:hAnsiTheme="majorHAnsi" w:cstheme="majorBidi"/>
+      <w:b/>
+      <w:bCs/>
+      <w:color w:val="70AD47" w:themeColor="accent6"/>
+    </w:rPr>
+  </w:style>
+  <w:style w:type="paragraph" w:styleId="Kop8">
+    <w:name w:val="heading 8"/>
+    <w:basedOn w:val="Standaard"/>
+    <w:next w:val="Standaard"/>
+    <w:link w:val="Kop8Char"/>
+    <w:uiPriority w:val="9"/>
+    <w:semiHidden/>
+    <w:unhideWhenUsed/>
+    <w:qFormat/>
+    <w:rsid w:val="000C14ED"/>
+    <w:pPr>
+      <w:keepNext/>
+      <w:keepLines/>
+      <w:spacing w:before="40" w:after="0"/>
+      <w:outlineLvl w:val="7"/>
+    </w:pPr>
+    <w:rPr>
+      <w:rFonts w:asciiTheme="majorHAnsi" w:eastAsiaTheme="majorEastAsia" w:hAnsiTheme="majorHAnsi" w:cstheme="majorBidi"/>
+      <w:b/>
+      <w:bCs/>
+      <w:i/>
+      <w:iCs/>
+      <w:color w:val="70AD47" w:themeColor="accent6"/>
+      <w:sz w:val="20"/>
+      <w:szCs w:val="20"/>
+    </w:rPr>
+  </w:style>
+  <w:style w:type="paragraph" w:styleId="Kop9">
+    <w:name w:val="heading 9"/>
+    <w:basedOn w:val="Standaard"/>
+    <w:next w:val="Standaard"/>
+    <w:link w:val="Kop9Char"/>
+    <w:uiPriority w:val="9"/>
+    <w:semiHidden/>
+    <w:unhideWhenUsed/>
+    <w:qFormat/>
+    <w:rsid w:val="000C14ED"/>
+    <w:pPr>
+      <w:keepNext/>
+      <w:keepLines/>
+      <w:spacing w:before="40" w:after="0"/>
+      <w:outlineLvl w:val="8"/>
+    </w:pPr>
+    <w:rPr>
+      <w:rFonts w:asciiTheme="majorHAnsi" w:eastAsiaTheme="majorEastAsia" w:hAnsiTheme="majorHAnsi" w:cstheme="majorBidi"/>
+      <w:i/>
+      <w:iCs/>
+      <w:color w:val="70AD47" w:themeColor="accent6"/>
+      <w:sz w:val="20"/>
+      <w:szCs w:val="20"/>
+    </w:rPr>
   </w:style>
   <w:style w:type="character" w:default="1" w:styleId="Standaardalinea-lettertype">
     <w:name w:val="Default Paragraph Font"/>
@@ -4286,9 +5931,392 @@
     <w:name w:val="No Spacing"/>
     <w:uiPriority w:val="1"/>
     <w:qFormat/>
-    <w:rsid w:val="0002428E"/>
+    <w:rsid w:val="000C14ED"/>
     <w:pPr>
       <w:spacing w:after="0" w:line="240" w:lineRule="auto"/>
+    </w:pPr>
+  </w:style>
+  <w:style w:type="paragraph" w:styleId="Titel">
+    <w:name w:val="Title"/>
+    <w:basedOn w:val="Standaard"/>
+    <w:next w:val="Standaard"/>
+    <w:link w:val="TitelChar"/>
+    <w:uiPriority w:val="10"/>
+    <w:qFormat/>
+    <w:rsid w:val="000C14ED"/>
+    <w:pPr>
+      <w:spacing w:after="0" w:line="240" w:lineRule="auto"/>
+      <w:contextualSpacing/>
+    </w:pPr>
+    <w:rPr>
+      <w:rFonts w:asciiTheme="majorHAnsi" w:eastAsiaTheme="majorEastAsia" w:hAnsiTheme="majorHAnsi" w:cstheme="majorBidi"/>
+      <w:color w:val="262626" w:themeColor="text1" w:themeTint="D9"/>
+      <w:spacing w:val="-15"/>
+      <w:sz w:val="96"/>
+      <w:szCs w:val="96"/>
+    </w:rPr>
+  </w:style>
+  <w:style w:type="character" w:customStyle="1" w:styleId="TitelChar">
+    <w:name w:val="Titel Char"/>
+    <w:basedOn w:val="Standaardalinea-lettertype"/>
+    <w:link w:val="Titel"/>
+    <w:uiPriority w:val="10"/>
+    <w:rsid w:val="000C14ED"/>
+    <w:rPr>
+      <w:rFonts w:asciiTheme="majorHAnsi" w:eastAsiaTheme="majorEastAsia" w:hAnsiTheme="majorHAnsi" w:cstheme="majorBidi"/>
+      <w:color w:val="262626" w:themeColor="text1" w:themeTint="D9"/>
+      <w:spacing w:val="-15"/>
+      <w:sz w:val="96"/>
+      <w:szCs w:val="96"/>
+    </w:rPr>
+  </w:style>
+  <w:style w:type="character" w:customStyle="1" w:styleId="Kop1Char">
+    <w:name w:val="Kop 1 Char"/>
+    <w:basedOn w:val="Standaardalinea-lettertype"/>
+    <w:link w:val="Kop1"/>
+    <w:uiPriority w:val="9"/>
+    <w:rsid w:val="000C14ED"/>
+    <w:rPr>
+      <w:rFonts w:asciiTheme="majorHAnsi" w:eastAsiaTheme="majorEastAsia" w:hAnsiTheme="majorHAnsi" w:cstheme="majorBidi"/>
+      <w:color w:val="538135" w:themeColor="accent6" w:themeShade="BF"/>
+      <w:sz w:val="40"/>
+      <w:szCs w:val="40"/>
+    </w:rPr>
+  </w:style>
+  <w:style w:type="character" w:customStyle="1" w:styleId="Kop2Char">
+    <w:name w:val="Kop 2 Char"/>
+    <w:basedOn w:val="Standaardalinea-lettertype"/>
+    <w:link w:val="Kop2"/>
+    <w:uiPriority w:val="9"/>
+    <w:rsid w:val="000C14ED"/>
+    <w:rPr>
+      <w:rFonts w:asciiTheme="majorHAnsi" w:eastAsiaTheme="majorEastAsia" w:hAnsiTheme="majorHAnsi" w:cstheme="majorBidi"/>
+      <w:color w:val="538135" w:themeColor="accent6" w:themeShade="BF"/>
+      <w:sz w:val="28"/>
+      <w:szCs w:val="28"/>
+    </w:rPr>
+  </w:style>
+  <w:style w:type="character" w:customStyle="1" w:styleId="Kop3Char">
+    <w:name w:val="Kop 3 Char"/>
+    <w:basedOn w:val="Standaardalinea-lettertype"/>
+    <w:link w:val="Kop3"/>
+    <w:uiPriority w:val="9"/>
+    <w:semiHidden/>
+    <w:rsid w:val="000C14ED"/>
+    <w:rPr>
+      <w:rFonts w:asciiTheme="majorHAnsi" w:eastAsiaTheme="majorEastAsia" w:hAnsiTheme="majorHAnsi" w:cstheme="majorBidi"/>
+      <w:color w:val="538135" w:themeColor="accent6" w:themeShade="BF"/>
+      <w:sz w:val="24"/>
+      <w:szCs w:val="24"/>
+    </w:rPr>
+  </w:style>
+  <w:style w:type="character" w:customStyle="1" w:styleId="Kop4Char">
+    <w:name w:val="Kop 4 Char"/>
+    <w:basedOn w:val="Standaardalinea-lettertype"/>
+    <w:link w:val="Kop4"/>
+    <w:uiPriority w:val="9"/>
+    <w:semiHidden/>
+    <w:rsid w:val="000C14ED"/>
+    <w:rPr>
+      <w:rFonts w:asciiTheme="majorHAnsi" w:eastAsiaTheme="majorEastAsia" w:hAnsiTheme="majorHAnsi" w:cstheme="majorBidi"/>
+      <w:color w:val="70AD47" w:themeColor="accent6"/>
+      <w:sz w:val="22"/>
+      <w:szCs w:val="22"/>
+    </w:rPr>
+  </w:style>
+  <w:style w:type="character" w:customStyle="1" w:styleId="Kop5Char">
+    <w:name w:val="Kop 5 Char"/>
+    <w:basedOn w:val="Standaardalinea-lettertype"/>
+    <w:link w:val="Kop5"/>
+    <w:uiPriority w:val="9"/>
+    <w:semiHidden/>
+    <w:rsid w:val="000C14ED"/>
+    <w:rPr>
+      <w:rFonts w:asciiTheme="majorHAnsi" w:eastAsiaTheme="majorEastAsia" w:hAnsiTheme="majorHAnsi" w:cstheme="majorBidi"/>
+      <w:i/>
+      <w:iCs/>
+      <w:color w:val="70AD47" w:themeColor="accent6"/>
+      <w:sz w:val="22"/>
+      <w:szCs w:val="22"/>
+    </w:rPr>
+  </w:style>
+  <w:style w:type="character" w:customStyle="1" w:styleId="Kop6Char">
+    <w:name w:val="Kop 6 Char"/>
+    <w:basedOn w:val="Standaardalinea-lettertype"/>
+    <w:link w:val="Kop6"/>
+    <w:uiPriority w:val="9"/>
+    <w:semiHidden/>
+    <w:rsid w:val="000C14ED"/>
+    <w:rPr>
+      <w:rFonts w:asciiTheme="majorHAnsi" w:eastAsiaTheme="majorEastAsia" w:hAnsiTheme="majorHAnsi" w:cstheme="majorBidi"/>
+      <w:color w:val="70AD47" w:themeColor="accent6"/>
+    </w:rPr>
+  </w:style>
+  <w:style w:type="character" w:customStyle="1" w:styleId="Kop7Char">
+    <w:name w:val="Kop 7 Char"/>
+    <w:basedOn w:val="Standaardalinea-lettertype"/>
+    <w:link w:val="Kop7"/>
+    <w:uiPriority w:val="9"/>
+    <w:semiHidden/>
+    <w:rsid w:val="000C14ED"/>
+    <w:rPr>
+      <w:rFonts w:asciiTheme="majorHAnsi" w:eastAsiaTheme="majorEastAsia" w:hAnsiTheme="majorHAnsi" w:cstheme="majorBidi"/>
+      <w:b/>
+      <w:bCs/>
+      <w:color w:val="70AD47" w:themeColor="accent6"/>
+    </w:rPr>
+  </w:style>
+  <w:style w:type="character" w:customStyle="1" w:styleId="Kop8Char">
+    <w:name w:val="Kop 8 Char"/>
+    <w:basedOn w:val="Standaardalinea-lettertype"/>
+    <w:link w:val="Kop8"/>
+    <w:uiPriority w:val="9"/>
+    <w:semiHidden/>
+    <w:rsid w:val="000C14ED"/>
+    <w:rPr>
+      <w:rFonts w:asciiTheme="majorHAnsi" w:eastAsiaTheme="majorEastAsia" w:hAnsiTheme="majorHAnsi" w:cstheme="majorBidi"/>
+      <w:b/>
+      <w:bCs/>
+      <w:i/>
+      <w:iCs/>
+      <w:color w:val="70AD47" w:themeColor="accent6"/>
+      <w:sz w:val="20"/>
+      <w:szCs w:val="20"/>
+    </w:rPr>
+  </w:style>
+  <w:style w:type="character" w:customStyle="1" w:styleId="Kop9Char">
+    <w:name w:val="Kop 9 Char"/>
+    <w:basedOn w:val="Standaardalinea-lettertype"/>
+    <w:link w:val="Kop9"/>
+    <w:uiPriority w:val="9"/>
+    <w:semiHidden/>
+    <w:rsid w:val="000C14ED"/>
+    <w:rPr>
+      <w:rFonts w:asciiTheme="majorHAnsi" w:eastAsiaTheme="majorEastAsia" w:hAnsiTheme="majorHAnsi" w:cstheme="majorBidi"/>
+      <w:i/>
+      <w:iCs/>
+      <w:color w:val="70AD47" w:themeColor="accent6"/>
+      <w:sz w:val="20"/>
+      <w:szCs w:val="20"/>
+    </w:rPr>
+  </w:style>
+  <w:style w:type="paragraph" w:styleId="Bijschrift">
+    <w:name w:val="caption"/>
+    <w:basedOn w:val="Standaard"/>
+    <w:next w:val="Standaard"/>
+    <w:uiPriority w:val="35"/>
+    <w:semiHidden/>
+    <w:unhideWhenUsed/>
+    <w:qFormat/>
+    <w:rsid w:val="000C14ED"/>
+    <w:pPr>
+      <w:spacing w:line="240" w:lineRule="auto"/>
+    </w:pPr>
+    <w:rPr>
+      <w:b/>
+      <w:bCs/>
+      <w:smallCaps/>
+      <w:color w:val="595959" w:themeColor="text1" w:themeTint="A6"/>
+    </w:rPr>
+  </w:style>
+  <w:style w:type="paragraph" w:styleId="Ondertitel">
+    <w:name w:val="Subtitle"/>
+    <w:basedOn w:val="Standaard"/>
+    <w:next w:val="Standaard"/>
+    <w:link w:val="OndertitelChar"/>
+    <w:uiPriority w:val="11"/>
+    <w:qFormat/>
+    <w:rsid w:val="000C14ED"/>
+    <w:pPr>
+      <w:numPr>
+        <w:ilvl w:val="1"/>
+      </w:numPr>
+      <w:spacing w:line="240" w:lineRule="auto"/>
+    </w:pPr>
+    <w:rPr>
+      <w:rFonts w:asciiTheme="majorHAnsi" w:eastAsiaTheme="majorEastAsia" w:hAnsiTheme="majorHAnsi" w:cstheme="majorBidi"/>
+      <w:sz w:val="30"/>
+      <w:szCs w:val="30"/>
+    </w:rPr>
+  </w:style>
+  <w:style w:type="character" w:customStyle="1" w:styleId="OndertitelChar">
+    <w:name w:val="Ondertitel Char"/>
+    <w:basedOn w:val="Standaardalinea-lettertype"/>
+    <w:link w:val="Ondertitel"/>
+    <w:uiPriority w:val="11"/>
+    <w:rsid w:val="000C14ED"/>
+    <w:rPr>
+      <w:rFonts w:asciiTheme="majorHAnsi" w:eastAsiaTheme="majorEastAsia" w:hAnsiTheme="majorHAnsi" w:cstheme="majorBidi"/>
+      <w:sz w:val="30"/>
+      <w:szCs w:val="30"/>
+    </w:rPr>
+  </w:style>
+  <w:style w:type="character" w:styleId="Zwaar">
+    <w:name w:val="Strong"/>
+    <w:basedOn w:val="Standaardalinea-lettertype"/>
+    <w:uiPriority w:val="22"/>
+    <w:qFormat/>
+    <w:rsid w:val="000C14ED"/>
+    <w:rPr>
+      <w:b/>
+      <w:bCs/>
+    </w:rPr>
+  </w:style>
+  <w:style w:type="character" w:styleId="Nadruk">
+    <w:name w:val="Emphasis"/>
+    <w:basedOn w:val="Standaardalinea-lettertype"/>
+    <w:uiPriority w:val="20"/>
+    <w:qFormat/>
+    <w:rsid w:val="000C14ED"/>
+    <w:rPr>
+      <w:i/>
+      <w:iCs/>
+      <w:color w:val="70AD47" w:themeColor="accent6"/>
+    </w:rPr>
+  </w:style>
+  <w:style w:type="paragraph" w:styleId="Citaat">
+    <w:name w:val="Quote"/>
+    <w:basedOn w:val="Standaard"/>
+    <w:next w:val="Standaard"/>
+    <w:link w:val="CitaatChar"/>
+    <w:uiPriority w:val="29"/>
+    <w:qFormat/>
+    <w:rsid w:val="000C14ED"/>
+    <w:pPr>
+      <w:spacing w:before="160"/>
+      <w:ind w:left="720" w:right="720"/>
+      <w:jc w:val="center"/>
+    </w:pPr>
+    <w:rPr>
+      <w:i/>
+      <w:iCs/>
+      <w:color w:val="262626" w:themeColor="text1" w:themeTint="D9"/>
+    </w:rPr>
+  </w:style>
+  <w:style w:type="character" w:customStyle="1" w:styleId="CitaatChar">
+    <w:name w:val="Citaat Char"/>
+    <w:basedOn w:val="Standaardalinea-lettertype"/>
+    <w:link w:val="Citaat"/>
+    <w:uiPriority w:val="29"/>
+    <w:rsid w:val="000C14ED"/>
+    <w:rPr>
+      <w:i/>
+      <w:iCs/>
+      <w:color w:val="262626" w:themeColor="text1" w:themeTint="D9"/>
+    </w:rPr>
+  </w:style>
+  <w:style w:type="paragraph" w:styleId="Duidelijkcitaat">
+    <w:name w:val="Intense Quote"/>
+    <w:basedOn w:val="Standaard"/>
+    <w:next w:val="Standaard"/>
+    <w:link w:val="DuidelijkcitaatChar"/>
+    <w:uiPriority w:val="30"/>
+    <w:qFormat/>
+    <w:rsid w:val="000C14ED"/>
+    <w:pPr>
+      <w:spacing w:before="160" w:after="160" w:line="264" w:lineRule="auto"/>
+      <w:ind w:left="720" w:right="720"/>
+      <w:jc w:val="center"/>
+    </w:pPr>
+    <w:rPr>
+      <w:rFonts w:asciiTheme="majorHAnsi" w:eastAsiaTheme="majorEastAsia" w:hAnsiTheme="majorHAnsi" w:cstheme="majorBidi"/>
+      <w:i/>
+      <w:iCs/>
+      <w:color w:val="70AD47" w:themeColor="accent6"/>
+      <w:sz w:val="32"/>
+      <w:szCs w:val="32"/>
+    </w:rPr>
+  </w:style>
+  <w:style w:type="character" w:customStyle="1" w:styleId="DuidelijkcitaatChar">
+    <w:name w:val="Duidelijk citaat Char"/>
+    <w:basedOn w:val="Standaardalinea-lettertype"/>
+    <w:link w:val="Duidelijkcitaat"/>
+    <w:uiPriority w:val="30"/>
+    <w:rsid w:val="000C14ED"/>
+    <w:rPr>
+      <w:rFonts w:asciiTheme="majorHAnsi" w:eastAsiaTheme="majorEastAsia" w:hAnsiTheme="majorHAnsi" w:cstheme="majorBidi"/>
+      <w:i/>
+      <w:iCs/>
+      <w:color w:val="70AD47" w:themeColor="accent6"/>
+      <w:sz w:val="32"/>
+      <w:szCs w:val="32"/>
+    </w:rPr>
+  </w:style>
+  <w:style w:type="character" w:styleId="Subtielebenadrukking">
+    <w:name w:val="Subtle Emphasis"/>
+    <w:basedOn w:val="Standaardalinea-lettertype"/>
+    <w:uiPriority w:val="19"/>
+    <w:qFormat/>
+    <w:rsid w:val="000C14ED"/>
+    <w:rPr>
+      <w:i/>
+      <w:iCs/>
+    </w:rPr>
+  </w:style>
+  <w:style w:type="character" w:styleId="Intensievebenadrukking">
+    <w:name w:val="Intense Emphasis"/>
+    <w:basedOn w:val="Standaardalinea-lettertype"/>
+    <w:uiPriority w:val="21"/>
+    <w:qFormat/>
+    <w:rsid w:val="000C14ED"/>
+    <w:rPr>
+      <w:b/>
+      <w:bCs/>
+      <w:i/>
+      <w:iCs/>
+    </w:rPr>
+  </w:style>
+  <w:style w:type="character" w:styleId="Subtieleverwijzing">
+    <w:name w:val="Subtle Reference"/>
+    <w:basedOn w:val="Standaardalinea-lettertype"/>
+    <w:uiPriority w:val="31"/>
+    <w:qFormat/>
+    <w:rsid w:val="000C14ED"/>
+    <w:rPr>
+      <w:smallCaps/>
+      <w:color w:val="595959" w:themeColor="text1" w:themeTint="A6"/>
+    </w:rPr>
+  </w:style>
+  <w:style w:type="character" w:styleId="Intensieveverwijzing">
+    <w:name w:val="Intense Reference"/>
+    <w:basedOn w:val="Standaardalinea-lettertype"/>
+    <w:uiPriority w:val="32"/>
+    <w:qFormat/>
+    <w:rsid w:val="000C14ED"/>
+    <w:rPr>
+      <w:b/>
+      <w:bCs/>
+      <w:smallCaps/>
+      <w:color w:val="70AD47" w:themeColor="accent6"/>
+    </w:rPr>
+  </w:style>
+  <w:style w:type="character" w:styleId="Titelvanboek">
+    <w:name w:val="Book Title"/>
+    <w:basedOn w:val="Standaardalinea-lettertype"/>
+    <w:uiPriority w:val="33"/>
+    <w:qFormat/>
+    <w:rsid w:val="000C14ED"/>
+    <w:rPr>
+      <w:b/>
+      <w:bCs/>
+      <w:caps w:val="0"/>
+      <w:smallCaps/>
+      <w:spacing w:val="7"/>
+      <w:sz w:val="21"/>
+      <w:szCs w:val="21"/>
+    </w:rPr>
+  </w:style>
+  <w:style w:type="paragraph" w:styleId="Kopvaninhoudsopgave">
+    <w:name w:val="TOC Heading"/>
+    <w:basedOn w:val="Kop1"/>
+    <w:next w:val="Standaard"/>
+    <w:uiPriority w:val="39"/>
+    <w:semiHidden/>
+    <w:unhideWhenUsed/>
+    <w:qFormat/>
+    <w:rsid w:val="000C14ED"/>
+    <w:pPr>
+      <w:outlineLvl w:val="9"/>
     </w:pPr>
   </w:style>
 </w:styles>
@@ -4560,7 +6588,7 @@
 </file>
 
 <file path=customXml/itemProps1.xml><?xml version="1.0" encoding="utf-8"?>
-<ds:datastoreItem xmlns:ds="http://schemas.openxmlformats.org/officeDocument/2006/customXml" ds:itemID="{26C4BA9D-ACA6-4A08-B999-4865825C1044}">
+<ds:datastoreItem xmlns:ds="http://schemas.openxmlformats.org/officeDocument/2006/customXml" ds:itemID="{047BD512-2FE2-415E-8A71-CE7A029EC0A6}">
   <ds:schemaRefs>
     <ds:schemaRef ds:uri="http://schemas.openxmlformats.org/officeDocument/2006/bibliography"/>
   </ds:schemaRefs>

</xml_diff>